<commit_message>
update handleiding wat nog te doen
</commit_message>
<xml_diff>
--- a/InstallatiehandleidingenVSC_github/VSC_Github_installerenEninstellen (Py1Jupyter_lesmateriaal).docx
+++ b/InstallatiehandleidingenVSC_github/VSC_Github_installerenEninstellen (Py1Jupyter_lesmateriaal).docx
@@ -4,7 +4,7 @@
   <w:body>
     <w:p>
       <w:pPr>
-        <w:pStyle w:val="Title"/>
+        <w:pStyle w:val="Heading1"/>
       </w:pPr>
       <w:r>
         <w:rPr>
@@ -67,19 +67,18 @@
         </w:drawing>
       </w:r>
       <w:r>
-        <w:t>GITHUB</w:t>
-      </w:r>
-      <w:r>
-        <w:t>+V</w:t>
+        <w:t>V</w:t>
       </w:r>
       <w:r>
         <w:t>isual Studio Code</w:t>
       </w:r>
-    </w:p>
-    <w:p>
-      <w:pPr>
-        <w:pStyle w:val="Title"/>
-        <w:ind w:left="2124" w:firstLine="708"/>
+      <w:r>
+        <w:t xml:space="preserve"> en Jupyter Notebooks</w:t>
+      </w:r>
+    </w:p>
+    <w:p>
+      <w:pPr>
+        <w:pStyle w:val="Heading1"/>
       </w:pPr>
       <w:r>
         <w:t>voor Python1</w:t>
@@ -88,7 +87,7 @@
     <w:p>
       <w:pPr>
         <w:rPr>
-          <w:rFonts w:ascii="Segoe UI" w:hAnsi="Segoe UI" w:cs="Segoe UI"/>
+          <w:rFonts w:ascii="Arial" w:hAnsi="Arial" w:cs="Arial"/>
           <w:color w:val="24292E"/>
           <w:shd w:val="clear" w:color="auto" w:fill="FFFFFF"/>
         </w:rPr>
@@ -97,6 +96,7 @@
     <w:p>
       <w:pPr>
         <w:rPr>
+          <w:rFonts w:ascii="Arial" w:hAnsi="Arial" w:cs="Arial"/>
           <w:b/>
           <w:bCs/>
           <w:shd w:val="clear" w:color="auto" w:fill="FFFFFF"/>
@@ -105,6 +105,7 @@
       <w:bookmarkStart w:id="0" w:name="_Toc62915626"/>
       <w:r>
         <w:rPr>
+          <w:rFonts w:ascii="Arial" w:hAnsi="Arial" w:cs="Arial"/>
           <w:b/>
           <w:bCs/>
           <w:shd w:val="clear" w:color="auto" w:fill="FFFFFF"/>
@@ -116,14 +117,14 @@
     <w:p>
       <w:pPr>
         <w:rPr>
-          <w:rFonts w:ascii="Segoe UI" w:hAnsi="Segoe UI" w:cs="Segoe UI"/>
+          <w:rFonts w:ascii="Arial" w:hAnsi="Arial" w:cs="Arial"/>
           <w:color w:val="24292E"/>
           <w:shd w:val="clear" w:color="auto" w:fill="FFFFFF"/>
         </w:rPr>
       </w:pPr>
       <w:r>
         <w:rPr>
-          <w:rFonts w:ascii="Segoe UI" w:hAnsi="Segoe UI" w:cs="Segoe UI"/>
+          <w:rFonts w:ascii="Arial" w:hAnsi="Arial" w:cs="Arial"/>
           <w:color w:val="24292E"/>
           <w:shd w:val="clear" w:color="auto" w:fill="FFFFFF"/>
         </w:rPr>
@@ -131,7 +132,7 @@
       </w:r>
       <w:r>
         <w:rPr>
-          <w:rFonts w:ascii="Segoe UI" w:hAnsi="Segoe UI" w:cs="Segoe UI"/>
+          <w:rFonts w:ascii="Arial" w:hAnsi="Arial" w:cs="Arial"/>
           <w:color w:val="24292E"/>
           <w:shd w:val="clear" w:color="auto" w:fill="FFFFFF"/>
         </w:rPr>
@@ -139,7 +140,7 @@
       </w:r>
       <w:r>
         <w:rPr>
-          <w:rFonts w:ascii="Segoe UI" w:hAnsi="Segoe UI" w:cs="Segoe UI"/>
+          <w:rFonts w:ascii="Arial" w:hAnsi="Arial" w:cs="Arial"/>
           <w:color w:val="24292E"/>
           <w:shd w:val="clear" w:color="auto" w:fill="FFFFFF"/>
         </w:rPr>
@@ -149,14 +150,14 @@
     <w:p>
       <w:pPr>
         <w:rPr>
-          <w:rFonts w:ascii="Segoe UI" w:hAnsi="Segoe UI" w:cs="Segoe UI"/>
+          <w:rFonts w:ascii="Arial" w:hAnsi="Arial" w:cs="Arial"/>
           <w:color w:val="24292E"/>
           <w:shd w:val="clear" w:color="auto" w:fill="FFFFFF"/>
         </w:rPr>
       </w:pPr>
       <w:r>
         <w:rPr>
-          <w:rFonts w:ascii="Segoe UI" w:hAnsi="Segoe UI" w:cs="Segoe UI"/>
+          <w:rFonts w:ascii="Arial" w:hAnsi="Arial" w:cs="Arial"/>
           <w:color w:val="24292E"/>
           <w:shd w:val="clear" w:color="auto" w:fill="FFFFFF"/>
         </w:rPr>
@@ -164,7 +165,7 @@
       </w:r>
       <w:r>
         <w:rPr>
-          <w:rFonts w:ascii="Segoe UI" w:hAnsi="Segoe UI" w:cs="Segoe UI"/>
+          <w:rFonts w:ascii="Arial" w:hAnsi="Arial" w:cs="Arial"/>
           <w:color w:val="24292E"/>
           <w:shd w:val="clear" w:color="auto" w:fill="FFFFFF"/>
         </w:rPr>
@@ -174,14 +175,14 @@
     <w:p>
       <w:pPr>
         <w:rPr>
-          <w:rFonts w:ascii="Segoe UI" w:hAnsi="Segoe UI" w:cs="Segoe UI"/>
+          <w:rFonts w:ascii="Arial" w:hAnsi="Arial" w:cs="Arial"/>
           <w:color w:val="24292E"/>
           <w:shd w:val="clear" w:color="auto" w:fill="FFFFFF"/>
         </w:rPr>
       </w:pPr>
       <w:r>
         <w:rPr>
-          <w:rFonts w:ascii="Segoe UI" w:hAnsi="Segoe UI" w:cs="Segoe UI"/>
+          <w:rFonts w:ascii="Arial" w:hAnsi="Arial" w:cs="Arial"/>
           <w:color w:val="24292E"/>
           <w:shd w:val="clear" w:color="auto" w:fill="FFFFFF"/>
         </w:rPr>
@@ -189,7 +190,7 @@
       </w:r>
       <w:r>
         <w:rPr>
-          <w:rFonts w:ascii="Segoe UI" w:hAnsi="Segoe UI" w:cs="Segoe UI"/>
+          <w:rFonts w:ascii="Arial" w:hAnsi="Arial" w:cs="Arial"/>
           <w:color w:val="24292E"/>
           <w:shd w:val="clear" w:color="auto" w:fill="FFFFFF"/>
         </w:rPr>
@@ -197,7 +198,7 @@
       </w:r>
       <w:r>
         <w:rPr>
-          <w:rFonts w:ascii="Segoe UI" w:hAnsi="Segoe UI" w:cs="Segoe UI"/>
+          <w:rFonts w:ascii="Arial" w:hAnsi="Arial" w:cs="Arial"/>
           <w:color w:val="24292E"/>
           <w:shd w:val="clear" w:color="auto" w:fill="FFFFFF"/>
         </w:rPr>
@@ -205,7 +206,7 @@
       </w:r>
       <w:r>
         <w:rPr>
-          <w:rFonts w:ascii="Segoe UI" w:hAnsi="Segoe UI" w:cs="Segoe UI"/>
+          <w:rFonts w:ascii="Arial" w:hAnsi="Arial" w:cs="Arial"/>
           <w:color w:val="24292E"/>
           <w:shd w:val="clear" w:color="auto" w:fill="FFFFFF"/>
         </w:rPr>
@@ -215,7 +216,7 @@
     <w:sdt>
       <w:sdtPr>
         <w:rPr>
-          <w:rFonts w:asciiTheme="minorHAnsi" w:eastAsiaTheme="minorHAnsi" w:hAnsiTheme="minorHAnsi" w:cstheme="minorBidi"/>
+          <w:rFonts w:ascii="Arial" w:eastAsiaTheme="minorHAnsi" w:hAnsi="Arial" w:cs="Arial"/>
           <w:color w:val="auto"/>
           <w:sz w:val="22"/>
           <w:szCs w:val="22"/>
@@ -237,8 +238,18 @@
         <w:p>
           <w:pPr>
             <w:pStyle w:val="TOCHeading"/>
+            <w:rPr>
+              <w:rFonts w:ascii="Arial" w:hAnsi="Arial" w:cs="Arial"/>
+              <w:sz w:val="22"/>
+              <w:szCs w:val="22"/>
+            </w:rPr>
           </w:pPr>
           <w:r>
+            <w:rPr>
+              <w:rFonts w:ascii="Arial" w:hAnsi="Arial" w:cs="Arial"/>
+              <w:sz w:val="22"/>
+              <w:szCs w:val="22"/>
+            </w:rPr>
             <w:t>Inhoud</w:t>
           </w:r>
         </w:p>
@@ -246,39 +257,69 @@
           <w:pPr>
             <w:pStyle w:val="TOC1"/>
             <w:tabs>
+              <w:tab w:val="left" w:pos="440"/>
               <w:tab w:val="right" w:leader="dot" w:pos="9350"/>
             </w:tabs>
             <w:rPr>
               <w:rFonts w:cstheme="minorBidi"/>
               <w:noProof/>
+              <w:kern w:val="2"/>
+              <w:lang w:val="en-NL" w:eastAsia="en-NL"/>
+              <w14:ligatures w14:val="standardContextual"/>
             </w:rPr>
           </w:pPr>
           <w:r>
+            <w:rPr>
+              <w:rFonts w:ascii="Arial" w:hAnsi="Arial" w:cs="Arial"/>
+            </w:rPr>
             <w:fldChar w:fldCharType="begin"/>
           </w:r>
           <w:r>
+            <w:rPr>
+              <w:rFonts w:ascii="Arial" w:hAnsi="Arial" w:cs="Arial"/>
+            </w:rPr>
             <w:instrText xml:space="preserve"> TOC \o "1-3" \h \z \u </w:instrText>
           </w:r>
           <w:r>
+            <w:rPr>
+              <w:rFonts w:ascii="Arial" w:hAnsi="Arial" w:cs="Arial"/>
+            </w:rPr>
             <w:fldChar w:fldCharType="separate"/>
           </w:r>
-          <w:hyperlink w:anchor="_Toc63003032" w:history="1">
+          <w:hyperlink w:anchor="_Toc161846190" w:history="1">
             <w:r>
               <w:rPr>
                 <w:rStyle w:val="Hyperlink"/>
                 <w:noProof/>
               </w:rPr>
-              <w:t>1. Github installeren</w:t>
+              <w:t>1.</w:t>
             </w:r>
             <w:r>
               <w:rPr>
+                <w:rFonts w:cstheme="minorBidi"/>
                 <w:noProof/>
-                <w:webHidden/>
+                <w:kern w:val="2"/>
+                <w:lang w:val="en-NL" w:eastAsia="en-NL"/>
+                <w14:ligatures w14:val="standardContextual"/>
               </w:rPr>
               <w:tab/>
             </w:r>
             <w:r>
               <w:rPr>
+                <w:rStyle w:val="Hyperlink"/>
+                <w:noProof/>
+              </w:rPr>
+              <w:t>Visual Studio Code downloaden en installeren</w:t>
+            </w:r>
+            <w:r>
+              <w:rPr>
+                <w:noProof/>
+                <w:webHidden/>
+              </w:rPr>
+              <w:tab/>
+            </w:r>
+            <w:r>
+              <w:rPr>
                 <w:noProof/>
                 <w:webHidden/>
               </w:rPr>
@@ -289,7 +330,7 @@
                 <w:noProof/>
                 <w:webHidden/>
               </w:rPr>
-              <w:instrText xml:space="preserve"> PAGEREF _Toc63003032 \h </w:instrText>
+              <w:instrText xml:space="preserve"> PAGEREF _Toc161846190 \h </w:instrText>
             </w:r>
             <w:r>
               <w:rPr>
@@ -324,30 +365,51 @@
           <w:pPr>
             <w:pStyle w:val="TOC1"/>
             <w:tabs>
+              <w:tab w:val="left" w:pos="440"/>
               <w:tab w:val="right" w:leader="dot" w:pos="9350"/>
             </w:tabs>
             <w:rPr>
               <w:rFonts w:cstheme="minorBidi"/>
               <w:noProof/>
+              <w:kern w:val="2"/>
+              <w:lang w:val="en-NL" w:eastAsia="en-NL"/>
+              <w14:ligatures w14:val="standardContextual"/>
             </w:rPr>
           </w:pPr>
-          <w:hyperlink w:anchor="_Toc63003033" w:history="1">
+          <w:hyperlink w:anchor="_Toc161846191" w:history="1">
             <w:r>
               <w:rPr>
                 <w:rStyle w:val="Hyperlink"/>
                 <w:noProof/>
               </w:rPr>
-              <w:t>2. Github instellen</w:t>
+              <w:t>2.</w:t>
             </w:r>
             <w:r>
               <w:rPr>
+                <w:rFonts w:cstheme="minorBidi"/>
                 <w:noProof/>
-                <w:webHidden/>
+                <w:kern w:val="2"/>
+                <w:lang w:val="en-NL" w:eastAsia="en-NL"/>
+                <w14:ligatures w14:val="standardContextual"/>
               </w:rPr>
               <w:tab/>
             </w:r>
             <w:r>
               <w:rPr>
+                <w:rStyle w:val="Hyperlink"/>
+                <w:noProof/>
+              </w:rPr>
+              <w:t>Github installeren</w:t>
+            </w:r>
+            <w:r>
+              <w:rPr>
+                <w:noProof/>
+                <w:webHidden/>
+              </w:rPr>
+              <w:tab/>
+            </w:r>
+            <w:r>
+              <w:rPr>
                 <w:noProof/>
                 <w:webHidden/>
               </w:rPr>
@@ -358,7 +420,7 @@
                 <w:noProof/>
                 <w:webHidden/>
               </w:rPr>
-              <w:instrText xml:space="preserve"> PAGEREF _Toc63003033 \h </w:instrText>
+              <w:instrText xml:space="preserve"> PAGEREF _Toc161846191 \h </w:instrText>
             </w:r>
             <w:r>
               <w:rPr>
@@ -393,30 +455,51 @@
           <w:pPr>
             <w:pStyle w:val="TOC1"/>
             <w:tabs>
+              <w:tab w:val="left" w:pos="440"/>
               <w:tab w:val="right" w:leader="dot" w:pos="9350"/>
             </w:tabs>
             <w:rPr>
               <w:rFonts w:cstheme="minorBidi"/>
               <w:noProof/>
+              <w:kern w:val="2"/>
+              <w:lang w:val="en-NL" w:eastAsia="en-NL"/>
+              <w14:ligatures w14:val="standardContextual"/>
             </w:rPr>
           </w:pPr>
-          <w:hyperlink w:anchor="_Toc63003034" w:history="1">
+          <w:hyperlink w:anchor="_Toc161846192" w:history="1">
             <w:r>
               <w:rPr>
                 <w:rStyle w:val="Hyperlink"/>
                 <w:noProof/>
               </w:rPr>
-              <w:t>3. Opdrachten inleveren</w:t>
+              <w:t>3.</w:t>
             </w:r>
             <w:r>
               <w:rPr>
+                <w:rFonts w:cstheme="minorBidi"/>
                 <w:noProof/>
-                <w:webHidden/>
+                <w:kern w:val="2"/>
+                <w:lang w:val="en-NL" w:eastAsia="en-NL"/>
+                <w14:ligatures w14:val="standardContextual"/>
               </w:rPr>
               <w:tab/>
             </w:r>
             <w:r>
               <w:rPr>
+                <w:rStyle w:val="Hyperlink"/>
+                <w:noProof/>
+              </w:rPr>
+              <w:t>Github instellen</w:t>
+            </w:r>
+            <w:r>
+              <w:rPr>
+                <w:noProof/>
+                <w:webHidden/>
+              </w:rPr>
+              <w:tab/>
+            </w:r>
+            <w:r>
+              <w:rPr>
                 <w:noProof/>
                 <w:webHidden/>
               </w:rPr>
@@ -427,7 +510,7 @@
                 <w:noProof/>
                 <w:webHidden/>
               </w:rPr>
-              <w:instrText xml:space="preserve"> PAGEREF _Toc63003034 \h </w:instrText>
+              <w:instrText xml:space="preserve"> PAGEREF _Toc161846192 \h </w:instrText>
             </w:r>
             <w:r>
               <w:rPr>
@@ -447,7 +530,7 @@
                 <w:noProof/>
                 <w:webHidden/>
               </w:rPr>
-              <w:t>6</w:t>
+              <w:t>3</w:t>
             </w:r>
             <w:r>
               <w:rPr>
@@ -463,9 +546,15 @@
             <w:pBdr>
               <w:bottom w:val="single" w:sz="6" w:space="1" w:color="auto"/>
             </w:pBdr>
+            <w:rPr>
+              <w:rFonts w:ascii="Arial" w:hAnsi="Arial" w:cs="Arial"/>
+              <w:b/>
+              <w:bCs/>
+            </w:rPr>
           </w:pPr>
           <w:r>
             <w:rPr>
+              <w:rFonts w:ascii="Arial" w:hAnsi="Arial" w:cs="Arial"/>
               <w:b/>
               <w:bCs/>
             </w:rPr>
@@ -477,15 +566,195 @@
     <w:p>
       <w:pPr>
         <w:pStyle w:val="Heading1"/>
-      </w:pPr>
-      <w:bookmarkStart w:id="1" w:name="_Toc63003032"/>
-      <w:r>
-        <w:t xml:space="preserve">1. </w:t>
-      </w:r>
-      <w:r>
+        <w:ind w:left="360"/>
+      </w:pPr>
+      <w:bookmarkStart w:id="1" w:name="_Toc161846190"/>
+    </w:p>
+    <w:p>
+      <w:pPr>
+        <w:pStyle w:val="Heading1"/>
+        <w:ind w:left="360"/>
+      </w:pPr>
+    </w:p>
+    <w:p>
+      <w:pPr>
+        <w:pStyle w:val="Heading1"/>
+        <w:ind w:left="360"/>
+      </w:pPr>
+    </w:p>
+    <w:p>
+      <w:pPr>
+        <w:pStyle w:val="Heading1"/>
+        <w:numPr>
+          <w:ilvl w:val="0"/>
+          <w:numId w:val="13"/>
+        </w:numPr>
+      </w:pPr>
+      <w:r>
+        <w:t>Visual Studio Code downloaden en installeren</w:t>
+      </w:r>
+      <w:bookmarkEnd w:id="1"/>
+    </w:p>
+    <w:p>
+      <w:pPr>
+        <w:rPr>
+          <w:rFonts w:ascii="Arial" w:hAnsi="Arial" w:cs="Arial"/>
+        </w:rPr>
+      </w:pPr>
+      <w:r>
+        <w:rPr>
+          <w:rFonts w:ascii="Arial" w:hAnsi="Arial" w:cs="Arial"/>
+        </w:rPr>
+        <w:t>Let op! Als je op een school PC werkt, dan mag je deze stap overslaan en doorgaan naar 'Juypter notebooks (lesmateriaal) downloaden'.</w:t>
+      </w:r>
+    </w:p>
+    <w:p>
+      <w:pPr>
+        <w:spacing w:after="0"/>
+        <w:rPr>
+          <w:rFonts w:ascii="Arial" w:hAnsi="Arial" w:cs="Arial"/>
+        </w:rPr>
+      </w:pPr>
+    </w:p>
+    <w:p>
+      <w:pPr>
+        <w:spacing w:after="0"/>
+        <w:rPr>
+          <w:rFonts w:ascii="Arial" w:hAnsi="Arial" w:cs="Arial"/>
+        </w:rPr>
+      </w:pPr>
+      <w:r>
+        <w:rPr>
+          <w:rFonts w:ascii="Arial" w:hAnsi="Arial" w:cs="Arial"/>
+        </w:rPr>
+        <w:t>Volg deze stappen om Visual Studio Code te downloaden en installeren:</w:t>
+      </w:r>
+    </w:p>
+    <w:p>
+      <w:pPr>
+        <w:pStyle w:val="ListParagraph"/>
+        <w:numPr>
+          <w:ilvl w:val="0"/>
+          <w:numId w:val="10"/>
+        </w:numPr>
+        <w:spacing w:after="0"/>
+        <w:rPr>
+          <w:rFonts w:ascii="Arial" w:hAnsi="Arial" w:cs="Arial"/>
+        </w:rPr>
+      </w:pPr>
+      <w:r>
+        <w:rPr>
+          <w:rFonts w:ascii="Arial" w:hAnsi="Arial" w:cs="Arial"/>
+        </w:rPr>
+        <w:t xml:space="preserve">klik </w:t>
+      </w:r>
+      <w:hyperlink r:id="rId9" w:history="1">
+        <w:r>
+          <w:rPr>
+            <w:rStyle w:val="Hyperlink"/>
+            <w:rFonts w:ascii="Arial" w:hAnsi="Arial" w:cs="Arial"/>
+          </w:rPr>
+          <w:t>hier</w:t>
+        </w:r>
+      </w:hyperlink>
+      <w:r>
+        <w:rPr>
+          <w:rFonts w:ascii="Arial" w:hAnsi="Arial" w:cs="Arial"/>
+        </w:rPr>
+        <w:t xml:space="preserve"> (</w:t>
+      </w:r>
+      <w:r>
+        <w:rPr>
+          <w:rFonts w:ascii="Arial" w:hAnsi="Arial" w:cs="Arial"/>
+        </w:rPr>
+        <w:t>https://code.visualstudio.com/download</w:t>
+      </w:r>
+      <w:r>
+        <w:rPr>
+          <w:rFonts w:ascii="Arial" w:hAnsi="Arial" w:cs="Arial"/>
+        </w:rPr>
+        <w:t>)</w:t>
+      </w:r>
+      <w:r>
+        <w:rPr>
+          <w:rFonts w:ascii="Arial" w:hAnsi="Arial" w:cs="Arial"/>
+        </w:rPr>
+        <w:t xml:space="preserve"> om Visual Studio Code te downloaden;</w:t>
+      </w:r>
+    </w:p>
+    <w:p>
+      <w:pPr>
+        <w:pStyle w:val="ListParagraph"/>
+        <w:numPr>
+          <w:ilvl w:val="0"/>
+          <w:numId w:val="10"/>
+        </w:numPr>
+        <w:spacing w:after="0"/>
+        <w:rPr>
+          <w:rFonts w:ascii="Arial" w:hAnsi="Arial" w:cs="Arial"/>
+        </w:rPr>
+      </w:pPr>
+      <w:r>
+        <w:rPr>
+          <w:rFonts w:ascii="Arial" w:hAnsi="Arial" w:cs="Arial"/>
+        </w:rPr>
+        <w:t>download de juiste versie voor jouw pc;</w:t>
+      </w:r>
+    </w:p>
+    <w:p>
+      <w:pPr>
+        <w:pStyle w:val="ListParagraph"/>
+        <w:numPr>
+          <w:ilvl w:val="0"/>
+          <w:numId w:val="10"/>
+        </w:numPr>
+        <w:spacing w:after="0"/>
+        <w:rPr>
+          <w:rFonts w:ascii="Arial" w:hAnsi="Arial" w:cs="Arial"/>
+        </w:rPr>
+      </w:pPr>
+      <w:r>
+        <w:rPr>
+          <w:rFonts w:ascii="Arial" w:hAnsi="Arial" w:cs="Arial"/>
+        </w:rPr>
+        <w:t>open Visual Studio Code.</w:t>
+      </w:r>
+    </w:p>
+    <w:p>
+      <w:pPr>
+        <w:spacing w:after="0"/>
+        <w:rPr>
+          <w:rFonts w:ascii="Arial" w:hAnsi="Arial" w:cs="Arial"/>
+        </w:rPr>
+      </w:pPr>
+    </w:p>
+    <w:p>
+      <w:pPr>
+        <w:rPr>
+          <w:rFonts w:asciiTheme="majorHAnsi" w:eastAsiaTheme="majorEastAsia" w:hAnsiTheme="majorHAnsi" w:cstheme="majorBidi"/>
+          <w:color w:val="2F5496" w:themeColor="accent1" w:themeShade="BF"/>
+          <w:sz w:val="32"/>
+          <w:szCs w:val="32"/>
+        </w:rPr>
+      </w:pPr>
+      <w:r>
+        <w:br w:type="page"/>
+      </w:r>
+    </w:p>
+    <w:p>
+      <w:pPr>
+        <w:pStyle w:val="Heading1"/>
+        <w:numPr>
+          <w:ilvl w:val="0"/>
+          <w:numId w:val="12"/>
+        </w:numPr>
+      </w:pPr>
+      <w:bookmarkStart w:id="2" w:name="_Toc161846191"/>
+      <w:r>
+        <w:lastRenderedPageBreak/>
         <w:t>Github installeren</w:t>
       </w:r>
-      <w:bookmarkEnd w:id="1"/>
+      <w:bookmarkEnd w:id="2"/>
     </w:p>
     <w:p>
       <w:pPr>
@@ -494,35 +763,55 @@
           <w:ilvl w:val="0"/>
           <w:numId w:val="6"/>
         </w:numPr>
-      </w:pPr>
-      <w:r>
+        <w:rPr>
+          <w:rFonts w:ascii="Arial" w:hAnsi="Arial" w:cs="Arial"/>
+        </w:rPr>
+      </w:pPr>
+      <w:r>
+        <w:rPr>
+          <w:rFonts w:ascii="Arial" w:hAnsi="Arial" w:cs="Arial"/>
+        </w:rPr>
         <w:t xml:space="preserve">Als je die nog niet hebt, maak een GitHub account. Ga naar de </w:t>
       </w:r>
-      <w:hyperlink r:id="rId9" w:history="1">
+      <w:hyperlink r:id="rId10" w:history="1">
         <w:r>
           <w:rPr>
             <w:rStyle w:val="Hyperlink"/>
+            <w:rFonts w:ascii="Arial" w:hAnsi="Arial" w:cs="Arial"/>
           </w:rPr>
           <w:t>Github Website</w:t>
         </w:r>
       </w:hyperlink>
       <w:r>
+        <w:rPr>
+          <w:rFonts w:ascii="Arial" w:hAnsi="Arial" w:cs="Arial"/>
+        </w:rPr>
         <w:t xml:space="preserve"> (https://github.com/) en maak daar een account aan via de “Sign up” knop. Let Op</w:t>
       </w:r>
       <w:r>
+        <w:rPr>
+          <w:rFonts w:ascii="Arial" w:hAnsi="Arial" w:cs="Arial"/>
+        </w:rPr>
         <w:t>:</w:t>
       </w:r>
       <w:r>
+        <w:rPr>
+          <w:rFonts w:ascii="Arial" w:hAnsi="Arial" w:cs="Arial"/>
+        </w:rPr>
         <w:t xml:space="preserve"> gebruik je </w:t>
       </w:r>
       <w:r>
         <w:rPr>
+          <w:rFonts w:ascii="Arial" w:hAnsi="Arial" w:cs="Arial"/>
           <w:b/>
           <w:bCs/>
         </w:rPr>
         <w:t>school e-mailadres</w:t>
       </w:r>
       <w:r>
+        <w:rPr>
+          <w:rFonts w:ascii="Arial" w:hAnsi="Arial" w:cs="Arial"/>
+        </w:rPr>
         <w:t xml:space="preserve">. </w:t>
       </w:r>
     </w:p>
@@ -533,20 +822,23 @@
           <w:ilvl w:val="0"/>
           <w:numId w:val="6"/>
         </w:numPr>
-      </w:pPr>
-      <w:r>
-        <w:rPr>
-          <w:rFonts w:ascii="Segoe UI" w:hAnsi="Segoe UI" w:cs="Segoe UI"/>
+        <w:rPr>
+          <w:rFonts w:ascii="Arial" w:hAnsi="Arial" w:cs="Arial"/>
+        </w:rPr>
+      </w:pPr>
+      <w:r>
+        <w:rPr>
+          <w:rFonts w:ascii="Arial" w:hAnsi="Arial" w:cs="Arial"/>
           <w:color w:val="24292E"/>
           <w:shd w:val="clear" w:color="auto" w:fill="FFFFFF"/>
         </w:rPr>
         <w:t>Ga naar </w:t>
       </w:r>
-      <w:hyperlink r:id="rId10" w:history="1">
+      <w:hyperlink r:id="rId11" w:history="1">
         <w:r>
           <w:rPr>
             <w:rStyle w:val="Hyperlink"/>
-            <w:rFonts w:ascii="Segoe UI" w:hAnsi="Segoe UI" w:cs="Segoe UI"/>
+            <w:rFonts w:ascii="Arial" w:hAnsi="Arial" w:cs="Arial"/>
             <w:u w:val="none"/>
             <w:shd w:val="clear" w:color="auto" w:fill="FFFFFF"/>
           </w:rPr>
@@ -554,11 +846,14 @@
         </w:r>
       </w:hyperlink>
       <w:r>
+        <w:rPr>
+          <w:rFonts w:ascii="Arial" w:hAnsi="Arial" w:cs="Arial"/>
+        </w:rPr>
         <w:t xml:space="preserve"> (https://git-scm.com/downloads)</w:t>
       </w:r>
       <w:r>
         <w:rPr>
-          <w:rFonts w:ascii="Segoe UI" w:hAnsi="Segoe UI" w:cs="Segoe UI"/>
+          <w:rFonts w:ascii="Arial" w:hAnsi="Arial" w:cs="Arial"/>
           <w:color w:val="24292E"/>
           <w:shd w:val="clear" w:color="auto" w:fill="FFFFFF"/>
         </w:rPr>
@@ -572,10 +867,13 @@
           <w:ilvl w:val="0"/>
           <w:numId w:val="6"/>
         </w:numPr>
-      </w:pPr>
-      <w:r>
-        <w:rPr>
-          <w:rFonts w:ascii="Segoe UI" w:hAnsi="Segoe UI" w:cs="Segoe UI"/>
+        <w:rPr>
+          <w:rFonts w:ascii="Arial" w:hAnsi="Arial" w:cs="Arial"/>
+        </w:rPr>
+      </w:pPr>
+      <w:r>
+        <w:rPr>
+          <w:rFonts w:ascii="Arial" w:hAnsi="Arial" w:cs="Arial"/>
           <w:color w:val="24292E"/>
           <w:shd w:val="clear" w:color="auto" w:fill="FFFFFF"/>
         </w:rPr>
@@ -589,10 +887,13 @@
           <w:ilvl w:val="0"/>
           <w:numId w:val="6"/>
         </w:numPr>
-      </w:pPr>
-      <w:r>
-        <w:rPr>
-          <w:rFonts w:ascii="Segoe UI" w:hAnsi="Segoe UI" w:cs="Segoe UI"/>
+        <w:rPr>
+          <w:rFonts w:ascii="Arial" w:hAnsi="Arial" w:cs="Arial"/>
+        </w:rPr>
+      </w:pPr>
+      <w:r>
+        <w:rPr>
+          <w:rFonts w:ascii="Arial" w:hAnsi="Arial" w:cs="Arial"/>
           <w:color w:val="24292E"/>
           <w:shd w:val="clear" w:color="auto" w:fill="FFFFFF"/>
         </w:rPr>
@@ -600,7 +901,7 @@
       </w:r>
       <w:r>
         <w:rPr>
-          <w:rFonts w:ascii="Segoe UI" w:hAnsi="Segoe UI" w:cs="Segoe UI"/>
+          <w:rFonts w:ascii="Arial" w:hAnsi="Arial" w:cs="Arial"/>
           <w:color w:val="24292E"/>
         </w:rPr>
         <w:t xml:space="preserve"> Visual Studio Code.</w:t>
@@ -617,7 +918,7 @@
         <w:spacing w:before="0" w:beforeAutospacing="0" w:after="240" w:afterAutospacing="0"/>
         <w:rPr>
           <w:rStyle w:val="HTMLCode"/>
-          <w:rFonts w:ascii="Segoe UI" w:hAnsi="Segoe UI" w:cs="Segoe UI"/>
+          <w:rFonts w:ascii="Arial" w:hAnsi="Arial" w:cs="Arial"/>
           <w:color w:val="24292E"/>
           <w:sz w:val="22"/>
           <w:szCs w:val="22"/>
@@ -627,7 +928,7 @@
       <w:r>
         <w:rPr>
           <w:rStyle w:val="HTMLCode"/>
-          <w:rFonts w:ascii="Segoe UI" w:hAnsi="Segoe UI" w:cs="Segoe UI"/>
+          <w:rFonts w:ascii="Arial" w:hAnsi="Arial" w:cs="Arial"/>
           <w:color w:val="24292E"/>
           <w:sz w:val="22"/>
           <w:szCs w:val="22"/>
@@ -638,7 +939,7 @@
       <w:r>
         <w:rPr>
           <w:rStyle w:val="HTMLCode"/>
-          <w:rFonts w:ascii="Segoe UI" w:hAnsi="Segoe UI" w:cs="Segoe UI"/>
+          <w:rFonts w:ascii="Arial" w:hAnsi="Arial" w:cs="Arial"/>
           <w:color w:val="24292E"/>
           <w:sz w:val="22"/>
           <w:szCs w:val="22"/>
@@ -649,7 +950,7 @@
       <w:r>
         <w:rPr>
           <w:rStyle w:val="HTMLCode"/>
-          <w:rFonts w:ascii="Segoe UI" w:hAnsi="Segoe UI" w:cs="Segoe UI"/>
+          <w:rFonts w:ascii="Arial" w:hAnsi="Arial" w:cs="Arial"/>
           <w:color w:val="24292E"/>
           <w:sz w:val="22"/>
           <w:szCs w:val="22"/>
@@ -669,7 +970,7 @@
         <w:spacing w:before="0" w:beforeAutospacing="0" w:after="240" w:afterAutospacing="0"/>
         <w:rPr>
           <w:rStyle w:val="HTMLCode"/>
-          <w:rFonts w:ascii="Segoe UI" w:hAnsi="Segoe UI" w:cs="Segoe UI"/>
+          <w:rFonts w:ascii="Arial" w:hAnsi="Arial" w:cs="Arial"/>
           <w:color w:val="24292E"/>
           <w:sz w:val="22"/>
           <w:szCs w:val="22"/>
@@ -679,7 +980,7 @@
       <w:r>
         <w:rPr>
           <w:rStyle w:val="HTMLCode"/>
-          <w:rFonts w:ascii="Segoe UI" w:hAnsi="Segoe UI" w:cs="Segoe UI"/>
+          <w:rFonts w:ascii="Arial" w:hAnsi="Arial" w:cs="Arial"/>
           <w:color w:val="24292E"/>
           <w:sz w:val="22"/>
           <w:szCs w:val="22"/>
@@ -695,17 +996,21 @@
         <w:spacing w:before="0" w:beforeAutospacing="0" w:after="240" w:afterAutospacing="0"/>
         <w:jc w:val="center"/>
         <w:rPr>
-          <w:rFonts w:ascii="Segoe UI" w:hAnsi="Segoe UI" w:cs="Segoe UI"/>
+          <w:rFonts w:ascii="Arial" w:hAnsi="Arial" w:cs="Arial"/>
           <w:b/>
           <w:bCs/>
           <w:color w:val="24292E"/>
-        </w:rPr>
-      </w:pPr>
-      <w:r>
-        <w:rPr>
+          <w:sz w:val="22"/>
+          <w:szCs w:val="22"/>
+        </w:rPr>
+      </w:pPr>
+      <w:r>
+        <w:rPr>
+          <w:rFonts w:ascii="Arial" w:hAnsi="Arial" w:cs="Arial"/>
           <w:noProof/>
-        </w:rPr>
-        <w:lastRenderedPageBreak/>
+          <w:sz w:val="22"/>
+          <w:szCs w:val="22"/>
+        </w:rPr>
         <mc:AlternateContent>
           <mc:Choice Requires="wps">
             <w:drawing>
@@ -786,11 +1091,13 @@
       </w:r>
       <w:r>
         <w:rPr>
-          <w:rFonts w:ascii="Segoe UI" w:hAnsi="Segoe UI" w:cs="Segoe UI"/>
+          <w:rFonts w:ascii="Arial" w:hAnsi="Arial" w:cs="Arial"/>
           <w:b/>
           <w:bCs/>
           <w:noProof/>
           <w:color w:val="24292E"/>
+          <w:sz w:val="22"/>
+          <w:szCs w:val="22"/>
         </w:rPr>
         <w:drawing>
           <wp:inline distT="0" distB="0" distL="0" distR="0" wp14:anchorId="5520753E" wp14:editId="5C109B13">
@@ -808,7 +1115,7 @@
                     <pic:cNvPicPr/>
                   </pic:nvPicPr>
                   <pic:blipFill>
-                    <a:blip r:embed="rId11"/>
+                    <a:blip r:embed="rId12"/>
                     <a:stretch>
                       <a:fillRect/>
                     </a:stretch>
@@ -836,9 +1143,13 @@
           <w:ilvl w:val="1"/>
           <w:numId w:val="6"/>
         </w:numPr>
-      </w:pPr>
-      <w:r>
-        <w:rPr>
+        <w:rPr>
+          <w:rFonts w:ascii="Arial" w:hAnsi="Arial" w:cs="Arial"/>
+        </w:rPr>
+      </w:pPr>
+      <w:r>
+        <w:rPr>
+          <w:rFonts w:ascii="Arial" w:hAnsi="Arial" w:cs="Arial"/>
           <w:noProof/>
         </w:rPr>
         <mc:AlternateContent>
@@ -920,10 +1231,14 @@
         </mc:AlternateContent>
       </w:r>
       <w:r>
+        <w:rPr>
+          <w:rFonts w:ascii="Arial" w:hAnsi="Arial" w:cs="Arial"/>
+        </w:rPr>
         <w:t>Zoek GitHub en klik op Installeer:</w:t>
       </w:r>
       <w:r>
         <w:rPr>
+          <w:rFonts w:ascii="Arial" w:hAnsi="Arial" w:cs="Arial"/>
           <w:noProof/>
         </w:rPr>
         <w:drawing>
@@ -942,7 +1257,7 @@
                     <pic:cNvPicPr/>
                   </pic:nvPicPr>
                   <pic:blipFill>
-                    <a:blip r:embed="rId12"/>
+                    <a:blip r:embed="rId13"/>
                     <a:stretch>
                       <a:fillRect/>
                     </a:stretch>
@@ -965,16 +1280,31 @@
     </w:p>
     <w:p>
       <w:pPr>
+        <w:rPr>
+          <w:rFonts w:asciiTheme="majorHAnsi" w:eastAsiaTheme="majorEastAsia" w:hAnsiTheme="majorHAnsi" w:cstheme="majorBidi"/>
+          <w:color w:val="2F5496" w:themeColor="accent1" w:themeShade="BF"/>
+          <w:sz w:val="32"/>
+          <w:szCs w:val="32"/>
+        </w:rPr>
+      </w:pPr>
+      <w:r>
+        <w:br w:type="page"/>
+      </w:r>
+    </w:p>
+    <w:p>
+      <w:pPr>
         <w:pStyle w:val="Heading1"/>
-      </w:pPr>
-      <w:bookmarkStart w:id="2" w:name="_Toc63003033"/>
-      <w:r>
-        <w:t xml:space="preserve">2. </w:t>
-      </w:r>
-      <w:r>
+        <w:numPr>
+          <w:ilvl w:val="0"/>
+          <w:numId w:val="12"/>
+        </w:numPr>
+      </w:pPr>
+      <w:bookmarkStart w:id="3" w:name="_Toc161846192"/>
+      <w:r>
+        <w:lastRenderedPageBreak/>
         <w:t>Github instellen</w:t>
       </w:r>
-      <w:bookmarkEnd w:id="2"/>
+      <w:bookmarkEnd w:id="3"/>
     </w:p>
     <w:p>
       <w:pPr>
@@ -983,23 +1313,44 @@
           <w:ilvl w:val="0"/>
           <w:numId w:val="1"/>
         </w:numPr>
-      </w:pPr>
-      <w:r>
+        <w:rPr>
+          <w:rFonts w:ascii="Arial" w:hAnsi="Arial" w:cs="Arial"/>
+        </w:rPr>
+      </w:pPr>
+      <w:r>
+        <w:rPr>
+          <w:rFonts w:ascii="Arial" w:hAnsi="Arial" w:cs="Arial"/>
+        </w:rPr>
         <w:t xml:space="preserve">In je browser, </w:t>
       </w:r>
       <w:r>
+        <w:rPr>
+          <w:rFonts w:ascii="Arial" w:hAnsi="Arial" w:cs="Arial"/>
+        </w:rPr>
         <w:t xml:space="preserve">gebruik de link voor </w:t>
       </w:r>
       <w:r>
+        <w:rPr>
+          <w:rFonts w:ascii="Arial" w:hAnsi="Arial" w:cs="Arial"/>
+        </w:rPr>
         <w:t>het hoofdstuk</w:t>
       </w:r>
       <w:r>
+        <w:rPr>
+          <w:rFonts w:ascii="Arial" w:hAnsi="Arial" w:cs="Arial"/>
+        </w:rPr>
         <w:t xml:space="preserve"> waar je aan wil werken</w:t>
       </w:r>
       <w:r>
+        <w:rPr>
+          <w:rFonts w:ascii="Arial" w:hAnsi="Arial" w:cs="Arial"/>
+        </w:rPr>
         <w:t xml:space="preserve"> (deze staat ook in Teams)</w:t>
       </w:r>
       <w:r>
+        <w:rPr>
+          <w:rFonts w:ascii="Arial" w:hAnsi="Arial" w:cs="Arial"/>
+        </w:rPr>
         <w:t>:</w:t>
       </w:r>
     </w:p>
@@ -1010,10 +1361,10 @@
         <w:tblLook w:val="04A0" w:firstRow="1" w:lastRow="0" w:firstColumn="1" w:lastColumn="0" w:noHBand="0" w:noVBand="1"/>
       </w:tblPr>
       <w:tblGrid>
-        <w:gridCol w:w="1506"/>
-        <w:gridCol w:w="109"/>
-        <w:gridCol w:w="3972"/>
-        <w:gridCol w:w="3763"/>
+        <w:gridCol w:w="1147"/>
+        <w:gridCol w:w="54"/>
+        <w:gridCol w:w="4086"/>
+        <w:gridCol w:w="4063"/>
       </w:tblGrid>
       <w:tr>
         <w:trPr>
@@ -1023,7 +1374,14 @@
           <w:tcPr>
             <w:tcW w:w="1506" w:type="dxa"/>
           </w:tcPr>
-          <w:p/>
+          <w:p>
+            <w:pPr>
+              <w:rPr>
+                <w:rFonts w:ascii="Arial" w:hAnsi="Arial" w:cs="Arial"/>
+                <w:highlight w:val="yellow"/>
+              </w:rPr>
+            </w:pPr>
+          </w:p>
         </w:tc>
         <w:tc>
           <w:tcPr>
@@ -1031,7 +1389,17 @@
             <w:gridSpan w:val="2"/>
           </w:tcPr>
           <w:p>
+            <w:pPr>
+              <w:rPr>
+                <w:rFonts w:ascii="Arial" w:hAnsi="Arial" w:cs="Arial"/>
+                <w:highlight w:val="yellow"/>
+              </w:rPr>
+            </w:pPr>
             <w:r>
+              <w:rPr>
+                <w:rFonts w:ascii="Arial" w:hAnsi="Arial" w:cs="Arial"/>
+                <w:highlight w:val="yellow"/>
+              </w:rPr>
               <w:t>HAVO</w:t>
             </w:r>
           </w:p>
@@ -1041,7 +1409,17 @@
             <w:tcW w:w="3763" w:type="dxa"/>
           </w:tcPr>
           <w:p>
+            <w:pPr>
+              <w:rPr>
+                <w:rFonts w:ascii="Arial" w:hAnsi="Arial" w:cs="Arial"/>
+                <w:highlight w:val="yellow"/>
+              </w:rPr>
+            </w:pPr>
             <w:r>
+              <w:rPr>
+                <w:rFonts w:ascii="Arial" w:hAnsi="Arial" w:cs="Arial"/>
+                <w:highlight w:val="yellow"/>
+              </w:rPr>
               <w:t>VWO</w:t>
             </w:r>
           </w:p>
@@ -1059,14 +1437,14 @@
           <w:p>
             <w:pPr>
               <w:rPr>
-                <w:sz w:val="20"/>
-                <w:szCs w:val="20"/>
+                <w:rFonts w:ascii="Arial" w:hAnsi="Arial" w:cs="Arial"/>
+                <w:highlight w:val="yellow"/>
               </w:rPr>
             </w:pPr>
             <w:r>
               <w:rPr>
-                <w:sz w:val="20"/>
-                <w:szCs w:val="20"/>
+                <w:rFonts w:ascii="Arial" w:hAnsi="Arial" w:cs="Arial"/>
+                <w:highlight w:val="yellow"/>
               </w:rPr>
               <w:t>Hoofdstuk 1: Instructies</w:t>
             </w:r>
@@ -1079,24 +1457,24 @@
           <w:p>
             <w:pPr>
               <w:rPr>
-                <w:sz w:val="20"/>
-                <w:szCs w:val="20"/>
+                <w:rFonts w:ascii="Arial" w:hAnsi="Arial" w:cs="Arial"/>
+                <w:highlight w:val="yellow"/>
               </w:rPr>
             </w:pPr>
-            <w:hyperlink r:id="rId13" w:history="1">
+            <w:hyperlink r:id="rId14" w:history="1">
               <w:r>
                 <w:rPr>
                   <w:rStyle w:val="Hyperlink"/>
-                  <w:sz w:val="20"/>
-                  <w:szCs w:val="20"/>
+                  <w:rFonts w:ascii="Arial" w:hAnsi="Arial" w:cs="Arial"/>
+                  <w:highlight w:val="yellow"/>
                 </w:rPr>
                 <w:t>https://classroom.github.com/a/JBRxu18d</w:t>
               </w:r>
             </w:hyperlink>
             <w:r>
               <w:rPr>
-                <w:sz w:val="20"/>
-                <w:szCs w:val="20"/>
+                <w:rFonts w:ascii="Arial" w:hAnsi="Arial" w:cs="Arial"/>
+                <w:highlight w:val="yellow"/>
               </w:rPr>
               <w:t xml:space="preserve"> </w:t>
             </w:r>
@@ -1109,24 +1487,24 @@
           <w:p>
             <w:pPr>
               <w:rPr>
-                <w:sz w:val="20"/>
-                <w:szCs w:val="20"/>
+                <w:rFonts w:ascii="Arial" w:hAnsi="Arial" w:cs="Arial"/>
+                <w:highlight w:val="yellow"/>
               </w:rPr>
             </w:pPr>
-            <w:hyperlink r:id="rId14" w:history="1">
+            <w:hyperlink r:id="rId15" w:history="1">
               <w:r>
                 <w:rPr>
                   <w:rStyle w:val="Hyperlink"/>
-                  <w:sz w:val="20"/>
-                  <w:szCs w:val="20"/>
+                  <w:rFonts w:ascii="Arial" w:hAnsi="Arial" w:cs="Arial"/>
+                  <w:highlight w:val="yellow"/>
                 </w:rPr>
                 <w:t>https://classroom.github.com/a/5eXPRPTy</w:t>
               </w:r>
             </w:hyperlink>
             <w:r>
               <w:rPr>
-                <w:sz w:val="20"/>
-                <w:szCs w:val="20"/>
+                <w:rFonts w:ascii="Arial" w:hAnsi="Arial" w:cs="Arial"/>
+                <w:highlight w:val="yellow"/>
               </w:rPr>
               <w:t xml:space="preserve"> </w:t>
             </w:r>
@@ -1145,14 +1523,14 @@
           <w:p>
             <w:pPr>
               <w:rPr>
-                <w:sz w:val="20"/>
-                <w:szCs w:val="20"/>
+                <w:rFonts w:ascii="Arial" w:hAnsi="Arial" w:cs="Arial"/>
+                <w:highlight w:val="yellow"/>
               </w:rPr>
             </w:pPr>
             <w:r>
               <w:rPr>
-                <w:sz w:val="20"/>
-                <w:szCs w:val="20"/>
+                <w:rFonts w:ascii="Arial" w:hAnsi="Arial" w:cs="Arial"/>
+                <w:highlight w:val="yellow"/>
               </w:rPr>
               <w:t>Hoofdstuk 2: Interactie</w:t>
             </w:r>
@@ -1165,24 +1543,24 @@
           <w:p>
             <w:pPr>
               <w:rPr>
-                <w:sz w:val="20"/>
-                <w:szCs w:val="20"/>
+                <w:rFonts w:ascii="Arial" w:hAnsi="Arial" w:cs="Arial"/>
+                <w:highlight w:val="yellow"/>
               </w:rPr>
             </w:pPr>
-            <w:hyperlink r:id="rId15" w:history="1">
+            <w:hyperlink r:id="rId16" w:history="1">
               <w:r>
                 <w:rPr>
                   <w:rStyle w:val="Hyperlink"/>
-                  <w:sz w:val="20"/>
-                  <w:szCs w:val="20"/>
+                  <w:rFonts w:ascii="Arial" w:hAnsi="Arial" w:cs="Arial"/>
+                  <w:highlight w:val="yellow"/>
                 </w:rPr>
                 <w:t>https://classroom.github.com/a/MQtgYaut</w:t>
               </w:r>
             </w:hyperlink>
             <w:r>
               <w:rPr>
-                <w:sz w:val="20"/>
-                <w:szCs w:val="20"/>
+                <w:rFonts w:ascii="Arial" w:hAnsi="Arial" w:cs="Arial"/>
+                <w:highlight w:val="yellow"/>
               </w:rPr>
               <w:t xml:space="preserve"> </w:t>
             </w:r>
@@ -1195,24 +1573,24 @@
           <w:p>
             <w:pPr>
               <w:rPr>
-                <w:sz w:val="20"/>
-                <w:szCs w:val="20"/>
+                <w:rFonts w:ascii="Arial" w:hAnsi="Arial" w:cs="Arial"/>
+                <w:highlight w:val="yellow"/>
               </w:rPr>
             </w:pPr>
-            <w:hyperlink r:id="rId16" w:history="1">
+            <w:hyperlink r:id="rId17" w:history="1">
               <w:r>
                 <w:rPr>
                   <w:rStyle w:val="Hyperlink"/>
-                  <w:sz w:val="20"/>
-                  <w:szCs w:val="20"/>
+                  <w:rFonts w:ascii="Arial" w:hAnsi="Arial" w:cs="Arial"/>
+                  <w:highlight w:val="yellow"/>
                 </w:rPr>
                 <w:t>https://classroom.github.com/a/-s5d9-wi</w:t>
               </w:r>
             </w:hyperlink>
             <w:r>
               <w:rPr>
-                <w:sz w:val="20"/>
-                <w:szCs w:val="20"/>
+                <w:rFonts w:ascii="Arial" w:hAnsi="Arial" w:cs="Arial"/>
+                <w:highlight w:val="yellow"/>
               </w:rPr>
               <w:t xml:space="preserve"> </w:t>
             </w:r>
@@ -1231,14 +1609,14 @@
           <w:p>
             <w:pPr>
               <w:rPr>
-                <w:sz w:val="20"/>
-                <w:szCs w:val="20"/>
+                <w:rFonts w:ascii="Arial" w:hAnsi="Arial" w:cs="Arial"/>
+                <w:highlight w:val="yellow"/>
               </w:rPr>
             </w:pPr>
             <w:r>
               <w:rPr>
-                <w:sz w:val="20"/>
-                <w:szCs w:val="20"/>
+                <w:rFonts w:ascii="Arial" w:hAnsi="Arial" w:cs="Arial"/>
+                <w:highlight w:val="yellow"/>
               </w:rPr>
               <w:t>Hoofdstuk 3: Variabelen</w:t>
             </w:r>
@@ -1251,24 +1629,24 @@
           <w:p>
             <w:pPr>
               <w:rPr>
-                <w:sz w:val="20"/>
-                <w:szCs w:val="20"/>
+                <w:rFonts w:ascii="Arial" w:hAnsi="Arial" w:cs="Arial"/>
+                <w:highlight w:val="yellow"/>
               </w:rPr>
             </w:pPr>
-            <w:hyperlink r:id="rId17" w:history="1">
+            <w:hyperlink r:id="rId18" w:history="1">
               <w:r>
                 <w:rPr>
                   <w:rStyle w:val="Hyperlink"/>
-                  <w:sz w:val="20"/>
-                  <w:szCs w:val="20"/>
+                  <w:rFonts w:ascii="Arial" w:hAnsi="Arial" w:cs="Arial"/>
+                  <w:highlight w:val="yellow"/>
                 </w:rPr>
                 <w:t>https://classroom.github.com/a/qVkWnGw_</w:t>
               </w:r>
             </w:hyperlink>
             <w:r>
               <w:rPr>
-                <w:sz w:val="20"/>
-                <w:szCs w:val="20"/>
+                <w:rFonts w:ascii="Arial" w:hAnsi="Arial" w:cs="Arial"/>
+                <w:highlight w:val="yellow"/>
               </w:rPr>
               <w:t xml:space="preserve"> </w:t>
             </w:r>
@@ -1281,24 +1659,24 @@
           <w:p>
             <w:pPr>
               <w:rPr>
-                <w:sz w:val="20"/>
-                <w:szCs w:val="20"/>
+                <w:rFonts w:ascii="Arial" w:hAnsi="Arial" w:cs="Arial"/>
+                <w:highlight w:val="yellow"/>
               </w:rPr>
             </w:pPr>
-            <w:hyperlink r:id="rId18" w:history="1">
+            <w:hyperlink r:id="rId19" w:history="1">
               <w:r>
                 <w:rPr>
                   <w:rStyle w:val="Hyperlink"/>
-                  <w:sz w:val="20"/>
-                  <w:szCs w:val="20"/>
+                  <w:rFonts w:ascii="Arial" w:hAnsi="Arial" w:cs="Arial"/>
+                  <w:highlight w:val="yellow"/>
                 </w:rPr>
                 <w:t>https://classroom.github.com/a/FYxQf23Q</w:t>
               </w:r>
             </w:hyperlink>
             <w:r>
               <w:rPr>
-                <w:sz w:val="20"/>
-                <w:szCs w:val="20"/>
+                <w:rFonts w:ascii="Arial" w:hAnsi="Arial" w:cs="Arial"/>
+                <w:highlight w:val="yellow"/>
               </w:rPr>
               <w:t xml:space="preserve"> </w:t>
             </w:r>
@@ -1317,14 +1695,14 @@
           <w:p>
             <w:pPr>
               <w:rPr>
-                <w:sz w:val="20"/>
-                <w:szCs w:val="20"/>
+                <w:rFonts w:ascii="Arial" w:hAnsi="Arial" w:cs="Arial"/>
+                <w:highlight w:val="yellow"/>
               </w:rPr>
             </w:pPr>
             <w:r>
               <w:rPr>
-                <w:sz w:val="20"/>
-                <w:szCs w:val="20"/>
+                <w:rFonts w:ascii="Arial" w:hAnsi="Arial" w:cs="Arial"/>
+                <w:highlight w:val="yellow"/>
               </w:rPr>
               <w:t>Hoofdstuk 4: Keuzes</w:t>
             </w:r>
@@ -1337,24 +1715,24 @@
           <w:p>
             <w:pPr>
               <w:rPr>
-                <w:sz w:val="20"/>
-                <w:szCs w:val="20"/>
+                <w:rFonts w:ascii="Arial" w:hAnsi="Arial" w:cs="Arial"/>
+                <w:highlight w:val="yellow"/>
               </w:rPr>
             </w:pPr>
-            <w:hyperlink r:id="rId19" w:history="1">
+            <w:hyperlink r:id="rId20" w:history="1">
               <w:r>
                 <w:rPr>
                   <w:rStyle w:val="Hyperlink"/>
-                  <w:sz w:val="20"/>
-                  <w:szCs w:val="20"/>
+                  <w:rFonts w:ascii="Arial" w:hAnsi="Arial" w:cs="Arial"/>
+                  <w:highlight w:val="yellow"/>
                 </w:rPr>
                 <w:t>https://classroom.github.com/a/846BtD9a</w:t>
               </w:r>
             </w:hyperlink>
             <w:r>
               <w:rPr>
-                <w:sz w:val="20"/>
-                <w:szCs w:val="20"/>
+                <w:rFonts w:ascii="Arial" w:hAnsi="Arial" w:cs="Arial"/>
+                <w:highlight w:val="yellow"/>
               </w:rPr>
               <w:t xml:space="preserve"> </w:t>
             </w:r>
@@ -1367,24 +1745,24 @@
           <w:p>
             <w:pPr>
               <w:rPr>
-                <w:sz w:val="20"/>
-                <w:szCs w:val="20"/>
+                <w:rFonts w:ascii="Arial" w:hAnsi="Arial" w:cs="Arial"/>
+                <w:highlight w:val="yellow"/>
               </w:rPr>
             </w:pPr>
-            <w:hyperlink r:id="rId20" w:history="1">
+            <w:hyperlink r:id="rId21" w:history="1">
               <w:r>
                 <w:rPr>
                   <w:rStyle w:val="Hyperlink"/>
-                  <w:sz w:val="20"/>
-                  <w:szCs w:val="20"/>
+                  <w:rFonts w:ascii="Arial" w:hAnsi="Arial" w:cs="Arial"/>
+                  <w:highlight w:val="yellow"/>
                 </w:rPr>
                 <w:t>https://classroom.github.com/a/p_piNfc6</w:t>
               </w:r>
             </w:hyperlink>
             <w:r>
               <w:rPr>
-                <w:sz w:val="20"/>
-                <w:szCs w:val="20"/>
+                <w:rFonts w:ascii="Arial" w:hAnsi="Arial" w:cs="Arial"/>
+                <w:highlight w:val="yellow"/>
               </w:rPr>
               <w:t xml:space="preserve"> </w:t>
             </w:r>
@@ -1403,14 +1781,14 @@
           <w:p>
             <w:pPr>
               <w:rPr>
-                <w:sz w:val="20"/>
-                <w:szCs w:val="20"/>
+                <w:rFonts w:ascii="Arial" w:hAnsi="Arial" w:cs="Arial"/>
+                <w:highlight w:val="yellow"/>
               </w:rPr>
             </w:pPr>
             <w:r>
               <w:rPr>
-                <w:sz w:val="20"/>
-                <w:szCs w:val="20"/>
+                <w:rFonts w:ascii="Arial" w:hAnsi="Arial" w:cs="Arial"/>
+                <w:highlight w:val="yellow"/>
               </w:rPr>
               <w:t>Hoofdstuk 5: Functies (deel 1)</w:t>
             </w:r>
@@ -1423,24 +1801,24 @@
           <w:p>
             <w:pPr>
               <w:rPr>
-                <w:sz w:val="20"/>
-                <w:szCs w:val="20"/>
+                <w:rFonts w:ascii="Arial" w:hAnsi="Arial" w:cs="Arial"/>
+                <w:highlight w:val="yellow"/>
               </w:rPr>
             </w:pPr>
-            <w:hyperlink r:id="rId21" w:history="1">
+            <w:hyperlink r:id="rId22" w:history="1">
               <w:r>
                 <w:rPr>
                   <w:rStyle w:val="Hyperlink"/>
-                  <w:sz w:val="20"/>
-                  <w:szCs w:val="20"/>
+                  <w:rFonts w:ascii="Arial" w:hAnsi="Arial" w:cs="Arial"/>
+                  <w:highlight w:val="yellow"/>
                 </w:rPr>
                 <w:t>https://classroom.github.com/a/xuZ8grRY</w:t>
               </w:r>
             </w:hyperlink>
             <w:r>
               <w:rPr>
-                <w:sz w:val="20"/>
-                <w:szCs w:val="20"/>
+                <w:rFonts w:ascii="Arial" w:hAnsi="Arial" w:cs="Arial"/>
+                <w:highlight w:val="yellow"/>
               </w:rPr>
               <w:t xml:space="preserve"> </w:t>
             </w:r>
@@ -1453,24 +1831,24 @@
           <w:p>
             <w:pPr>
               <w:rPr>
-                <w:sz w:val="20"/>
-                <w:szCs w:val="20"/>
+                <w:rFonts w:ascii="Arial" w:hAnsi="Arial" w:cs="Arial"/>
+                <w:highlight w:val="yellow"/>
               </w:rPr>
             </w:pPr>
-            <w:hyperlink r:id="rId22" w:history="1">
+            <w:hyperlink r:id="rId23" w:history="1">
               <w:r>
                 <w:rPr>
                   <w:rStyle w:val="Hyperlink"/>
-                  <w:sz w:val="20"/>
-                  <w:szCs w:val="20"/>
+                  <w:rFonts w:ascii="Arial" w:hAnsi="Arial" w:cs="Arial"/>
+                  <w:highlight w:val="yellow"/>
                 </w:rPr>
                 <w:t>https://classroom.github.com/a/5gATNPQZ</w:t>
               </w:r>
             </w:hyperlink>
             <w:r>
               <w:rPr>
-                <w:sz w:val="20"/>
-                <w:szCs w:val="20"/>
+                <w:rFonts w:ascii="Arial" w:hAnsi="Arial" w:cs="Arial"/>
+                <w:highlight w:val="yellow"/>
               </w:rPr>
               <w:t xml:space="preserve"> </w:t>
             </w:r>
@@ -1489,14 +1867,14 @@
           <w:p>
             <w:pPr>
               <w:rPr>
-                <w:sz w:val="20"/>
-                <w:szCs w:val="20"/>
+                <w:rFonts w:ascii="Arial" w:hAnsi="Arial" w:cs="Arial"/>
+                <w:highlight w:val="yellow"/>
               </w:rPr>
             </w:pPr>
             <w:r>
               <w:rPr>
-                <w:sz w:val="20"/>
-                <w:szCs w:val="20"/>
+                <w:rFonts w:ascii="Arial" w:hAnsi="Arial" w:cs="Arial"/>
+                <w:highlight w:val="yellow"/>
               </w:rPr>
               <w:t>Hoofdstuk 6: Functies (deel 2)</w:t>
             </w:r>
@@ -1509,24 +1887,24 @@
           <w:p>
             <w:pPr>
               <w:rPr>
-                <w:sz w:val="20"/>
-                <w:szCs w:val="20"/>
+                <w:rFonts w:ascii="Arial" w:hAnsi="Arial" w:cs="Arial"/>
+                <w:highlight w:val="yellow"/>
               </w:rPr>
             </w:pPr>
-            <w:hyperlink r:id="rId23" w:history="1">
+            <w:hyperlink r:id="rId24" w:history="1">
               <w:r>
                 <w:rPr>
                   <w:rStyle w:val="Hyperlink"/>
-                  <w:sz w:val="20"/>
-                  <w:szCs w:val="20"/>
+                  <w:rFonts w:ascii="Arial" w:hAnsi="Arial" w:cs="Arial"/>
+                  <w:highlight w:val="yellow"/>
                 </w:rPr>
                 <w:t>https://classroom.github.com/a/MXa5e23g</w:t>
               </w:r>
             </w:hyperlink>
             <w:r>
               <w:rPr>
-                <w:sz w:val="20"/>
-                <w:szCs w:val="20"/>
+                <w:rFonts w:ascii="Arial" w:hAnsi="Arial" w:cs="Arial"/>
+                <w:highlight w:val="yellow"/>
               </w:rPr>
               <w:t xml:space="preserve"> </w:t>
             </w:r>
@@ -1539,24 +1917,24 @@
           <w:p>
             <w:pPr>
               <w:rPr>
-                <w:sz w:val="20"/>
-                <w:szCs w:val="20"/>
+                <w:rFonts w:ascii="Arial" w:hAnsi="Arial" w:cs="Arial"/>
+                <w:highlight w:val="yellow"/>
               </w:rPr>
             </w:pPr>
-            <w:hyperlink r:id="rId24" w:history="1">
+            <w:hyperlink r:id="rId25" w:history="1">
               <w:r>
                 <w:rPr>
                   <w:rStyle w:val="Hyperlink"/>
-                  <w:sz w:val="20"/>
-                  <w:szCs w:val="20"/>
+                  <w:rFonts w:ascii="Arial" w:hAnsi="Arial" w:cs="Arial"/>
+                  <w:highlight w:val="yellow"/>
                 </w:rPr>
                 <w:t>https://classroom.github.com/a/jEcnkXhN</w:t>
               </w:r>
             </w:hyperlink>
             <w:r>
               <w:rPr>
-                <w:sz w:val="20"/>
-                <w:szCs w:val="20"/>
+                <w:rFonts w:ascii="Arial" w:hAnsi="Arial" w:cs="Arial"/>
+                <w:highlight w:val="yellow"/>
               </w:rPr>
               <w:t xml:space="preserve"> </w:t>
             </w:r>
@@ -1575,14 +1953,14 @@
           <w:p>
             <w:pPr>
               <w:rPr>
-                <w:sz w:val="20"/>
-                <w:szCs w:val="20"/>
+                <w:rFonts w:ascii="Arial" w:hAnsi="Arial" w:cs="Arial"/>
+                <w:highlight w:val="yellow"/>
               </w:rPr>
             </w:pPr>
             <w:r>
               <w:rPr>
-                <w:sz w:val="20"/>
-                <w:szCs w:val="20"/>
+                <w:rFonts w:ascii="Arial" w:hAnsi="Arial" w:cs="Arial"/>
+                <w:highlight w:val="yellow"/>
               </w:rPr>
               <w:t>Hoofdstuk 7: While</w:t>
             </w:r>
@@ -1595,24 +1973,24 @@
           <w:p>
             <w:pPr>
               <w:rPr>
-                <w:sz w:val="20"/>
-                <w:szCs w:val="20"/>
+                <w:rFonts w:ascii="Arial" w:hAnsi="Arial" w:cs="Arial"/>
+                <w:highlight w:val="yellow"/>
               </w:rPr>
             </w:pPr>
-            <w:hyperlink r:id="rId25" w:history="1">
+            <w:hyperlink r:id="rId26" w:history="1">
               <w:r>
                 <w:rPr>
                   <w:rStyle w:val="Hyperlink"/>
-                  <w:sz w:val="20"/>
-                  <w:szCs w:val="20"/>
+                  <w:rFonts w:ascii="Arial" w:hAnsi="Arial" w:cs="Arial"/>
+                  <w:highlight w:val="yellow"/>
                 </w:rPr>
                 <w:t>https://classroom.github.com/a/YTsUBb-o</w:t>
               </w:r>
             </w:hyperlink>
             <w:r>
               <w:rPr>
-                <w:sz w:val="20"/>
-                <w:szCs w:val="20"/>
+                <w:rFonts w:ascii="Arial" w:hAnsi="Arial" w:cs="Arial"/>
+                <w:highlight w:val="yellow"/>
               </w:rPr>
               <w:t xml:space="preserve"> </w:t>
             </w:r>
@@ -1625,24 +2003,24 @@
           <w:p>
             <w:pPr>
               <w:rPr>
-                <w:sz w:val="20"/>
-                <w:szCs w:val="20"/>
+                <w:rFonts w:ascii="Arial" w:hAnsi="Arial" w:cs="Arial"/>
+                <w:highlight w:val="yellow"/>
               </w:rPr>
             </w:pPr>
-            <w:hyperlink r:id="rId26" w:history="1">
+            <w:hyperlink r:id="rId27" w:history="1">
               <w:r>
                 <w:rPr>
                   <w:rStyle w:val="Hyperlink"/>
-                  <w:sz w:val="20"/>
-                  <w:szCs w:val="20"/>
+                  <w:rFonts w:ascii="Arial" w:hAnsi="Arial" w:cs="Arial"/>
+                  <w:highlight w:val="yellow"/>
                 </w:rPr>
                 <w:t>https://classroom.github.com/a/4T3H-eP5</w:t>
               </w:r>
             </w:hyperlink>
             <w:r>
               <w:rPr>
-                <w:sz w:val="20"/>
-                <w:szCs w:val="20"/>
+                <w:rFonts w:ascii="Arial" w:hAnsi="Arial" w:cs="Arial"/>
+                <w:highlight w:val="yellow"/>
               </w:rPr>
               <w:t xml:space="preserve"> </w:t>
             </w:r>
@@ -1650,7 +2028,66 @@
         </w:tc>
       </w:tr>
     </w:tbl>
-    <w:p/>
+    <w:p>
+      <w:pPr>
+        <w:rPr>
+          <w:rFonts w:ascii="Arial" w:hAnsi="Arial" w:cs="Arial"/>
+        </w:rPr>
+      </w:pPr>
+    </w:p>
+    <w:p>
+      <w:pPr>
+        <w:rPr>
+          <w:rFonts w:ascii="Arial" w:hAnsi="Arial" w:cs="Arial"/>
+        </w:rPr>
+      </w:pPr>
+    </w:p>
+    <w:p>
+      <w:pPr>
+        <w:rPr>
+          <w:rFonts w:ascii="Arial" w:hAnsi="Arial" w:cs="Arial"/>
+          <w:highlight w:val="yellow"/>
+        </w:rPr>
+      </w:pPr>
+      <w:r>
+        <w:rPr>
+          <w:rFonts w:ascii="Arial" w:hAnsi="Arial" w:cs="Arial"/>
+          <w:highlight w:val="yellow"/>
+        </w:rPr>
+        <w:t>2024:</w:t>
+      </w:r>
+    </w:p>
+    <w:p>
+      <w:pPr>
+        <w:rPr>
+          <w:rFonts w:ascii="Arial" w:hAnsi="Arial" w:cs="Arial"/>
+        </w:rPr>
+      </w:pPr>
+      <w:r>
+        <w:rPr>
+          <w:rFonts w:ascii="Arial" w:hAnsi="Arial" w:cs="Arial"/>
+          <w:highlight w:val="yellow"/>
+        </w:rPr>
+        <w:t xml:space="preserve">V4: </w:t>
+      </w:r>
+      <w:hyperlink r:id="rId28" w:history="1">
+        <w:r>
+          <w:rPr>
+            <w:rStyle w:val="Hyperlink"/>
+            <w:rFonts w:ascii="Arial" w:hAnsi="Arial" w:cs="Arial"/>
+            <w:highlight w:val="yellow"/>
+          </w:rPr>
+          <w:t>https://classroom.github.com/a/e3XFwSH1</w:t>
+        </w:r>
+      </w:hyperlink>
+    </w:p>
+    <w:p>
+      <w:pPr>
+        <w:rPr>
+          <w:rFonts w:ascii="Arial" w:hAnsi="Arial" w:cs="Arial"/>
+        </w:rPr>
+      </w:pPr>
+    </w:p>
     <w:p>
       <w:pPr>
         <w:pStyle w:val="ListParagraph"/>
@@ -1658,24 +2095,34 @@
           <w:ilvl w:val="0"/>
           <w:numId w:val="1"/>
         </w:numPr>
-      </w:pPr>
-      <w:r>
+        <w:rPr>
+          <w:rFonts w:ascii="Arial" w:hAnsi="Arial" w:cs="Arial"/>
+        </w:rPr>
+      </w:pPr>
+      <w:r>
+        <w:rPr>
+          <w:rFonts w:ascii="Arial" w:hAnsi="Arial" w:cs="Arial"/>
+        </w:rPr>
         <w:t>Druk op ‘Authorize GitHub Classroom’</w:t>
       </w:r>
     </w:p>
     <w:p>
       <w:pPr>
         <w:pStyle w:val="ListParagraph"/>
-      </w:pPr>
-      <w:r>
-        <w:rPr>
+        <w:rPr>
+          <w:rFonts w:ascii="Arial" w:hAnsi="Arial" w:cs="Arial"/>
+        </w:rPr>
+      </w:pPr>
+      <w:r>
+        <w:rPr>
+          <w:rFonts w:ascii="Arial" w:hAnsi="Arial" w:cs="Arial"/>
           <w:noProof/>
         </w:rPr>
         <w:lastRenderedPageBreak/>
         <mc:AlternateContent>
           <mc:Choice Requires="wps">
             <w:drawing>
-              <wp:anchor distT="0" distB="0" distL="114300" distR="114300" simplePos="0" relativeHeight="251669504" behindDoc="0" locked="0" layoutInCell="1" allowOverlap="1" wp14:anchorId="2A661E28" wp14:editId="505356AC">
+              <wp:anchor distT="0" distB="0" distL="114300" distR="114300" simplePos="0" relativeHeight="251669504" behindDoc="0" locked="0" layoutInCell="1" allowOverlap="1" wp14:anchorId="2A661E28" wp14:editId="41825318">
                 <wp:simplePos x="0" y="0"/>
                 <wp:positionH relativeFrom="column">
                   <wp:posOffset>906154</wp:posOffset>
@@ -1743,7 +2190,7 @@
           </mc:Choice>
           <mc:Fallback>
             <w:pict>
-              <v:oval w14:anchorId="6E457120" id="Oval 25" o:spid="_x0000_s1026" style="position:absolute;margin-left:71.35pt;margin-top:121.65pt;width:76.95pt;height:19.3pt;z-index:251669504;visibility:visible;mso-wrap-style:square;mso-width-percent:0;mso-height-percent:0;mso-wrap-distance-left:9pt;mso-wrap-distance-top:0;mso-wrap-distance-right:9pt;mso-wrap-distance-bottom:0;mso-position-horizontal:absolute;mso-position-horizontal-relative:text;mso-position-vertical:absolute;mso-position-vertical-relative:text;mso-width-percent:0;mso-height-percent:0;mso-width-relative:margin;mso-height-relative:margin;v-text-anchor:middle" o:gfxdata="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" filled="f" strokecolor="#c00000" strokeweight="2.25pt">
+              <v:oval w14:anchorId="08D7331F" id="Oval 25" o:spid="_x0000_s1026" style="position:absolute;margin-left:71.35pt;margin-top:121.65pt;width:76.95pt;height:19.3pt;z-index:251669504;visibility:visible;mso-wrap-style:square;mso-width-percent:0;mso-height-percent:0;mso-wrap-distance-left:9pt;mso-wrap-distance-top:0;mso-wrap-distance-right:9pt;mso-wrap-distance-bottom:0;mso-position-horizontal:absolute;mso-position-horizontal-relative:text;mso-position-vertical:absolute;mso-position-vertical-relative:text;mso-width-percent:0;mso-height-percent:0;mso-width-relative:margin;mso-height-relative:margin;v-text-anchor:middle" o:gfxdata="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" filled="f" strokecolor="#c00000" strokeweight="2.25pt">
                 <v:stroke joinstyle="miter"/>
               </v:oval>
             </w:pict>
@@ -1752,6 +2199,7 @@
       </w:r>
       <w:r>
         <w:rPr>
+          <w:rFonts w:ascii="Arial" w:hAnsi="Arial" w:cs="Arial"/>
           <w:noProof/>
         </w:rPr>
         <w:drawing>
@@ -1770,7 +2218,7 @@
                     <pic:cNvPicPr/>
                   </pic:nvPicPr>
                   <pic:blipFill>
-                    <a:blip r:embed="rId27"/>
+                    <a:blip r:embed="rId29"/>
                     <a:stretch>
                       <a:fillRect/>
                     </a:stretch>
@@ -1798,17 +2246,116 @@
           <w:ilvl w:val="0"/>
           <w:numId w:val="1"/>
         </w:numPr>
-      </w:pPr>
-      <w:r>
-        <w:t>Kies je naam uit de lijst:</w:t>
+        <w:rPr>
+          <w:rFonts w:ascii="Arial" w:hAnsi="Arial" w:cs="Arial"/>
+        </w:rPr>
+      </w:pPr>
+      <w:r>
+        <w:rPr>
+          <w:rFonts w:ascii="Arial" w:hAnsi="Arial" w:cs="Arial"/>
+        </w:rPr>
+        <w:t>Kies je naam uit de lijst</w:t>
+      </w:r>
+      <w:r>
+        <w:rPr>
+          <w:rFonts w:ascii="Arial" w:hAnsi="Arial" w:cs="Arial"/>
+        </w:rPr>
+        <w:t>:</w:t>
       </w:r>
     </w:p>
     <w:p>
       <w:pPr>
         <w:pStyle w:val="ListParagraph"/>
-      </w:pPr>
-      <w:r>
-        <w:rPr>
+        <w:rPr>
+          <w:rFonts w:ascii="Arial" w:hAnsi="Arial" w:cs="Arial"/>
+        </w:rPr>
+      </w:pPr>
+      <w:r>
+        <w:rPr>
+          <w:rFonts w:ascii="Arial" w:hAnsi="Arial" w:cs="Arial"/>
+          <w:noProof/>
+        </w:rPr>
+        <mc:AlternateContent>
+          <mc:Choice Requires="wps">
+            <w:drawing>
+              <wp:anchor distT="0" distB="0" distL="114300" distR="114300" simplePos="0" relativeHeight="251685888" behindDoc="0" locked="0" layoutInCell="1" allowOverlap="1" wp14:anchorId="5FDE2447" wp14:editId="3D879131">
+                <wp:simplePos x="0" y="0"/>
+                <wp:positionH relativeFrom="column">
+                  <wp:posOffset>346710</wp:posOffset>
+                </wp:positionH>
+                <wp:positionV relativeFrom="paragraph">
+                  <wp:posOffset>1131570</wp:posOffset>
+                </wp:positionV>
+                <wp:extent cx="977237" cy="245300"/>
+                <wp:effectExtent l="19050" t="19050" r="13970" b="21590"/>
+                <wp:wrapNone/>
+                <wp:docPr id="522665530" name="Oval 522665530"/>
+                <wp:cNvGraphicFramePr/>
+                <a:graphic xmlns:a="http://schemas.openxmlformats.org/drawingml/2006/main">
+                  <a:graphicData uri="http://schemas.microsoft.com/office/word/2010/wordprocessingShape">
+                    <wps:wsp>
+                      <wps:cNvSpPr/>
+                      <wps:spPr>
+                        <a:xfrm>
+                          <a:off x="0" y="0"/>
+                          <a:ext cx="977237" cy="245300"/>
+                        </a:xfrm>
+                        <a:prstGeom prst="ellipse">
+                          <a:avLst/>
+                        </a:prstGeom>
+                        <a:noFill/>
+                        <a:ln w="28575">
+                          <a:solidFill>
+                            <a:srgbClr val="C00000"/>
+                          </a:solidFill>
+                        </a:ln>
+                      </wps:spPr>
+                      <wps:style>
+                        <a:lnRef idx="2">
+                          <a:schemeClr val="accent1">
+                            <a:shade val="50000"/>
+                          </a:schemeClr>
+                        </a:lnRef>
+                        <a:fillRef idx="1">
+                          <a:schemeClr val="accent1"/>
+                        </a:fillRef>
+                        <a:effectRef idx="0">
+                          <a:schemeClr val="accent1"/>
+                        </a:effectRef>
+                        <a:fontRef idx="minor">
+                          <a:schemeClr val="lt1"/>
+                        </a:fontRef>
+                      </wps:style>
+                      <wps:bodyPr rot="0" spcFirstLastPara="0" vertOverflow="overflow" horzOverflow="overflow" vert="horz" wrap="square" lIns="91440" tIns="45720" rIns="91440" bIns="45720" numCol="1" spcCol="0" rtlCol="0" fromWordArt="0" anchor="ctr" anchorCtr="0" forceAA="0" compatLnSpc="1">
+                        <a:prstTxWarp prst="textNoShape">
+                          <a:avLst/>
+                        </a:prstTxWarp>
+                        <a:noAutofit/>
+                      </wps:bodyPr>
+                    </wps:wsp>
+                  </a:graphicData>
+                </a:graphic>
+                <wp14:sizeRelH relativeFrom="margin">
+                  <wp14:pctWidth>0</wp14:pctWidth>
+                </wp14:sizeRelH>
+                <wp14:sizeRelV relativeFrom="margin">
+                  <wp14:pctHeight>0</wp14:pctHeight>
+                </wp14:sizeRelV>
+              </wp:anchor>
+            </w:drawing>
+          </mc:Choice>
+          <mc:Fallback>
+            <w:pict>
+              <v:oval w14:anchorId="32CF9199" id="Oval 522665530" o:spid="_x0000_s1026" style="position:absolute;margin-left:27.3pt;margin-top:89.1pt;width:76.95pt;height:19.3pt;z-index:251685888;visibility:visible;mso-wrap-style:square;mso-width-percent:0;mso-height-percent:0;mso-wrap-distance-left:9pt;mso-wrap-distance-top:0;mso-wrap-distance-right:9pt;mso-wrap-distance-bottom:0;mso-position-horizontal:absolute;mso-position-horizontal-relative:text;mso-position-vertical:absolute;mso-position-vertical-relative:text;mso-width-percent:0;mso-height-percent:0;mso-width-relative:margin;mso-height-relative:margin;v-text-anchor:middle" o:gfxdata="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" filled="f" strokecolor="#c00000" strokeweight="2.25pt">
+                <v:stroke joinstyle="miter"/>
+              </v:oval>
+            </w:pict>
+          </mc:Fallback>
+        </mc:AlternateContent>
+      </w:r>
+      <w:r>
+        <w:rPr>
+          <w:rFonts w:ascii="Arial" w:hAnsi="Arial" w:cs="Arial"/>
           <w:noProof/>
         </w:rPr>
         <w:drawing>
@@ -1827,7 +2374,7 @@
                     <pic:cNvPicPr/>
                   </pic:nvPicPr>
                   <pic:blipFill rotWithShape="1">
-                    <a:blip r:embed="rId28"/>
+                    <a:blip r:embed="rId30"/>
                     <a:srcRect b="50951"/>
                     <a:stretch/>
                   </pic:blipFill>
@@ -1862,17 +2409,27 @@
           <w:ilvl w:val="0"/>
           <w:numId w:val="1"/>
         </w:numPr>
-      </w:pPr>
-      <w:r>
+        <w:rPr>
+          <w:rFonts w:ascii="Arial" w:hAnsi="Arial" w:cs="Arial"/>
+        </w:rPr>
+      </w:pPr>
+      <w:r>
+        <w:rPr>
+          <w:rFonts w:ascii="Arial" w:hAnsi="Arial" w:cs="Arial"/>
+        </w:rPr>
         <w:t>Doe mee aan de opdracht door op ‘Accept this assignment’ te klikken:</w:t>
       </w:r>
     </w:p>
     <w:p>
       <w:pPr>
         <w:pStyle w:val="ListParagraph"/>
-      </w:pPr>
-      <w:r>
-        <w:rPr>
+        <w:rPr>
+          <w:rFonts w:ascii="Arial" w:hAnsi="Arial" w:cs="Arial"/>
+        </w:rPr>
+      </w:pPr>
+      <w:r>
+        <w:rPr>
+          <w:rFonts w:ascii="Arial" w:hAnsi="Arial" w:cs="Arial"/>
           <w:noProof/>
         </w:rPr>
         <mc:AlternateContent>
@@ -1955,6 +2512,7 @@
       </w:r>
       <w:r>
         <w:rPr>
+          <w:rFonts w:ascii="Arial" w:hAnsi="Arial" w:cs="Arial"/>
           <w:noProof/>
         </w:rPr>
         <w:drawing>
@@ -1962,127 +2520,6 @@
             <wp:extent cx="2395758" cy="1281065"/>
             <wp:effectExtent l="0" t="0" r="5080" b="0"/>
             <wp:docPr id="14" name="Picture 14"/>
-            <wp:cNvGraphicFramePr>
-              <a:graphicFrameLocks xmlns:a="http://schemas.openxmlformats.org/drawingml/2006/main" noChangeAspect="1"/>
-            </wp:cNvGraphicFramePr>
-            <a:graphic xmlns:a="http://schemas.openxmlformats.org/drawingml/2006/main">
-              <a:graphicData uri="http://schemas.openxmlformats.org/drawingml/2006/picture">
-                <pic:pic xmlns:pic="http://schemas.openxmlformats.org/drawingml/2006/picture">
-                  <pic:nvPicPr>
-                    <pic:cNvPr id="1" name=""/>
-                    <pic:cNvPicPr/>
-                  </pic:nvPicPr>
-                  <pic:blipFill>
-                    <a:blip r:embed="rId29"/>
-                    <a:stretch>
-                      <a:fillRect/>
-                    </a:stretch>
-                  </pic:blipFill>
-                  <pic:spPr>
-                    <a:xfrm>
-                      <a:off x="0" y="0"/>
-                      <a:ext cx="2406270" cy="1286686"/>
-                    </a:xfrm>
-                    <a:prstGeom prst="rect">
-                      <a:avLst/>
-                    </a:prstGeom>
-                  </pic:spPr>
-                </pic:pic>
-              </a:graphicData>
-            </a:graphic>
-          </wp:inline>
-        </w:drawing>
-      </w:r>
-    </w:p>
-    <w:p>
-      <w:pPr>
-        <w:pStyle w:val="ListParagraph"/>
-        <w:numPr>
-          <w:ilvl w:val="0"/>
-          <w:numId w:val="1"/>
-        </w:numPr>
-      </w:pPr>
-      <w:r>
-        <w:t xml:space="preserve">Als je de volgende scherm </w:t>
-      </w:r>
-      <w:r>
-        <w:t xml:space="preserve">niet </w:t>
-      </w:r>
-      <w:r>
-        <w:t>ziet, ververs je webpagina (met F5) na een paar minuten:</w:t>
-      </w:r>
-    </w:p>
-    <w:p>
-      <w:pPr>
-        <w:pStyle w:val="ListParagraph"/>
-      </w:pPr>
-      <w:r>
-        <w:rPr>
-          <w:noProof/>
-        </w:rPr>
-        <w:drawing>
-          <wp:inline distT="0" distB="0" distL="0" distR="0" wp14:anchorId="5ACA7073" wp14:editId="2EA3D965">
-            <wp:extent cx="4251278" cy="1932606"/>
-            <wp:effectExtent l="0" t="0" r="0" b="0"/>
-            <wp:docPr id="5" name="Picture 5"/>
-            <wp:cNvGraphicFramePr>
-              <a:graphicFrameLocks xmlns:a="http://schemas.openxmlformats.org/drawingml/2006/main" noChangeAspect="1"/>
-            </wp:cNvGraphicFramePr>
-            <a:graphic xmlns:a="http://schemas.openxmlformats.org/drawingml/2006/main">
-              <a:graphicData uri="http://schemas.openxmlformats.org/drawingml/2006/picture">
-                <pic:pic xmlns:pic="http://schemas.openxmlformats.org/drawingml/2006/picture">
-                  <pic:nvPicPr>
-                    <pic:cNvPr id="1" name=""/>
-                    <pic:cNvPicPr/>
-                  </pic:nvPicPr>
-                  <pic:blipFill>
-                    <a:blip r:embed="rId30"/>
-                    <a:stretch>
-                      <a:fillRect/>
-                    </a:stretch>
-                  </pic:blipFill>
-                  <pic:spPr>
-                    <a:xfrm>
-                      <a:off x="0" y="0"/>
-                      <a:ext cx="4272487" cy="1942248"/>
-                    </a:xfrm>
-                    <a:prstGeom prst="rect">
-                      <a:avLst/>
-                    </a:prstGeom>
-                  </pic:spPr>
-                </pic:pic>
-              </a:graphicData>
-            </a:graphic>
-          </wp:inline>
-        </w:drawing>
-      </w:r>
-    </w:p>
-    <w:p>
-      <w:pPr>
-        <w:pStyle w:val="ListParagraph"/>
-        <w:numPr>
-          <w:ilvl w:val="0"/>
-          <w:numId w:val="1"/>
-        </w:numPr>
-      </w:pPr>
-      <w:r>
-        <w:t>Als je het volgende scherm ziet ben je klaar:</w:t>
-      </w:r>
-    </w:p>
-    <w:p>
-      <w:pPr>
-        <w:pStyle w:val="ListParagraph"/>
-      </w:pPr>
-      <w:r>
-        <w:rPr>
-          <w:noProof/>
-        </w:rPr>
-        <w:lastRenderedPageBreak/>
-        <w:drawing>
-          <wp:inline distT="0" distB="0" distL="0" distR="0" wp14:anchorId="2DE70FDB" wp14:editId="5D58D9A7">
-            <wp:extent cx="2965010" cy="1967804"/>
-            <wp:effectExtent l="0" t="0" r="6985" b="0"/>
-            <wp:docPr id="18" name="Picture 18"/>
             <wp:cNvGraphicFramePr>
               <a:graphicFrameLocks xmlns:a="http://schemas.openxmlformats.org/drawingml/2006/main" noChangeAspect="1"/>
             </wp:cNvGraphicFramePr>
@@ -2102,6 +2539,153 @@
                   <pic:spPr>
                     <a:xfrm>
                       <a:off x="0" y="0"/>
+                      <a:ext cx="2406270" cy="1286686"/>
+                    </a:xfrm>
+                    <a:prstGeom prst="rect">
+                      <a:avLst/>
+                    </a:prstGeom>
+                  </pic:spPr>
+                </pic:pic>
+              </a:graphicData>
+            </a:graphic>
+          </wp:inline>
+        </w:drawing>
+      </w:r>
+    </w:p>
+    <w:p>
+      <w:pPr>
+        <w:pStyle w:val="ListParagraph"/>
+        <w:numPr>
+          <w:ilvl w:val="0"/>
+          <w:numId w:val="1"/>
+        </w:numPr>
+        <w:rPr>
+          <w:rFonts w:ascii="Arial" w:hAnsi="Arial" w:cs="Arial"/>
+        </w:rPr>
+      </w:pPr>
+      <w:r>
+        <w:rPr>
+          <w:rFonts w:ascii="Arial" w:hAnsi="Arial" w:cs="Arial"/>
+        </w:rPr>
+        <w:t xml:space="preserve">Als je de volgende scherm </w:t>
+      </w:r>
+      <w:r>
+        <w:rPr>
+          <w:rFonts w:ascii="Arial" w:hAnsi="Arial" w:cs="Arial"/>
+        </w:rPr>
+        <w:t xml:space="preserve">niet </w:t>
+      </w:r>
+      <w:r>
+        <w:rPr>
+          <w:rFonts w:ascii="Arial" w:hAnsi="Arial" w:cs="Arial"/>
+        </w:rPr>
+        <w:t>ziet, ververs je webpagina (met F5) na een paar minuten:</w:t>
+      </w:r>
+    </w:p>
+    <w:p>
+      <w:pPr>
+        <w:pStyle w:val="ListParagraph"/>
+        <w:rPr>
+          <w:rFonts w:ascii="Arial" w:hAnsi="Arial" w:cs="Arial"/>
+        </w:rPr>
+      </w:pPr>
+      <w:r>
+        <w:rPr>
+          <w:rFonts w:ascii="Arial" w:hAnsi="Arial" w:cs="Arial"/>
+          <w:noProof/>
+        </w:rPr>
+        <w:drawing>
+          <wp:inline distT="0" distB="0" distL="0" distR="0" wp14:anchorId="5ACA7073" wp14:editId="2EA3D965">
+            <wp:extent cx="4251278" cy="1932606"/>
+            <wp:effectExtent l="0" t="0" r="0" b="0"/>
+            <wp:docPr id="5" name="Picture 5"/>
+            <wp:cNvGraphicFramePr>
+              <a:graphicFrameLocks xmlns:a="http://schemas.openxmlformats.org/drawingml/2006/main" noChangeAspect="1"/>
+            </wp:cNvGraphicFramePr>
+            <a:graphic xmlns:a="http://schemas.openxmlformats.org/drawingml/2006/main">
+              <a:graphicData uri="http://schemas.openxmlformats.org/drawingml/2006/picture">
+                <pic:pic xmlns:pic="http://schemas.openxmlformats.org/drawingml/2006/picture">
+                  <pic:nvPicPr>
+                    <pic:cNvPr id="1" name=""/>
+                    <pic:cNvPicPr/>
+                  </pic:nvPicPr>
+                  <pic:blipFill>
+                    <a:blip r:embed="rId32"/>
+                    <a:stretch>
+                      <a:fillRect/>
+                    </a:stretch>
+                  </pic:blipFill>
+                  <pic:spPr>
+                    <a:xfrm>
+                      <a:off x="0" y="0"/>
+                      <a:ext cx="4272487" cy="1942248"/>
+                    </a:xfrm>
+                    <a:prstGeom prst="rect">
+                      <a:avLst/>
+                    </a:prstGeom>
+                  </pic:spPr>
+                </pic:pic>
+              </a:graphicData>
+            </a:graphic>
+          </wp:inline>
+        </w:drawing>
+      </w:r>
+    </w:p>
+    <w:p>
+      <w:pPr>
+        <w:pStyle w:val="ListParagraph"/>
+        <w:numPr>
+          <w:ilvl w:val="0"/>
+          <w:numId w:val="1"/>
+        </w:numPr>
+        <w:rPr>
+          <w:rFonts w:ascii="Arial" w:hAnsi="Arial" w:cs="Arial"/>
+        </w:rPr>
+      </w:pPr>
+      <w:r>
+        <w:rPr>
+          <w:rFonts w:ascii="Arial" w:hAnsi="Arial" w:cs="Arial"/>
+        </w:rPr>
+        <w:t>Als je het volgende scherm ziet ben je klaar:</w:t>
+      </w:r>
+    </w:p>
+    <w:p>
+      <w:pPr>
+        <w:pStyle w:val="ListParagraph"/>
+        <w:rPr>
+          <w:rFonts w:ascii="Arial" w:hAnsi="Arial" w:cs="Arial"/>
+        </w:rPr>
+      </w:pPr>
+      <w:r>
+        <w:rPr>
+          <w:rFonts w:ascii="Arial" w:hAnsi="Arial" w:cs="Arial"/>
+          <w:noProof/>
+        </w:rPr>
+        <w:lastRenderedPageBreak/>
+        <w:drawing>
+          <wp:inline distT="0" distB="0" distL="0" distR="0" wp14:anchorId="2DE70FDB" wp14:editId="5D58D9A7">
+            <wp:extent cx="2965010" cy="1967804"/>
+            <wp:effectExtent l="0" t="0" r="6985" b="0"/>
+            <wp:docPr id="18" name="Picture 18"/>
+            <wp:cNvGraphicFramePr>
+              <a:graphicFrameLocks xmlns:a="http://schemas.openxmlformats.org/drawingml/2006/main" noChangeAspect="1"/>
+            </wp:cNvGraphicFramePr>
+            <a:graphic xmlns:a="http://schemas.openxmlformats.org/drawingml/2006/main">
+              <a:graphicData uri="http://schemas.openxmlformats.org/drawingml/2006/picture">
+                <pic:pic xmlns:pic="http://schemas.openxmlformats.org/drawingml/2006/picture">
+                  <pic:nvPicPr>
+                    <pic:cNvPr id="1" name=""/>
+                    <pic:cNvPicPr/>
+                  </pic:nvPicPr>
+                  <pic:blipFill>
+                    <a:blip r:embed="rId33"/>
+                    <a:stretch>
+                      <a:fillRect/>
+                    </a:stretch>
+                  </pic:blipFill>
+                  <pic:spPr>
+                    <a:xfrm>
+                      <a:off x="0" y="0"/>
                       <a:ext cx="2989173" cy="1983841"/>
                     </a:xfrm>
                     <a:prstGeom prst="rect">
@@ -2122,17 +2706,27 @@
           <w:ilvl w:val="0"/>
           <w:numId w:val="1"/>
         </w:numPr>
-      </w:pPr>
-      <w:r>
+        <w:rPr>
+          <w:rFonts w:ascii="Arial" w:hAnsi="Arial" w:cs="Arial"/>
+        </w:rPr>
+      </w:pPr>
+      <w:r>
+        <w:rPr>
+          <w:rFonts w:ascii="Arial" w:hAnsi="Arial" w:cs="Arial"/>
+        </w:rPr>
         <w:t>Kopier de link, die heb je straks nodig.</w:t>
       </w:r>
     </w:p>
     <w:p>
       <w:pPr>
         <w:pStyle w:val="ListParagraph"/>
-      </w:pPr>
-      <w:r>
-        <w:rPr>
+        <w:rPr>
+          <w:rFonts w:ascii="Arial" w:hAnsi="Arial" w:cs="Arial"/>
+        </w:rPr>
+      </w:pPr>
+      <w:r>
+        <w:rPr>
+          <w:rFonts w:ascii="Arial" w:hAnsi="Arial" w:cs="Arial"/>
           <w:noProof/>
         </w:rPr>
         <mc:AlternateContent>
@@ -2215,6 +2809,7 @@
       </w:r>
       <w:r>
         <w:rPr>
+          <w:rFonts w:ascii="Arial" w:hAnsi="Arial" w:cs="Arial"/>
           <w:noProof/>
         </w:rPr>
         <w:drawing>
@@ -2233,7 +2828,7 @@
                     <pic:cNvPicPr/>
                   </pic:nvPicPr>
                   <pic:blipFill>
-                    <a:blip r:embed="rId31"/>
+                    <a:blip r:embed="rId33"/>
                     <a:stretch>
                       <a:fillRect/>
                     </a:stretch>
@@ -2261,8 +2856,14 @@
           <w:ilvl w:val="0"/>
           <w:numId w:val="1"/>
         </w:numPr>
-      </w:pPr>
-      <w:r>
+        <w:rPr>
+          <w:rFonts w:ascii="Arial" w:hAnsi="Arial" w:cs="Arial"/>
+        </w:rPr>
+      </w:pPr>
+      <w:r>
+        <w:rPr>
+          <w:rFonts w:ascii="Arial" w:hAnsi="Arial" w:cs="Arial"/>
+        </w:rPr>
         <w:t>Ga naar Visual Studio Code.</w:t>
       </w:r>
     </w:p>
@@ -2273,12 +2874,19 @@
           <w:ilvl w:val="0"/>
           <w:numId w:val="1"/>
         </w:numPr>
-      </w:pPr>
-      <w:r>
+        <w:rPr>
+          <w:rFonts w:ascii="Arial" w:hAnsi="Arial" w:cs="Arial"/>
+        </w:rPr>
+      </w:pPr>
+      <w:r>
+        <w:rPr>
+          <w:rFonts w:ascii="Arial" w:hAnsi="Arial" w:cs="Arial"/>
+        </w:rPr>
         <w:t xml:space="preserve">Druk links op dit icoontje: </w:t>
       </w:r>
       <w:r>
         <w:rPr>
+          <w:rFonts w:ascii="Arial" w:hAnsi="Arial" w:cs="Arial"/>
           <w:noProof/>
         </w:rPr>
         <w:drawing>
@@ -2297,7 +2905,7 @@
                     <pic:cNvPicPr/>
                   </pic:nvPicPr>
                   <pic:blipFill>
-                    <a:blip r:embed="rId32"/>
+                    <a:blip r:embed="rId34"/>
                     <a:stretch>
                       <a:fillRect/>
                     </a:stretch>
@@ -2325,17 +2933,27 @@
           <w:ilvl w:val="0"/>
           <w:numId w:val="1"/>
         </w:numPr>
-      </w:pPr>
-      <w:r>
+        <w:rPr>
+          <w:rFonts w:ascii="Arial" w:hAnsi="Arial" w:cs="Arial"/>
+        </w:rPr>
+      </w:pPr>
+      <w:r>
+        <w:rPr>
+          <w:rFonts w:ascii="Arial" w:hAnsi="Arial" w:cs="Arial"/>
+        </w:rPr>
         <w:t>Kies ‘Clone Repository’:</w:t>
       </w:r>
     </w:p>
     <w:p>
       <w:pPr>
         <w:pStyle w:val="ListParagraph"/>
-      </w:pPr>
-      <w:r>
-        <w:rPr>
+        <w:rPr>
+          <w:rFonts w:ascii="Arial" w:hAnsi="Arial" w:cs="Arial"/>
+        </w:rPr>
+      </w:pPr>
+      <w:r>
+        <w:rPr>
+          <w:rFonts w:ascii="Arial" w:hAnsi="Arial" w:cs="Arial"/>
           <w:noProof/>
         </w:rPr>
         <mc:AlternateContent>
@@ -2418,6 +3036,7 @@
       </w:r>
       <w:r>
         <w:rPr>
+          <w:rFonts w:ascii="Arial" w:hAnsi="Arial" w:cs="Arial"/>
           <w:noProof/>
         </w:rPr>
         <w:drawing>
@@ -2436,7 +3055,7 @@
                     <pic:cNvPicPr/>
                   </pic:nvPicPr>
                   <pic:blipFill>
-                    <a:blip r:embed="rId33"/>
+                    <a:blip r:embed="rId35"/>
                     <a:stretch>
                       <a:fillRect/>
                     </a:stretch>
@@ -2464,20 +3083,33 @@
           <w:ilvl w:val="0"/>
           <w:numId w:val="1"/>
         </w:numPr>
-      </w:pPr>
-      <w:r>
+        <w:rPr>
+          <w:rFonts w:ascii="Arial" w:hAnsi="Arial" w:cs="Arial"/>
+        </w:rPr>
+      </w:pPr>
+      <w:r>
+        <w:rPr>
+          <w:rFonts w:ascii="Arial" w:hAnsi="Arial" w:cs="Arial"/>
+        </w:rPr>
         <w:t>Bovenin verschijnt een invoerbalk waar je de link in kan plakken</w:t>
       </w:r>
       <w:r>
+        <w:rPr>
+          <w:rFonts w:ascii="Arial" w:hAnsi="Arial" w:cs="Arial"/>
+        </w:rPr>
         <w:t>. Druk daarna op Enter.</w:t>
       </w:r>
     </w:p>
     <w:p>
       <w:pPr>
         <w:pStyle w:val="ListParagraph"/>
-      </w:pPr>
-      <w:r>
-        <w:rPr>
+        <w:rPr>
+          <w:rFonts w:ascii="Arial" w:hAnsi="Arial" w:cs="Arial"/>
+        </w:rPr>
+      </w:pPr>
+      <w:r>
+        <w:rPr>
+          <w:rFonts w:ascii="Arial" w:hAnsi="Arial" w:cs="Arial"/>
           <w:noProof/>
         </w:rPr>
         <mc:AlternateContent>
@@ -2560,6 +3192,7 @@
       </w:r>
       <w:r>
         <w:rPr>
+          <w:rFonts w:ascii="Arial" w:hAnsi="Arial" w:cs="Arial"/>
           <w:noProof/>
         </w:rPr>
         <w:drawing>
@@ -2567,129 +3200,6 @@
             <wp:extent cx="4032913" cy="968158"/>
             <wp:effectExtent l="0" t="0" r="5715" b="3810"/>
             <wp:docPr id="9" name="Picture 9"/>
-            <wp:cNvGraphicFramePr>
-              <a:graphicFrameLocks xmlns:a="http://schemas.openxmlformats.org/drawingml/2006/main" noChangeAspect="1"/>
-            </wp:cNvGraphicFramePr>
-            <a:graphic xmlns:a="http://schemas.openxmlformats.org/drawingml/2006/main">
-              <a:graphicData uri="http://schemas.openxmlformats.org/drawingml/2006/picture">
-                <pic:pic xmlns:pic="http://schemas.openxmlformats.org/drawingml/2006/picture">
-                  <pic:nvPicPr>
-                    <pic:cNvPr id="1" name=""/>
-                    <pic:cNvPicPr/>
-                  </pic:nvPicPr>
-                  <pic:blipFill>
-                    <a:blip r:embed="rId34"/>
-                    <a:stretch>
-                      <a:fillRect/>
-                    </a:stretch>
-                  </pic:blipFill>
-                  <pic:spPr>
-                    <a:xfrm>
-                      <a:off x="0" y="0"/>
-                      <a:ext cx="4070240" cy="977119"/>
-                    </a:xfrm>
-                    <a:prstGeom prst="rect">
-                      <a:avLst/>
-                    </a:prstGeom>
-                  </pic:spPr>
-                </pic:pic>
-              </a:graphicData>
-            </a:graphic>
-          </wp:inline>
-        </w:drawing>
-      </w:r>
-    </w:p>
-    <w:p>
-      <w:pPr>
-        <w:pStyle w:val="ListParagraph"/>
-      </w:pPr>
-    </w:p>
-    <w:p>
-      <w:pPr>
-        <w:pStyle w:val="ListParagraph"/>
-        <w:numPr>
-          <w:ilvl w:val="0"/>
-          <w:numId w:val="1"/>
-        </w:numPr>
-      </w:pPr>
-      <w:r>
-        <w:t>Ga naar je informatica OneDrive map</w:t>
-      </w:r>
-      <w:r>
-        <w:t xml:space="preserve"> waar je jouw werk wilt opslaan en druk op ‘Select Repository Location’:</w:t>
-      </w:r>
-    </w:p>
-    <w:p>
-      <w:pPr>
-        <w:pStyle w:val="ListParagraph"/>
-      </w:pPr>
-      <w:r>
-        <w:rPr>
-          <w:noProof/>
-        </w:rPr>
-        <w:lastRenderedPageBreak/>
-        <w:drawing>
-          <wp:inline distT="0" distB="0" distL="0" distR="0" wp14:anchorId="69D1DB2E" wp14:editId="3B3EDAAE">
-            <wp:extent cx="2149522" cy="1227708"/>
-            <wp:effectExtent l="0" t="0" r="3175" b="0"/>
-            <wp:docPr id="10" name="Picture 10"/>
-            <wp:cNvGraphicFramePr>
-              <a:graphicFrameLocks xmlns:a="http://schemas.openxmlformats.org/drawingml/2006/main" noChangeAspect="1"/>
-            </wp:cNvGraphicFramePr>
-            <a:graphic xmlns:a="http://schemas.openxmlformats.org/drawingml/2006/main">
-              <a:graphicData uri="http://schemas.openxmlformats.org/drawingml/2006/picture">
-                <pic:pic xmlns:pic="http://schemas.openxmlformats.org/drawingml/2006/picture">
-                  <pic:nvPicPr>
-                    <pic:cNvPr id="1" name=""/>
-                    <pic:cNvPicPr/>
-                  </pic:nvPicPr>
-                  <pic:blipFill>
-                    <a:blip r:embed="rId35"/>
-                    <a:stretch>
-                      <a:fillRect/>
-                    </a:stretch>
-                  </pic:blipFill>
-                  <pic:spPr>
-                    <a:xfrm>
-                      <a:off x="0" y="0"/>
-                      <a:ext cx="2175461" cy="1242523"/>
-                    </a:xfrm>
-                    <a:prstGeom prst="rect">
-                      <a:avLst/>
-                    </a:prstGeom>
-                  </pic:spPr>
-                </pic:pic>
-              </a:graphicData>
-            </a:graphic>
-          </wp:inline>
-        </w:drawing>
-      </w:r>
-    </w:p>
-    <w:p>
-      <w:pPr>
-        <w:pStyle w:val="ListParagraph"/>
-        <w:numPr>
-          <w:ilvl w:val="0"/>
-          <w:numId w:val="1"/>
-        </w:numPr>
-      </w:pPr>
-      <w:r>
-        <w:t>Kies rechtsonderin je scherm voor ‘Open’:</w:t>
-      </w:r>
-    </w:p>
-    <w:p>
-      <w:pPr>
-        <w:pStyle w:val="ListParagraph"/>
-      </w:pPr>
-      <w:r>
-        <w:rPr>
-          <w:noProof/>
-        </w:rPr>
-        <w:drawing>
-          <wp:inline distT="0" distB="0" distL="0" distR="0" wp14:anchorId="6A5D19EC" wp14:editId="5AC79662">
-            <wp:extent cx="3268639" cy="719380"/>
-            <wp:effectExtent l="0" t="0" r="0" b="5080"/>
-            <wp:docPr id="11" name="Picture 11"/>
             <wp:cNvGraphicFramePr>
               <a:graphicFrameLocks xmlns:a="http://schemas.openxmlformats.org/drawingml/2006/main" noChangeAspect="1"/>
             </wp:cNvGraphicFramePr>
@@ -2709,7 +3219,7 @@
                   <pic:spPr>
                     <a:xfrm>
                       <a:off x="0" y="0"/>
-                      <a:ext cx="3355532" cy="738504"/>
+                      <a:ext cx="4070240" cy="977119"/>
                     </a:xfrm>
                     <a:prstGeom prst="rect">
                       <a:avLst/>
@@ -2725,6 +3235,9 @@
     <w:p>
       <w:pPr>
         <w:pStyle w:val="ListParagraph"/>
+        <w:rPr>
+          <w:rFonts w:ascii="Arial" w:hAnsi="Arial" w:cs="Arial"/>
+        </w:rPr>
       </w:pPr>
     </w:p>
     <w:p>
@@ -2734,49 +3247,192 @@
           <w:ilvl w:val="0"/>
           <w:numId w:val="1"/>
         </w:numPr>
-      </w:pPr>
-      <w:r>
-        <w:t xml:space="preserve">Bij bestanden zie je </w:t>
-      </w:r>
-      <w:r>
-        <w:t>jouw digitale schrift</w:t>
-      </w:r>
-      <w:r>
-        <w:t xml:space="preserve">, dat is het bestand dat eindigt op </w:t>
-      </w:r>
-      <w:r>
-        <w:t>.ip</w:t>
-      </w:r>
-      <w:r>
-        <w:t>ynb</w:t>
-      </w:r>
-      <w:r>
-        <w:t>:</w:t>
+        <w:rPr>
+          <w:rFonts w:ascii="Arial" w:hAnsi="Arial" w:cs="Arial"/>
+        </w:rPr>
+      </w:pPr>
+      <w:r>
+        <w:rPr>
+          <w:rFonts w:ascii="Arial" w:hAnsi="Arial" w:cs="Arial"/>
+        </w:rPr>
+        <w:t>Ga naar je informatica OneDrive map</w:t>
+      </w:r>
+      <w:r>
+        <w:rPr>
+          <w:rFonts w:ascii="Arial" w:hAnsi="Arial" w:cs="Arial"/>
+        </w:rPr>
+        <w:t xml:space="preserve"> waar je jouw werk wilt opslaan en druk op ‘Select Repository Location’:</w:t>
       </w:r>
     </w:p>
     <w:p>
       <w:pPr>
         <w:pStyle w:val="ListParagraph"/>
-      </w:pPr>
-      <w:r>
-        <w:rPr>
+        <w:rPr>
+          <w:rFonts w:ascii="Arial" w:hAnsi="Arial" w:cs="Arial"/>
+        </w:rPr>
+      </w:pPr>
+      <w:r>
+        <w:rPr>
+          <w:rFonts w:ascii="Arial" w:hAnsi="Arial" w:cs="Arial"/>
+          <w:noProof/>
+        </w:rPr>
+        <w:lastRenderedPageBreak/>
+        <w:drawing>
+          <wp:inline distT="0" distB="0" distL="0" distR="0" wp14:anchorId="69D1DB2E" wp14:editId="3B3EDAAE">
+            <wp:extent cx="2149522" cy="1227708"/>
+            <wp:effectExtent l="0" t="0" r="3175" b="0"/>
+            <wp:docPr id="10" name="Picture 10"/>
+            <wp:cNvGraphicFramePr>
+              <a:graphicFrameLocks xmlns:a="http://schemas.openxmlformats.org/drawingml/2006/main" noChangeAspect="1"/>
+            </wp:cNvGraphicFramePr>
+            <a:graphic xmlns:a="http://schemas.openxmlformats.org/drawingml/2006/main">
+              <a:graphicData uri="http://schemas.openxmlformats.org/drawingml/2006/picture">
+                <pic:pic xmlns:pic="http://schemas.openxmlformats.org/drawingml/2006/picture">
+                  <pic:nvPicPr>
+                    <pic:cNvPr id="1" name=""/>
+                    <pic:cNvPicPr/>
+                  </pic:nvPicPr>
+                  <pic:blipFill>
+                    <a:blip r:embed="rId37"/>
+                    <a:stretch>
+                      <a:fillRect/>
+                    </a:stretch>
+                  </pic:blipFill>
+                  <pic:spPr>
+                    <a:xfrm>
+                      <a:off x="0" y="0"/>
+                      <a:ext cx="2175461" cy="1242523"/>
+                    </a:xfrm>
+                    <a:prstGeom prst="rect">
+                      <a:avLst/>
+                    </a:prstGeom>
+                  </pic:spPr>
+                </pic:pic>
+              </a:graphicData>
+            </a:graphic>
+          </wp:inline>
+        </w:drawing>
+      </w:r>
+    </w:p>
+    <w:p>
+      <w:pPr>
+        <w:pStyle w:val="ListParagraph"/>
+        <w:numPr>
+          <w:ilvl w:val="0"/>
+          <w:numId w:val="1"/>
+        </w:numPr>
+        <w:rPr>
+          <w:rFonts w:ascii="Arial" w:hAnsi="Arial" w:cs="Arial"/>
+        </w:rPr>
+      </w:pPr>
+      <w:r>
+        <w:rPr>
+          <w:rFonts w:ascii="Arial" w:hAnsi="Arial" w:cs="Arial"/>
+        </w:rPr>
+        <w:t>Kies rechtsonderin je scherm voor ‘Open’:</w:t>
+      </w:r>
+    </w:p>
+    <w:p>
+      <w:pPr>
+        <w:pStyle w:val="ListParagraph"/>
+        <w:rPr>
+          <w:rFonts w:ascii="Arial" w:hAnsi="Arial" w:cs="Arial"/>
+        </w:rPr>
+      </w:pPr>
+      <w:r>
+        <w:rPr>
+          <w:rFonts w:ascii="Arial" w:hAnsi="Arial" w:cs="Arial"/>
+        </w:rPr>
+        <w:drawing>
+          <wp:inline distT="0" distB="0" distL="0" distR="0" wp14:anchorId="74D88908" wp14:editId="164E3CE5">
+            <wp:extent cx="3873784" cy="906780"/>
+            <wp:effectExtent l="0" t="0" r="0" b="7620"/>
+            <wp:docPr id="2124470900" name="Picture 1" descr="A screenshot of a computer&#10;&#10;Description automatically generated"/>
+            <wp:cNvGraphicFramePr>
+              <a:graphicFrameLocks xmlns:a="http://schemas.openxmlformats.org/drawingml/2006/main" noChangeAspect="1"/>
+            </wp:cNvGraphicFramePr>
+            <a:graphic xmlns:a="http://schemas.openxmlformats.org/drawingml/2006/main">
+              <a:graphicData uri="http://schemas.openxmlformats.org/drawingml/2006/picture">
+                <pic:pic xmlns:pic="http://schemas.openxmlformats.org/drawingml/2006/picture">
+                  <pic:nvPicPr>
+                    <pic:cNvPr id="2124470900" name="Picture 1" descr="A screenshot of a computer&#10;&#10;Description automatically generated"/>
+                    <pic:cNvPicPr/>
+                  </pic:nvPicPr>
+                  <pic:blipFill>
+                    <a:blip r:embed="rId38"/>
+                    <a:stretch>
+                      <a:fillRect/>
+                    </a:stretch>
+                  </pic:blipFill>
+                  <pic:spPr>
+                    <a:xfrm>
+                      <a:off x="0" y="0"/>
+                      <a:ext cx="3878676" cy="907925"/>
+                    </a:xfrm>
+                    <a:prstGeom prst="rect">
+                      <a:avLst/>
+                    </a:prstGeom>
+                  </pic:spPr>
+                </pic:pic>
+              </a:graphicData>
+            </a:graphic>
+          </wp:inline>
+        </w:drawing>
+      </w:r>
+    </w:p>
+    <w:p>
+      <w:pPr>
+        <w:pStyle w:val="ListParagraph"/>
+        <w:rPr>
+          <w:rFonts w:ascii="Arial" w:hAnsi="Arial" w:cs="Arial"/>
+        </w:rPr>
+      </w:pPr>
+    </w:p>
+    <w:p>
+      <w:pPr>
+        <w:pStyle w:val="ListParagraph"/>
+        <w:numPr>
+          <w:ilvl w:val="0"/>
+          <w:numId w:val="1"/>
+        </w:numPr>
+        <w:rPr>
+          <w:rFonts w:ascii="Arial" w:hAnsi="Arial" w:cs="Arial"/>
+        </w:rPr>
+      </w:pPr>
+      <w:r>
+        <w:rPr>
+          <w:rFonts w:ascii="Arial" w:hAnsi="Arial" w:cs="Arial"/>
+        </w:rPr>
+        <w:t>Als je de volgende melding krijgt, kies dan ‘Yes, I trust the authors’:</w:t>
+      </w:r>
+    </w:p>
+    <w:p>
+      <w:pPr>
+        <w:ind w:left="360"/>
+        <w:rPr>
+          <w:rFonts w:ascii="Arial" w:hAnsi="Arial" w:cs="Arial"/>
+        </w:rPr>
+      </w:pPr>
+      <w:r>
+        <w:rPr>
+          <w:rFonts w:ascii="Arial" w:hAnsi="Arial" w:cs="Arial"/>
           <w:noProof/>
         </w:rPr>
         <mc:AlternateContent>
           <mc:Choice Requires="wps">
             <w:drawing>
-              <wp:anchor distT="0" distB="0" distL="114300" distR="114300" simplePos="0" relativeHeight="251682816" behindDoc="0" locked="0" layoutInCell="1" allowOverlap="1" wp14:anchorId="11BE5874" wp14:editId="30737AA5">
+              <wp:anchor distT="0" distB="0" distL="114300" distR="114300" simplePos="0" relativeHeight="251687936" behindDoc="0" locked="0" layoutInCell="1" allowOverlap="1" wp14:anchorId="2B28E265" wp14:editId="7F61DF05">
                 <wp:simplePos x="0" y="0"/>
                 <wp:positionH relativeFrom="column">
-                  <wp:posOffset>394770</wp:posOffset>
+                  <wp:posOffset>1055370</wp:posOffset>
                 </wp:positionH>
                 <wp:positionV relativeFrom="paragraph">
-                  <wp:posOffset>1138681</wp:posOffset>
+                  <wp:posOffset>2560955</wp:posOffset>
                 </wp:positionV>
                 <wp:extent cx="1922918" cy="202734"/>
                 <wp:effectExtent l="19050" t="19050" r="20320" b="26035"/>
                 <wp:wrapNone/>
-                <wp:docPr id="15" name="Oval 15"/>
+                <wp:docPr id="1475071653" name="Oval 1475071653"/>
                 <wp:cNvGraphicFramePr/>
                 <a:graphic xmlns:a="http://schemas.openxmlformats.org/drawingml/2006/main">
                   <a:graphicData uri="http://schemas.microsoft.com/office/word/2010/wordprocessingShape">
@@ -2833,7 +3489,7 @@
           </mc:Choice>
           <mc:Fallback>
             <w:pict>
-              <v:oval w14:anchorId="3D8A6298" id="Oval 15" o:spid="_x0000_s1026" style="position:absolute;margin-left:31.1pt;margin-top:89.65pt;width:151.4pt;height:15.95pt;z-index:251682816;visibility:visible;mso-wrap-style:square;mso-width-percent:0;mso-height-percent:0;mso-wrap-distance-left:9pt;mso-wrap-distance-top:0;mso-wrap-distance-right:9pt;mso-wrap-distance-bottom:0;mso-position-horizontal:absolute;mso-position-horizontal-relative:text;mso-position-vertical:absolute;mso-position-vertical-relative:text;mso-width-percent:0;mso-height-percent:0;mso-width-relative:margin;mso-height-relative:margin;v-text-anchor:middle" o:gfxdata="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" filled="f" strokecolor="#c00000" strokeweight="2.25pt">
+              <v:oval w14:anchorId="0F01B110" id="Oval 1475071653" o:spid="_x0000_s1026" style="position:absolute;margin-left:83.1pt;margin-top:201.65pt;width:151.4pt;height:15.95pt;z-index:251687936;visibility:visible;mso-wrap-style:square;mso-width-percent:0;mso-height-percent:0;mso-wrap-distance-left:9pt;mso-wrap-distance-top:0;mso-wrap-distance-right:9pt;mso-wrap-distance-bottom:0;mso-position-horizontal:absolute;mso-position-horizontal-relative:text;mso-position-vertical:absolute;mso-position-vertical-relative:text;mso-width-percent:0;mso-height-percent:0;mso-width-relative:margin;mso-height-relative:margin;v-text-anchor:middle" o:gfxdata="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" filled="f" strokecolor="#c00000" strokeweight="2.25pt">
                 <v:stroke joinstyle="miter"/>
               </v:oval>
             </w:pict>
@@ -2842,13 +3498,13 @@
       </w:r>
       <w:r>
         <w:rPr>
-          <w:noProof/>
+          <w:rFonts w:ascii="Arial" w:hAnsi="Arial" w:cs="Arial"/>
         </w:rPr>
         <w:drawing>
-          <wp:inline distT="0" distB="0" distL="0" distR="0" wp14:anchorId="1EB9E592" wp14:editId="3F89F160">
-            <wp:extent cx="1558984" cy="1434974"/>
-            <wp:effectExtent l="0" t="0" r="3175" b="0"/>
-            <wp:docPr id="3" name="Picture 3"/>
+          <wp:inline distT="0" distB="0" distL="0" distR="0" wp14:anchorId="2F2810B9" wp14:editId="174D283B">
+            <wp:extent cx="4221480" cy="3105223"/>
+            <wp:effectExtent l="0" t="0" r="7620" b="0"/>
+            <wp:docPr id="1421143902" name="Picture 1" descr="A screenshot of a computer error&#10;&#10;Description automatically generated"/>
             <wp:cNvGraphicFramePr>
               <a:graphicFrameLocks xmlns:a="http://schemas.openxmlformats.org/drawingml/2006/main" noChangeAspect="1"/>
             </wp:cNvGraphicFramePr>
@@ -2856,11 +3512,11 @@
               <a:graphicData uri="http://schemas.openxmlformats.org/drawingml/2006/picture">
                 <pic:pic xmlns:pic="http://schemas.openxmlformats.org/drawingml/2006/picture">
                   <pic:nvPicPr>
-                    <pic:cNvPr id="1" name=""/>
+                    <pic:cNvPr id="1421143902" name="Picture 1" descr="A screenshot of a computer error&#10;&#10;Description automatically generated"/>
                     <pic:cNvPicPr/>
                   </pic:nvPicPr>
                   <pic:blipFill>
-                    <a:blip r:embed="rId37"/>
+                    <a:blip r:embed="rId39"/>
                     <a:stretch>
                       <a:fillRect/>
                     </a:stretch>
@@ -2868,7 +3524,7 @@
                   <pic:spPr>
                     <a:xfrm>
                       <a:off x="0" y="0"/>
-                      <a:ext cx="1582111" cy="1456262"/>
+                      <a:ext cx="4222980" cy="3106326"/>
                     </a:xfrm>
                     <a:prstGeom prst="rect">
                       <a:avLst/>
@@ -2884,37 +3540,76 @@
     <w:p>
       <w:pPr>
         <w:pStyle w:val="ListParagraph"/>
-      </w:pPr>
-    </w:p>
-    <w:p>
-      <w:pPr>
-        <w:pStyle w:val="ListParagraph"/>
         <w:numPr>
           <w:ilvl w:val="0"/>
           <w:numId w:val="1"/>
         </w:numPr>
-      </w:pPr>
-      <w:r>
-        <w:rPr>
-          <w:rFonts w:ascii="Segoe UI" w:hAnsi="Segoe UI" w:cs="Segoe UI"/>
-          <w:color w:val="24292E"/>
-        </w:rPr>
-        <w:t>Ga onderin je venster naar de terminal:</w:t>
+        <w:rPr>
+          <w:rFonts w:ascii="Arial" w:hAnsi="Arial" w:cs="Arial"/>
+        </w:rPr>
+      </w:pPr>
+      <w:r>
+        <w:rPr>
+          <w:rFonts w:ascii="Arial" w:hAnsi="Arial" w:cs="Arial"/>
+        </w:rPr>
+        <w:t xml:space="preserve">Bij bestanden zie je </w:t>
+      </w:r>
+      <w:r>
+        <w:rPr>
+          <w:rFonts w:ascii="Arial" w:hAnsi="Arial" w:cs="Arial"/>
+        </w:rPr>
+        <w:t>jouw digitale schrift</w:t>
+      </w:r>
+      <w:r>
+        <w:rPr>
+          <w:rFonts w:ascii="Arial" w:hAnsi="Arial" w:cs="Arial"/>
+        </w:rPr>
+        <w:t xml:space="preserve">, dat is het bestand dat eindigt op </w:t>
+      </w:r>
+      <w:r>
+        <w:rPr>
+          <w:rFonts w:ascii="Arial" w:hAnsi="Arial" w:cs="Arial"/>
+        </w:rPr>
+        <w:t>.ip</w:t>
+      </w:r>
+      <w:r>
+        <w:rPr>
+          <w:rFonts w:ascii="Arial" w:hAnsi="Arial" w:cs="Arial"/>
+        </w:rPr>
+        <w:t>ynb</w:t>
+      </w:r>
+      <w:r>
+        <w:rPr>
+          <w:rFonts w:ascii="Arial" w:hAnsi="Arial" w:cs="Arial"/>
+        </w:rPr>
+        <w:t>:</w:t>
       </w:r>
     </w:p>
     <w:p>
       <w:pPr>
         <w:pStyle w:val="ListParagraph"/>
-      </w:pPr>
-      <w:r>
-        <w:rPr>
+        <w:rPr>
+          <w:rFonts w:ascii="Arial" w:hAnsi="Arial" w:cs="Arial"/>
+        </w:rPr>
+      </w:pPr>
+      <w:r>
+        <w:rPr>
+          <w:rFonts w:ascii="Arial" w:hAnsi="Arial" w:cs="Arial"/>
           <w:noProof/>
         </w:rPr>
         <w:drawing>
-          <wp:inline distT="0" distB="0" distL="0" distR="0" wp14:anchorId="615254E6" wp14:editId="2E8FF251">
-            <wp:extent cx="3883937" cy="2816269"/>
-            <wp:effectExtent l="0" t="0" r="2540" b="3175"/>
-            <wp:docPr id="39" name="Picture 39" descr="A screenshot of a computer&#10;&#10;Description automatically generated"/>
+          <wp:anchor distT="0" distB="0" distL="114300" distR="114300" simplePos="0" relativeHeight="251688960" behindDoc="0" locked="0" layoutInCell="1" allowOverlap="1" wp14:anchorId="320EB16E" wp14:editId="624DA302">
+            <wp:simplePos x="0" y="0"/>
+            <wp:positionH relativeFrom="column">
+              <wp:posOffset>807720</wp:posOffset>
+            </wp:positionH>
+            <wp:positionV relativeFrom="paragraph">
+              <wp:posOffset>1181735</wp:posOffset>
+            </wp:positionV>
+            <wp:extent cx="1226820" cy="242935"/>
+            <wp:effectExtent l="0" t="0" r="0" b="5080"/>
+            <wp:wrapNone/>
+            <wp:docPr id="2065711754" name="Picture 1"/>
             <wp:cNvGraphicFramePr>
               <a:graphicFrameLocks xmlns:a="http://schemas.openxmlformats.org/drawingml/2006/main" noChangeAspect="1"/>
             </wp:cNvGraphicFramePr>
@@ -2922,11 +3617,11 @@
               <a:graphicData uri="http://schemas.openxmlformats.org/drawingml/2006/picture">
                 <pic:pic xmlns:pic="http://schemas.openxmlformats.org/drawingml/2006/picture">
                   <pic:nvPicPr>
-                    <pic:cNvPr id="39" name="Picture 39" descr="A screenshot of a computer&#10;&#10;Description automatically generated"/>
+                    <pic:cNvPr id="2065711754" name=""/>
                     <pic:cNvPicPr/>
                   </pic:nvPicPr>
                   <pic:blipFill>
-                    <a:blip r:embed="rId38" cstate="print">
+                    <a:blip r:embed="rId40">
                       <a:extLst>
                         <a:ext uri="{28A0092B-C50C-407E-A947-70E740481C1C}">
                           <a14:useLocalDpi xmlns:a14="http://schemas.microsoft.com/office/drawing/2010/main" val="0"/>
@@ -2940,7 +3635,7 @@
                   <pic:spPr>
                     <a:xfrm>
                       <a:off x="0" y="0"/>
-                      <a:ext cx="3902945" cy="2830052"/>
+                      <a:ext cx="1226820" cy="242935"/>
                     </a:xfrm>
                     <a:prstGeom prst="rect">
                       <a:avLst/>
@@ -2949,459 +3644,35 @@
                 </pic:pic>
               </a:graphicData>
             </a:graphic>
-          </wp:inline>
+            <wp14:sizeRelH relativeFrom="page">
+              <wp14:pctWidth>0</wp14:pctWidth>
+            </wp14:sizeRelH>
+            <wp14:sizeRelV relativeFrom="page">
+              <wp14:pctHeight>0</wp14:pctHeight>
+            </wp14:sizeRelV>
+          </wp:anchor>
         </w:drawing>
       </w:r>
-    </w:p>
-    <w:p>
-      <w:pPr>
-        <w:pStyle w:val="NormalWeb"/>
-        <w:shd w:val="clear" w:color="auto" w:fill="FFFFFF"/>
-        <w:spacing w:before="0" w:beforeAutospacing="0" w:after="240" w:afterAutospacing="0"/>
-        <w:ind w:left="360"/>
-        <w:rPr>
-          <w:rFonts w:ascii="Segoe UI" w:hAnsi="Segoe UI" w:cs="Segoe UI"/>
-          <w:color w:val="24292E"/>
-        </w:rPr>
-      </w:pPr>
-      <w:r>
-        <w:rPr>
-          <w:rFonts w:ascii="Segoe UI" w:hAnsi="Segoe UI" w:cs="Segoe UI"/>
+      <w:r>
+        <w:rPr>
+          <w:rFonts w:ascii="Arial" w:hAnsi="Arial" w:cs="Arial"/>
           <w:noProof/>
-          <w:color w:val="0000FF"/>
         </w:rPr>
         <mc:AlternateContent>
           <mc:Choice Requires="wps">
             <w:drawing>
-              <wp:inline distT="0" distB="0" distL="0" distR="0" wp14:anchorId="634FE371" wp14:editId="0AD553F9">
-                <wp:extent cx="303530" cy="303530"/>
-                <wp:effectExtent l="0" t="0" r="0" b="0"/>
-                <wp:docPr id="36" name="Rectangle 36" descr="Terminal">
-                  <a:hlinkClick xmlns:a="http://schemas.openxmlformats.org/drawingml/2006/main" r:id="rId39" tgtFrame="&quot;_blank&quot;"/>
-                </wp:docPr>
-                <wp:cNvGraphicFramePr>
-                  <a:graphicFrameLocks xmlns:a="http://schemas.openxmlformats.org/drawingml/2006/main" noChangeAspect="1"/>
-                </wp:cNvGraphicFramePr>
-                <a:graphic xmlns:a="http://schemas.openxmlformats.org/drawingml/2006/main">
-                  <a:graphicData uri="http://schemas.microsoft.com/office/word/2010/wordprocessingShape">
-                    <wps:wsp>
-                      <wps:cNvSpPr>
-                        <a:spLocks noChangeAspect="1" noChangeArrowheads="1"/>
-                      </wps:cNvSpPr>
-                      <wps:spPr bwMode="auto">
-                        <a:xfrm>
-                          <a:off x="0" y="0"/>
-                          <a:ext cx="303530" cy="303530"/>
-                        </a:xfrm>
-                        <a:prstGeom prst="rect">
-                          <a:avLst/>
-                        </a:prstGeom>
-                        <a:noFill/>
-                        <a:ln>
-                          <a:noFill/>
-                        </a:ln>
-                        <a:extLst>
-                          <a:ext uri="{909E8E84-426E-40DD-AFC4-6F175D3DCCD1}">
-                            <a14:hiddenFill xmlns:a14="http://schemas.microsoft.com/office/drawing/2010/main">
-                              <a:solidFill>
-                                <a:srgbClr val="FFFFFF"/>
-                              </a:solidFill>
-                            </a14:hiddenFill>
-                          </a:ext>
-                          <a:ext uri="{91240B29-F687-4F45-9708-019B960494DF}">
-                            <a14:hiddenLine xmlns:a14="http://schemas.microsoft.com/office/drawing/2010/main" w="9525">
-                              <a:solidFill>
-                                <a:srgbClr val="000000"/>
-                              </a:solidFill>
-                              <a:miter lim="800000"/>
-                              <a:headEnd/>
-                              <a:tailEnd/>
-                            </a14:hiddenLine>
-                          </a:ext>
-                        </a:extLst>
-                      </wps:spPr>
-                      <wps:bodyPr rot="0" vert="horz" wrap="square" lIns="91440" tIns="45720" rIns="91440" bIns="45720" anchor="t" anchorCtr="0" upright="1">
-                        <a:noAutofit/>
-                      </wps:bodyPr>
-                    </wps:wsp>
-                  </a:graphicData>
-                </a:graphic>
-              </wp:inline>
-            </w:drawing>
-          </mc:Choice>
-          <mc:Fallback>
-            <w:pict>
-              <v:rect w14:anchorId="1CF0E7F0" id="Rectangle 36" o:spid="_x0000_s1026" alt="Terminal" href="https://github.com/Informatica-Montessori/python-v4-hoofdstuk-0/blob/main/afbeeldingen/terminal.png" target="&quot;_blank&quot;" style="width:23.9pt;height:23.9pt;visibility:visible;mso-wrap-style:square;mso-left-percent:-10001;mso-top-percent:-10001;mso-position-horizontal:absolute;mso-position-horizontal-relative:char;mso-position-vertical:absolute;mso-position-vertical-relative:line;mso-left-percent:-10001;mso-top-percent:-10001;v-text-anchor:top" o:gfxdata="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" o:button="t" filled="f" stroked="f">
-                <v:fill o:detectmouseclick="t"/>
-                <o:lock v:ext="edit" aspectratio="t"/>
-                <w10:anchorlock/>
-              </v:rect>
-            </w:pict>
-          </mc:Fallback>
-        </mc:AlternateContent>
-      </w:r>
-    </w:p>
-    <w:p>
-      <w:pPr>
-        <w:pStyle w:val="NormalWeb"/>
-        <w:numPr>
-          <w:ilvl w:val="0"/>
-          <w:numId w:val="1"/>
-        </w:numPr>
-        <w:shd w:val="clear" w:color="auto" w:fill="FFFFFF"/>
-        <w:spacing w:before="0" w:beforeAutospacing="0" w:after="240" w:afterAutospacing="0"/>
-        <w:rPr>
-          <w:rFonts w:ascii="Segoe UI" w:hAnsi="Segoe UI" w:cs="Segoe UI"/>
-          <w:color w:val="24292E"/>
-        </w:rPr>
-      </w:pPr>
-      <w:r>
-        <w:rPr>
-          <w:rFonts w:ascii="Segoe UI" w:hAnsi="Segoe UI" w:cs="Segoe UI"/>
-          <w:color w:val="24292E"/>
-        </w:rPr>
-        <w:t>Type de volgende instructie in de terminal, vervang hierbij </w:t>
-      </w:r>
-      <w:r>
-        <w:rPr>
-          <w:rStyle w:val="Emphasis"/>
-          <w:rFonts w:ascii="Segoe UI" w:hAnsi="Segoe UI" w:cs="Segoe UI"/>
-          <w:color w:val="24292E"/>
-        </w:rPr>
-        <w:t>Jouw Naam</w:t>
-      </w:r>
-      <w:r>
-        <w:rPr>
-          <w:rFonts w:ascii="Segoe UI" w:hAnsi="Segoe UI" w:cs="Segoe UI"/>
-          <w:color w:val="24292E"/>
-        </w:rPr>
-        <w:t> met jouw naam en typ enter:</w:t>
-      </w:r>
-    </w:p>
-    <w:p>
-      <w:pPr>
-        <w:pStyle w:val="HTMLPreformatted"/>
-        <w:ind w:left="720"/>
-        <w:rPr>
-          <w:rStyle w:val="HTMLCode"/>
-          <w:rFonts w:ascii="Consolas" w:hAnsi="Consolas"/>
-          <w:color w:val="24292E"/>
-          <w:bdr w:val="none" w:sz="0" w:space="0" w:color="auto" w:frame="1"/>
-        </w:rPr>
-      </w:pPr>
-      <w:r>
-        <w:rPr>
-          <w:rStyle w:val="HTMLCode"/>
-          <w:rFonts w:ascii="Consolas" w:hAnsi="Consolas"/>
-          <w:color w:val="24292E"/>
-          <w:bdr w:val="none" w:sz="0" w:space="0" w:color="auto" w:frame="1"/>
-        </w:rPr>
-        <w:lastRenderedPageBreak/>
-        <w:t xml:space="preserve">git config user.name </w:t>
-      </w:r>
-      <w:r>
-        <w:rPr>
-          <w:rStyle w:val="HTMLCode"/>
-          <w:rFonts w:ascii="Consolas" w:hAnsi="Consolas"/>
-          <w:color w:val="24292E"/>
-          <w:bdr w:val="none" w:sz="0" w:space="0" w:color="auto" w:frame="1"/>
-        </w:rPr>
-        <w:t>“</w:t>
-      </w:r>
-      <w:r>
-        <w:rPr>
-          <w:rStyle w:val="HTMLCode"/>
-          <w:rFonts w:ascii="Consolas" w:hAnsi="Consolas"/>
-          <w:color w:val="24292E"/>
-          <w:bdr w:val="none" w:sz="0" w:space="0" w:color="auto" w:frame="1"/>
-        </w:rPr>
-        <w:t>Jouw Naam</w:t>
-      </w:r>
-      <w:r>
-        <w:rPr>
-          <w:rStyle w:val="HTMLCode"/>
-          <w:rFonts w:ascii="Consolas" w:hAnsi="Consolas"/>
-          <w:color w:val="24292E"/>
-          <w:bdr w:val="none" w:sz="0" w:space="0" w:color="auto" w:frame="1"/>
-        </w:rPr>
-        <w:t>” --global</w:t>
-      </w:r>
-    </w:p>
-    <w:p>
-      <w:pPr>
-        <w:pStyle w:val="HTMLPreformatted"/>
-        <w:ind w:left="720"/>
-        <w:rPr>
-          <w:rFonts w:ascii="Consolas" w:hAnsi="Consolas"/>
-          <w:color w:val="24292E"/>
-          <w:bdr w:val="none" w:sz="0" w:space="0" w:color="auto" w:frame="1"/>
-        </w:rPr>
-      </w:pPr>
-    </w:p>
-    <w:p>
-      <w:pPr>
-        <w:pStyle w:val="NormalWeb"/>
-        <w:numPr>
-          <w:ilvl w:val="0"/>
-          <w:numId w:val="1"/>
-        </w:numPr>
-        <w:shd w:val="clear" w:color="auto" w:fill="FFFFFF"/>
-        <w:spacing w:before="0" w:beforeAutospacing="0" w:after="240" w:afterAutospacing="0"/>
-        <w:rPr>
-          <w:rFonts w:ascii="Segoe UI" w:hAnsi="Segoe UI" w:cs="Segoe UI"/>
-          <w:color w:val="24292E"/>
-        </w:rPr>
-      </w:pPr>
-      <w:r>
-        <w:rPr>
-          <w:rFonts w:ascii="Segoe UI" w:hAnsi="Segoe UI" w:cs="Segoe UI"/>
-          <w:color w:val="24292E"/>
-        </w:rPr>
-        <w:t>Type de volgende instructie in de terminal, vervang hierbij</w:t>
-      </w:r>
-      <w:r>
-        <w:rPr>
-          <w:rStyle w:val="Emphasis"/>
-          <w:rFonts w:ascii="Segoe UI" w:hAnsi="Segoe UI" w:cs="Segoe UI"/>
-          <w:color w:val="24292E"/>
-        </w:rPr>
-        <w:t xml:space="preserve"> </w:t>
-      </w:r>
-      <w:hyperlink r:id="rId40" w:history="1">
-        <w:r>
-          <w:rPr>
-            <w:rStyle w:val="Hyperlink"/>
-            <w:rFonts w:ascii="Segoe UI" w:eastAsiaTheme="majorEastAsia" w:hAnsi="Segoe UI" w:cs="Segoe UI"/>
-            <w:i/>
-            <w:iCs/>
-          </w:rPr>
-          <w:t>jouw@e-mailadres.com</w:t>
-        </w:r>
-      </w:hyperlink>
-      <w:r>
-        <w:rPr>
-          <w:rFonts w:ascii="Segoe UI" w:hAnsi="Segoe UI" w:cs="Segoe UI"/>
-          <w:color w:val="24292E"/>
-        </w:rPr>
-        <w:t> met jouw e-mailadres.</w:t>
-      </w:r>
-    </w:p>
-    <w:p>
-      <w:pPr>
-        <w:pStyle w:val="NormalWeb"/>
-        <w:shd w:val="clear" w:color="auto" w:fill="FFFFFF"/>
-        <w:spacing w:before="0" w:beforeAutospacing="0" w:after="240" w:afterAutospacing="0"/>
-        <w:ind w:left="720"/>
-        <w:rPr>
-          <w:rStyle w:val="HTMLCode"/>
-          <w:rFonts w:ascii="Consolas" w:hAnsi="Consolas"/>
-          <w:color w:val="24292E"/>
-          <w:bdr w:val="none" w:sz="0" w:space="0" w:color="auto" w:frame="1"/>
-          <w:lang w:val="en-US"/>
-        </w:rPr>
-      </w:pPr>
-      <w:r>
-        <w:rPr>
-          <w:rStyle w:val="HTMLCode"/>
-          <w:rFonts w:ascii="Consolas" w:hAnsi="Consolas"/>
-          <w:color w:val="24292E"/>
-          <w:bdr w:val="none" w:sz="0" w:space="0" w:color="auto" w:frame="1"/>
-          <w:lang w:val="en-US"/>
-        </w:rPr>
-        <w:t xml:space="preserve">git config user.email </w:t>
-      </w:r>
-      <w:r>
-        <w:rPr>
-          <w:rFonts w:ascii="Consolas" w:hAnsi="Consolas" w:cs="Courier New"/>
-          <w:sz w:val="20"/>
-          <w:szCs w:val="20"/>
-          <w:bdr w:val="none" w:sz="0" w:space="0" w:color="auto" w:frame="1"/>
-          <w:lang w:val="en-US"/>
-        </w:rPr>
-        <w:t>jouw@e-mailadres.com</w:t>
-      </w:r>
-      <w:r>
-        <w:rPr>
-          <w:rStyle w:val="Hyperlink"/>
-          <w:rFonts w:ascii="Consolas" w:hAnsi="Consolas" w:cs="Courier New"/>
-          <w:color w:val="auto"/>
-          <w:sz w:val="20"/>
-          <w:szCs w:val="20"/>
-          <w:u w:val="none"/>
-          <w:bdr w:val="none" w:sz="0" w:space="0" w:color="auto" w:frame="1"/>
-          <w:lang w:val="en-US"/>
-        </w:rPr>
-        <w:t xml:space="preserve"> --global</w:t>
-      </w:r>
-    </w:p>
-    <w:p>
-      <w:pPr>
-        <w:pStyle w:val="ListParagraph"/>
-        <w:rPr>
-          <w:lang w:val="en-US"/>
-        </w:rPr>
-      </w:pPr>
-    </w:p>
-    <w:p>
-      <w:pPr>
-        <w:pStyle w:val="Heading1"/>
-      </w:pPr>
-      <w:bookmarkStart w:id="3" w:name="_Toc63003034"/>
-      <w:r>
-        <w:t xml:space="preserve">3. </w:t>
-      </w:r>
-      <w:r>
-        <w:t>Opdrachten inleveren</w:t>
-      </w:r>
-      <w:bookmarkEnd w:id="3"/>
-    </w:p>
-    <w:p>
-      <w:pPr>
-        <w:pStyle w:val="ListParagraph"/>
-        <w:rPr>
-          <w:b/>
-          <w:bCs/>
-        </w:rPr>
-      </w:pPr>
-      <w:r>
-        <w:t xml:space="preserve">Je werk inleveren bij de docent doe je met </w:t>
-      </w:r>
-      <w:r>
-        <w:t>een commit &amp;</w:t>
-      </w:r>
-      <w:r>
-        <w:t xml:space="preserve"> </w:t>
-      </w:r>
-      <w:r>
-        <w:t>push.</w:t>
-      </w:r>
-      <w:r>
-        <w:t xml:space="preserve"> Met een commit geef je een label aan je wijziging. Met een push deel je je code met je </w:t>
-      </w:r>
-      <w:r>
-        <w:t>docent</w:t>
-      </w:r>
-      <w:r>
-        <w:t>.</w:t>
-      </w:r>
-    </w:p>
-    <w:p>
-      <w:pPr>
-        <w:pStyle w:val="ListParagraph"/>
-      </w:pPr>
-    </w:p>
-    <w:p>
-      <w:pPr>
-        <w:pStyle w:val="ListParagraph"/>
-        <w:numPr>
-          <w:ilvl w:val="0"/>
-          <w:numId w:val="2"/>
-        </w:numPr>
-      </w:pPr>
-      <w:r>
-        <w:t xml:space="preserve">Als je een </w:t>
-      </w:r>
-      <w:r>
-        <w:t>of meerdere opdrachten</w:t>
-      </w:r>
-      <w:r>
-        <w:t xml:space="preserve"> hebt gemaakt, doe je een commit en een push:</w:t>
-      </w:r>
-    </w:p>
-    <w:p>
-      <w:pPr>
-        <w:pStyle w:val="ListParagraph"/>
-        <w:numPr>
-          <w:ilvl w:val="1"/>
-          <w:numId w:val="2"/>
-        </w:numPr>
-      </w:pPr>
-      <w:r>
-        <w:t xml:space="preserve">Druk op: </w:t>
-      </w:r>
-      <w:r>
-        <w:rPr>
-          <w:noProof/>
-        </w:rPr>
-        <w:drawing>
-          <wp:inline distT="0" distB="0" distL="0" distR="0" wp14:anchorId="00803318" wp14:editId="074E2F2C">
-            <wp:extent cx="511521" cy="577953"/>
-            <wp:effectExtent l="0" t="0" r="3175" b="0"/>
-            <wp:docPr id="30" name="Picture 30"/>
-            <wp:cNvGraphicFramePr>
-              <a:graphicFrameLocks xmlns:a="http://schemas.openxmlformats.org/drawingml/2006/main" noChangeAspect="1"/>
-            </wp:cNvGraphicFramePr>
-            <a:graphic xmlns:a="http://schemas.openxmlformats.org/drawingml/2006/main">
-              <a:graphicData uri="http://schemas.openxmlformats.org/drawingml/2006/picture">
-                <pic:pic xmlns:pic="http://schemas.openxmlformats.org/drawingml/2006/picture">
-                  <pic:nvPicPr>
-                    <pic:cNvPr id="1" name=""/>
-                    <pic:cNvPicPr/>
-                  </pic:nvPicPr>
-                  <pic:blipFill>
-                    <a:blip r:embed="rId41"/>
-                    <a:stretch>
-                      <a:fillRect/>
-                    </a:stretch>
-                  </pic:blipFill>
-                  <pic:spPr>
-                    <a:xfrm>
-                      <a:off x="0" y="0"/>
-                      <a:ext cx="518849" cy="586233"/>
-                    </a:xfrm>
-                    <a:prstGeom prst="rect">
-                      <a:avLst/>
-                    </a:prstGeom>
-                  </pic:spPr>
-                </pic:pic>
-              </a:graphicData>
-            </a:graphic>
-          </wp:inline>
-        </w:drawing>
-      </w:r>
-    </w:p>
-    <w:p>
-      <w:pPr>
-        <w:pStyle w:val="ListParagraph"/>
-        <w:numPr>
-          <w:ilvl w:val="1"/>
-          <w:numId w:val="2"/>
-        </w:numPr>
-      </w:pPr>
-      <w:r>
-        <w:t xml:space="preserve">In het invoerveld voeg je een omschrijving </w:t>
-      </w:r>
-      <w:r>
-        <w:t>van welk opdracht je gemaakt hebt</w:t>
-      </w:r>
-      <w:r>
-        <w:t>:</w:t>
-      </w:r>
-    </w:p>
-    <w:p>
-      <w:pPr>
-        <w:pStyle w:val="ListParagraph"/>
-        <w:ind w:left="1800"/>
-      </w:pPr>
-      <w:r>
-        <w:rPr>
-          <w:noProof/>
-        </w:rPr>
-        <mc:AlternateContent>
-          <mc:Choice Requires="wps">
-            <w:drawing>
-              <wp:anchor distT="0" distB="0" distL="114300" distR="114300" simplePos="0" relativeHeight="251661312" behindDoc="0" locked="0" layoutInCell="1" allowOverlap="1" wp14:anchorId="0689BF4E" wp14:editId="5A86B532">
+              <wp:anchor distT="0" distB="0" distL="114300" distR="114300" simplePos="0" relativeHeight="251689984" behindDoc="0" locked="0" layoutInCell="1" allowOverlap="1" wp14:anchorId="11BE5874" wp14:editId="1250BB37">
                 <wp:simplePos x="0" y="0"/>
                 <wp:positionH relativeFrom="column">
-                  <wp:posOffset>1513480</wp:posOffset>
+                  <wp:posOffset>438150</wp:posOffset>
                 </wp:positionH>
                 <wp:positionV relativeFrom="paragraph">
-                  <wp:posOffset>502995</wp:posOffset>
+                  <wp:posOffset>1155700</wp:posOffset>
                 </wp:positionV>
-                <wp:extent cx="1393152" cy="327091"/>
-                <wp:effectExtent l="19050" t="19050" r="17145" b="15875"/>
+                <wp:extent cx="1922780" cy="308610"/>
+                <wp:effectExtent l="19050" t="19050" r="20320" b="15240"/>
                 <wp:wrapNone/>
-                <wp:docPr id="21" name="Oval 21"/>
+                <wp:docPr id="15" name="Oval 15"/>
                 <wp:cNvGraphicFramePr/>
                 <a:graphic xmlns:a="http://schemas.openxmlformats.org/drawingml/2006/main">
                   <a:graphicData uri="http://schemas.microsoft.com/office/word/2010/wordprocessingShape">
@@ -3410,7 +3681,7 @@
                       <wps:spPr>
                         <a:xfrm>
                           <a:off x="0" y="0"/>
-                          <a:ext cx="1393152" cy="327091"/>
+                          <a:ext cx="1922780" cy="308610"/>
                         </a:xfrm>
                         <a:prstGeom prst="ellipse">
                           <a:avLst/>
@@ -3458,7 +3729,7 @@
           </mc:Choice>
           <mc:Fallback>
             <w:pict>
-              <v:oval w14:anchorId="26B5E125" id="Oval 21" o:spid="_x0000_s1026" style="position:absolute;margin-left:119.15pt;margin-top:39.6pt;width:109.7pt;height:25.75pt;z-index:251661312;visibility:visible;mso-wrap-style:square;mso-width-percent:0;mso-height-percent:0;mso-wrap-distance-left:9pt;mso-wrap-distance-top:0;mso-wrap-distance-right:9pt;mso-wrap-distance-bottom:0;mso-position-horizontal:absolute;mso-position-horizontal-relative:text;mso-position-vertical:absolute;mso-position-vertical-relative:text;mso-width-percent:0;mso-height-percent:0;mso-width-relative:margin;mso-height-relative:margin;v-text-anchor:middle" o:gfxdata="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" filled="f" strokecolor="#c00000" strokeweight="2.25pt">
+              <v:oval w14:anchorId="6E204734" id="Oval 15" o:spid="_x0000_s1026" style="position:absolute;margin-left:34.5pt;margin-top:91pt;width:151.4pt;height:24.3pt;z-index:251689984;visibility:visible;mso-wrap-style:square;mso-width-percent:0;mso-height-percent:0;mso-wrap-distance-left:9pt;mso-wrap-distance-top:0;mso-wrap-distance-right:9pt;mso-wrap-distance-bottom:0;mso-position-horizontal:absolute;mso-position-horizontal-relative:text;mso-position-vertical:absolute;mso-position-vertical-relative:text;mso-width-percent:0;mso-height-percent:0;mso-width-relative:margin;mso-height-relative:margin;v-text-anchor:middle" o:gfxdata="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" filled="f" strokecolor="#c00000" strokeweight="2.25pt">
                 <v:stroke joinstyle="miter"/>
               </v:oval>
             </w:pict>
@@ -3467,13 +3738,14 @@
       </w:r>
       <w:r>
         <w:rPr>
+          <w:rFonts w:ascii="Arial" w:hAnsi="Arial" w:cs="Arial"/>
           <w:noProof/>
         </w:rPr>
         <w:drawing>
-          <wp:inline distT="0" distB="0" distL="0" distR="0" wp14:anchorId="1510911B" wp14:editId="2112FDE4">
-            <wp:extent cx="1760561" cy="1799255"/>
-            <wp:effectExtent l="0" t="0" r="0" b="0"/>
-            <wp:docPr id="17" name="Picture 17"/>
+          <wp:inline distT="0" distB="0" distL="0" distR="0" wp14:anchorId="1EB9E592" wp14:editId="3F89F160">
+            <wp:extent cx="1558984" cy="1434974"/>
+            <wp:effectExtent l="0" t="0" r="3175" b="0"/>
+            <wp:docPr id="3" name="Picture 3"/>
             <wp:cNvGraphicFramePr>
               <a:graphicFrameLocks xmlns:a="http://schemas.openxmlformats.org/drawingml/2006/main" noChangeAspect="1"/>
             </wp:cNvGraphicFramePr>
@@ -3485,7 +3757,7 @@
                     <pic:cNvPicPr/>
                   </pic:nvPicPr>
                   <pic:blipFill>
-                    <a:blip r:embed="rId42"/>
+                    <a:blip r:embed="rId41"/>
                     <a:stretch>
                       <a:fillRect/>
                     </a:stretch>
@@ -3493,7 +3765,7 @@
                   <pic:spPr>
                     <a:xfrm>
                       <a:off x="0" y="0"/>
-                      <a:ext cx="1772890" cy="1811855"/>
+                      <a:ext cx="1582111" cy="1456262"/>
                     </a:xfrm>
                     <a:prstGeom prst="rect">
                       <a:avLst/>
@@ -3509,29 +3781,53 @@
     <w:p>
       <w:pPr>
         <w:pStyle w:val="ListParagraph"/>
-        <w:ind w:left="1800"/>
+        <w:rPr>
+          <w:rFonts w:ascii="Arial" w:hAnsi="Arial" w:cs="Arial"/>
+        </w:rPr>
       </w:pPr>
     </w:p>
     <w:p>
       <w:pPr>
         <w:pStyle w:val="ListParagraph"/>
         <w:numPr>
-          <w:ilvl w:val="1"/>
-          <w:numId w:val="2"/>
+          <w:ilvl w:val="0"/>
+          <w:numId w:val="1"/>
         </w:numPr>
-      </w:pPr>
-      <w:r>
-        <w:t xml:space="preserve">Kies </w:t>
-      </w:r>
-      <w:r>
-        <w:rPr>
-          <w:noProof/>
-        </w:rPr>
+        <w:rPr>
+          <w:rFonts w:ascii="Arial" w:hAnsi="Arial" w:cs="Arial"/>
+        </w:rPr>
+      </w:pPr>
+      <w:r>
+        <w:rPr>
+          <w:rFonts w:ascii="Arial" w:hAnsi="Arial" w:cs="Arial"/>
+          <w:color w:val="24292E"/>
+        </w:rPr>
+        <w:t>Dubbelklik daarop, als het goed is zie je rechts je schrift verschijnen</w:t>
+      </w:r>
+      <w:r>
+        <w:rPr>
+          <w:rFonts w:ascii="Arial" w:hAnsi="Arial" w:cs="Arial"/>
+          <w:color w:val="24292E"/>
+        </w:rPr>
+        <w:t>:</w:t>
+      </w:r>
+    </w:p>
+    <w:p>
+      <w:pPr>
+        <w:rPr>
+          <w:rFonts w:ascii="Arial" w:hAnsi="Arial" w:cs="Arial"/>
+        </w:rPr>
+      </w:pPr>
+      <w:r>
+        <w:rPr>
+          <w:rFonts w:ascii="Arial" w:hAnsi="Arial" w:cs="Arial"/>
+        </w:rPr>
+        <w:lastRenderedPageBreak/>
         <w:drawing>
-          <wp:inline distT="0" distB="0" distL="0" distR="0" wp14:anchorId="250556F3" wp14:editId="58E57753">
-            <wp:extent cx="466790" cy="466790"/>
-            <wp:effectExtent l="0" t="0" r="9525" b="9525"/>
-            <wp:docPr id="16" name="Picture 16"/>
+          <wp:inline distT="0" distB="0" distL="0" distR="0" wp14:anchorId="4DEDB25E" wp14:editId="76B613B7">
+            <wp:extent cx="5943600" cy="3353435"/>
+            <wp:effectExtent l="0" t="0" r="0" b="0"/>
+            <wp:docPr id="25294355" name="Picture 1"/>
             <wp:cNvGraphicFramePr>
               <a:graphicFrameLocks xmlns:a="http://schemas.openxmlformats.org/drawingml/2006/main" noChangeAspect="1"/>
             </wp:cNvGraphicFramePr>
@@ -3539,11 +3835,11 @@
               <a:graphicData uri="http://schemas.openxmlformats.org/drawingml/2006/picture">
                 <pic:pic xmlns:pic="http://schemas.openxmlformats.org/drawingml/2006/picture">
                   <pic:nvPicPr>
-                    <pic:cNvPr id="1" name=""/>
+                    <pic:cNvPr id="25294355" name=""/>
                     <pic:cNvPicPr/>
                   </pic:nvPicPr>
                   <pic:blipFill>
-                    <a:blip r:embed="rId43"/>
+                    <a:blip r:embed="rId42"/>
                     <a:stretch>
                       <a:fillRect/>
                     </a:stretch>
@@ -3551,7 +3847,7 @@
                   <pic:spPr>
                     <a:xfrm>
                       <a:off x="0" y="0"/>
-                      <a:ext cx="466790" cy="466790"/>
+                      <a:ext cx="5943600" cy="3353435"/>
                     </a:xfrm>
                     <a:prstGeom prst="rect">
                       <a:avLst/>
@@ -3563,306 +3859,44 @@
           </wp:inline>
         </w:drawing>
       </w:r>
-      <w:r>
-        <w:t xml:space="preserve"> voor een commit.</w:t>
-      </w:r>
     </w:p>
     <w:p>
       <w:pPr>
         <w:pStyle w:val="ListParagraph"/>
         <w:numPr>
-          <w:ilvl w:val="1"/>
-          <w:numId w:val="2"/>
+          <w:ilvl w:val="0"/>
+          <w:numId w:val="1"/>
         </w:numPr>
-      </w:pPr>
-      <w:r>
-        <w:rPr>
-          <w:noProof/>
-        </w:rPr>
-        <mc:AlternateContent>
-          <mc:Choice Requires="wps">
-            <w:drawing>
-              <wp:anchor distT="0" distB="0" distL="114300" distR="114300" simplePos="0" relativeHeight="251659264" behindDoc="0" locked="0" layoutInCell="1" allowOverlap="1" wp14:anchorId="1AD8CE8C" wp14:editId="751484D6">
-                <wp:simplePos x="0" y="0"/>
-                <wp:positionH relativeFrom="column">
-                  <wp:posOffset>2100334</wp:posOffset>
-                </wp:positionH>
-                <wp:positionV relativeFrom="paragraph">
-                  <wp:posOffset>256625</wp:posOffset>
-                </wp:positionV>
-                <wp:extent cx="846161" cy="620973"/>
-                <wp:effectExtent l="19050" t="19050" r="11430" b="27305"/>
-                <wp:wrapNone/>
-                <wp:docPr id="20" name="Oval 20"/>
-                <wp:cNvGraphicFramePr/>
-                <a:graphic xmlns:a="http://schemas.openxmlformats.org/drawingml/2006/main">
-                  <a:graphicData uri="http://schemas.microsoft.com/office/word/2010/wordprocessingShape">
-                    <wps:wsp>
-                      <wps:cNvSpPr/>
-                      <wps:spPr>
-                        <a:xfrm>
-                          <a:off x="0" y="0"/>
-                          <a:ext cx="846161" cy="620973"/>
-                        </a:xfrm>
-                        <a:prstGeom prst="ellipse">
-                          <a:avLst/>
-                        </a:prstGeom>
-                        <a:noFill/>
-                        <a:ln w="28575">
-                          <a:solidFill>
-                            <a:srgbClr val="C00000"/>
-                          </a:solidFill>
-                        </a:ln>
-                      </wps:spPr>
-                      <wps:style>
-                        <a:lnRef idx="2">
-                          <a:schemeClr val="accent1">
-                            <a:shade val="50000"/>
-                          </a:schemeClr>
-                        </a:lnRef>
-                        <a:fillRef idx="1">
-                          <a:schemeClr val="accent1"/>
-                        </a:fillRef>
-                        <a:effectRef idx="0">
-                          <a:schemeClr val="accent1"/>
-                        </a:effectRef>
-                        <a:fontRef idx="minor">
-                          <a:schemeClr val="lt1"/>
-                        </a:fontRef>
-                      </wps:style>
-                      <wps:bodyPr rot="0" spcFirstLastPara="0" vertOverflow="overflow" horzOverflow="overflow" vert="horz" wrap="square" lIns="91440" tIns="45720" rIns="91440" bIns="45720" numCol="1" spcCol="0" rtlCol="0" fromWordArt="0" anchor="ctr" anchorCtr="0" forceAA="0" compatLnSpc="1">
-                        <a:prstTxWarp prst="textNoShape">
-                          <a:avLst/>
-                        </a:prstTxWarp>
-                        <a:noAutofit/>
-                      </wps:bodyPr>
-                    </wps:wsp>
-                  </a:graphicData>
-                </a:graphic>
-              </wp:anchor>
-            </w:drawing>
-          </mc:Choice>
-          <mc:Fallback>
-            <w:pict>
-              <v:oval w14:anchorId="7CEF5913" id="Oval 20" o:spid="_x0000_s1026" style="position:absolute;margin-left:165.4pt;margin-top:20.2pt;width:66.65pt;height:48.9pt;z-index:251659264;visibility:visible;mso-wrap-style:square;mso-wrap-distance-left:9pt;mso-wrap-distance-top:0;mso-wrap-distance-right:9pt;mso-wrap-distance-bottom:0;mso-position-horizontal:absolute;mso-position-horizontal-relative:text;mso-position-vertical:absolute;mso-position-vertical-relative:text;v-text-anchor:middle" o:gfxdata="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" filled="f" strokecolor="#c00000" strokeweight="2.25pt">
-                <v:stroke joinstyle="miter"/>
-              </v:oval>
-            </w:pict>
-          </mc:Fallback>
-        </mc:AlternateContent>
-      </w:r>
-      <w:r>
-        <w:t xml:space="preserve">Onderin je scherm druk je op de pijltjes </w:t>
-      </w:r>
-      <w:r>
-        <w:t>voor een push waarmee je de wijziging ook online zet:</w:t>
-      </w:r>
-    </w:p>
-    <w:p>
-      <w:pPr>
-        <w:pStyle w:val="ListParagraph"/>
-        <w:ind w:left="1800"/>
-      </w:pPr>
-      <w:r>
-        <w:rPr>
-          <w:noProof/>
-        </w:rPr>
-        <w:drawing>
-          <wp:inline distT="0" distB="0" distL="0" distR="0" wp14:anchorId="040CB58E" wp14:editId="04ADDE1E">
-            <wp:extent cx="5943600" cy="426720"/>
-            <wp:effectExtent l="0" t="0" r="0" b="0"/>
-            <wp:docPr id="19" name="Picture 19"/>
-            <wp:cNvGraphicFramePr>
-              <a:graphicFrameLocks xmlns:a="http://schemas.openxmlformats.org/drawingml/2006/main" noChangeAspect="1"/>
-            </wp:cNvGraphicFramePr>
-            <a:graphic xmlns:a="http://schemas.openxmlformats.org/drawingml/2006/main">
-              <a:graphicData uri="http://schemas.openxmlformats.org/drawingml/2006/picture">
-                <pic:pic xmlns:pic="http://schemas.openxmlformats.org/drawingml/2006/picture">
-                  <pic:nvPicPr>
-                    <pic:cNvPr id="1" name=""/>
-                    <pic:cNvPicPr/>
-                  </pic:nvPicPr>
-                  <pic:blipFill>
-                    <a:blip r:embed="rId44"/>
-                    <a:stretch>
-                      <a:fillRect/>
-                    </a:stretch>
-                  </pic:blipFill>
-                  <pic:spPr>
-                    <a:xfrm>
-                      <a:off x="0" y="0"/>
-                      <a:ext cx="5943600" cy="426720"/>
-                    </a:xfrm>
-                    <a:prstGeom prst="rect">
-                      <a:avLst/>
-                    </a:prstGeom>
-                  </pic:spPr>
-                </pic:pic>
-              </a:graphicData>
-            </a:graphic>
-          </wp:inline>
-        </w:drawing>
-      </w:r>
-    </w:p>
-    <w:p>
-      <w:pPr>
-        <w:pStyle w:val="ListParagraph"/>
-        <w:ind w:left="1800"/>
-      </w:pPr>
-    </w:p>
-    <w:p>
-      <w:pPr>
-        <w:pStyle w:val="ListParagraph"/>
-        <w:numPr>
-          <w:ilvl w:val="1"/>
-          <w:numId w:val="2"/>
-        </w:numPr>
-      </w:pPr>
-      <w:r>
-        <w:t xml:space="preserve">De push </w:t>
-      </w:r>
-      <w:r>
-        <w:t>is gelukt als de getallen verdwijnen:</w:t>
-      </w:r>
-    </w:p>
-    <w:p>
-      <w:pPr>
-        <w:pStyle w:val="ListParagraph"/>
-        <w:ind w:left="1800"/>
-      </w:pPr>
-      <w:r>
-        <w:rPr>
-          <w:noProof/>
-        </w:rPr>
-        <mc:AlternateContent>
-          <mc:Choice Requires="wps">
-            <w:drawing>
-              <wp:anchor distT="0" distB="0" distL="114300" distR="114300" simplePos="0" relativeHeight="251671552" behindDoc="0" locked="0" layoutInCell="1" allowOverlap="1" wp14:anchorId="36B5B4D1" wp14:editId="2A9ABB68">
-                <wp:simplePos x="0" y="0"/>
-                <wp:positionH relativeFrom="column">
-                  <wp:posOffset>2141278</wp:posOffset>
-                </wp:positionH>
-                <wp:positionV relativeFrom="paragraph">
-                  <wp:posOffset>56326</wp:posOffset>
-                </wp:positionV>
-                <wp:extent cx="424502" cy="299256"/>
-                <wp:effectExtent l="19050" t="19050" r="13970" b="24765"/>
-                <wp:wrapNone/>
-                <wp:docPr id="27" name="Oval 27"/>
-                <wp:cNvGraphicFramePr/>
-                <a:graphic xmlns:a="http://schemas.openxmlformats.org/drawingml/2006/main">
-                  <a:graphicData uri="http://schemas.microsoft.com/office/word/2010/wordprocessingShape">
-                    <wps:wsp>
-                      <wps:cNvSpPr/>
-                      <wps:spPr>
-                        <a:xfrm>
-                          <a:off x="0" y="0"/>
-                          <a:ext cx="424502" cy="299256"/>
-                        </a:xfrm>
-                        <a:prstGeom prst="ellipse">
-                          <a:avLst/>
-                        </a:prstGeom>
-                        <a:noFill/>
-                        <a:ln w="28575">
-                          <a:solidFill>
-                            <a:srgbClr val="C00000"/>
-                          </a:solidFill>
-                        </a:ln>
-                      </wps:spPr>
-                      <wps:style>
-                        <a:lnRef idx="2">
-                          <a:schemeClr val="accent1">
-                            <a:shade val="50000"/>
-                          </a:schemeClr>
-                        </a:lnRef>
-                        <a:fillRef idx="1">
-                          <a:schemeClr val="accent1"/>
-                        </a:fillRef>
-                        <a:effectRef idx="0">
-                          <a:schemeClr val="accent1"/>
-                        </a:effectRef>
-                        <a:fontRef idx="minor">
-                          <a:schemeClr val="lt1"/>
-                        </a:fontRef>
-                      </wps:style>
-                      <wps:bodyPr rot="0" spcFirstLastPara="0" vertOverflow="overflow" horzOverflow="overflow" vert="horz" wrap="square" lIns="91440" tIns="45720" rIns="91440" bIns="45720" numCol="1" spcCol="0" rtlCol="0" fromWordArt="0" anchor="ctr" anchorCtr="0" forceAA="0" compatLnSpc="1">
-                        <a:prstTxWarp prst="textNoShape">
-                          <a:avLst/>
-                        </a:prstTxWarp>
-                        <a:noAutofit/>
-                      </wps:bodyPr>
-                    </wps:wsp>
-                  </a:graphicData>
-                </a:graphic>
-                <wp14:sizeRelH relativeFrom="margin">
-                  <wp14:pctWidth>0</wp14:pctWidth>
-                </wp14:sizeRelH>
-                <wp14:sizeRelV relativeFrom="margin">
-                  <wp14:pctHeight>0</wp14:pctHeight>
-                </wp14:sizeRelV>
-              </wp:anchor>
-            </w:drawing>
-          </mc:Choice>
-          <mc:Fallback>
-            <w:pict>
-              <v:oval w14:anchorId="2546D33D" id="Oval 27" o:spid="_x0000_s1026" style="position:absolute;margin-left:168.6pt;margin-top:4.45pt;width:33.45pt;height:23.55pt;z-index:251671552;visibility:visible;mso-wrap-style:square;mso-width-percent:0;mso-height-percent:0;mso-wrap-distance-left:9pt;mso-wrap-distance-top:0;mso-wrap-distance-right:9pt;mso-wrap-distance-bottom:0;mso-position-horizontal:absolute;mso-position-horizontal-relative:text;mso-position-vertical:absolute;mso-position-vertical-relative:text;mso-width-percent:0;mso-height-percent:0;mso-width-relative:margin;mso-height-relative:margin;v-text-anchor:middle" o:gfxdata="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" filled="f" strokecolor="#c00000" strokeweight="2.25pt">
-                <v:stroke joinstyle="miter"/>
-              </v:oval>
-            </w:pict>
-          </mc:Fallback>
-        </mc:AlternateContent>
-      </w:r>
-      <w:r>
-        <w:rPr>
-          <w:noProof/>
-        </w:rPr>
-        <w:drawing>
-          <wp:inline distT="0" distB="0" distL="0" distR="0" wp14:anchorId="6BFC2E25" wp14:editId="44832BD7">
-            <wp:extent cx="5639587" cy="352474"/>
-            <wp:effectExtent l="0" t="0" r="0" b="9525"/>
-            <wp:docPr id="26" name="Picture 26"/>
-            <wp:cNvGraphicFramePr>
-              <a:graphicFrameLocks xmlns:a="http://schemas.openxmlformats.org/drawingml/2006/main" noChangeAspect="1"/>
-            </wp:cNvGraphicFramePr>
-            <a:graphic xmlns:a="http://schemas.openxmlformats.org/drawingml/2006/main">
-              <a:graphicData uri="http://schemas.openxmlformats.org/drawingml/2006/picture">
-                <pic:pic xmlns:pic="http://schemas.openxmlformats.org/drawingml/2006/picture">
-                  <pic:nvPicPr>
-                    <pic:cNvPr id="1" name=""/>
-                    <pic:cNvPicPr/>
-                  </pic:nvPicPr>
-                  <pic:blipFill>
-                    <a:blip r:embed="rId45"/>
-                    <a:stretch>
-                      <a:fillRect/>
-                    </a:stretch>
-                  </pic:blipFill>
-                  <pic:spPr>
-                    <a:xfrm>
-                      <a:off x="0" y="0"/>
-                      <a:ext cx="5639587" cy="352474"/>
-                    </a:xfrm>
-                    <a:prstGeom prst="rect">
-                      <a:avLst/>
-                    </a:prstGeom>
-                  </pic:spPr>
-                </pic:pic>
-              </a:graphicData>
-            </a:graphic>
-          </wp:inline>
-        </w:drawing>
-      </w:r>
-    </w:p>
-    <w:p>
-      <w:pPr>
-        <w:pStyle w:val="ListParagraph"/>
-        <w:ind w:left="1800"/>
-      </w:pPr>
-    </w:p>
-    <w:p/>
+        <w:rPr>
+          <w:rFonts w:ascii="Arial" w:hAnsi="Arial" w:cs="Arial"/>
+        </w:rPr>
+      </w:pPr>
+      <w:r>
+        <w:rPr>
+          <w:rFonts w:ascii="Arial" w:hAnsi="Arial" w:cs="Arial"/>
+        </w:rPr>
+        <w:t xml:space="preserve">Lees de uitleg en maak de </w:t>
+      </w:r>
+      <w:r>
+        <w:rPr>
+          <w:rFonts w:ascii="Arial" w:hAnsi="Arial" w:cs="Arial"/>
+        </w:rPr>
+        <w:t>opdrachten</w:t>
+      </w:r>
+      <w:r>
+        <w:rPr>
+          <w:rFonts w:ascii="Arial" w:hAnsi="Arial" w:cs="Arial"/>
+        </w:rPr>
+        <w:t xml:space="preserve">. </w:t>
+      </w:r>
+    </w:p>
     <w:sectPr>
-      <w:headerReference w:type="default" r:id="rId46"/>
-      <w:footerReference w:type="default" r:id="rId47"/>
+      <w:headerReference w:type="even" r:id="rId43"/>
+      <w:headerReference w:type="default" r:id="rId44"/>
+      <w:footerReference w:type="even" r:id="rId45"/>
+      <w:footerReference w:type="default" r:id="rId46"/>
+      <w:headerReference w:type="first" r:id="rId47"/>
+      <w:footerReference w:type="first" r:id="rId48"/>
       <w:pgSz w:w="12240" w:h="15840"/>
       <w:pgMar w:top="1440" w:right="1440" w:bottom="1440" w:left="1440" w:header="720" w:footer="720" w:gutter="0"/>
       <w:cols w:space="720"/>
@@ -3898,6 +3932,16 @@
 </file>
 
 <file path=word/footer1.xml><?xml version="1.0" encoding="utf-8"?>
+<w:ftr xmlns:wpc="http://schemas.microsoft.com/office/word/2010/wordprocessingCanvas" xmlns:cx="http://schemas.microsoft.com/office/drawing/2014/chartex" xmlns:cx1="http://schemas.microsoft.com/office/drawing/2015/9/8/chartex" xmlns:cx2="http://schemas.microsoft.com/office/drawing/2015/10/21/chartex" xmlns:cx3="http://schemas.microsoft.com/office/drawing/2016/5/9/chartex" xmlns:cx4="http://schemas.microsoft.com/office/drawing/2016/5/10/chartex" xmlns:cx5="http://schemas.microsoft.com/office/drawing/2016/5/11/chartex" xmlns:cx6="http://schemas.microsoft.com/office/drawing/2016/5/12/chartex" xmlns:cx7="http://schemas.microsoft.com/office/drawing/2016/5/13/chartex" xmlns:cx8="http://schemas.microsoft.com/office/drawing/2016/5/14/chartex" xmlns:mc="http://schemas.openxmlformats.org/markup-compatibility/2006" xmlns:aink="http://schemas.microsoft.com/office/drawing/2016/ink" xmlns:am3d="http://schemas.microsoft.com/office/drawing/2017/model3d" xmlns:o="urn:schemas-microsoft-com:office:office" xmlns:oel="http://schemas.microsoft.com/office/2019/extlst" xmlns:r="http://schemas.openxmlformats.org/officeDocument/2006/relationships" xmlns:m="http://schemas.openxmlformats.org/officeDocument/2006/math" xmlns:v="urn:schemas-microsoft-com:vml" xmlns:wp14="http://schemas.microsoft.com/office/word/2010/wordprocessingDrawing" xmlns:wp="http://schemas.openxmlformats.org/drawingml/2006/wordprocessingDrawing" xmlns:w10="urn:schemas-microsoft-com:office:word" xmlns:w="http://schemas.openxmlformats.org/wordprocessingml/2006/main" xmlns:w14="http://schemas.microsoft.com/office/word/2010/wordml" xmlns:w15="http://schemas.microsoft.com/office/word/2012/wordml" xmlns:w16cex="http://schemas.microsoft.com/office/word/2018/wordml/cex" xmlns:w16cid="http://schemas.microsoft.com/office/word/2016/wordml/cid" xmlns:w16="http://schemas.microsoft.com/office/word/2018/wordml" xmlns:w16sdtdh="http://schemas.microsoft.com/office/word/2020/wordml/sdtdatahash" xmlns:w16se="http://schemas.microsoft.com/office/word/2015/wordml/symex" xmlns:wpg="http://schemas.microsoft.com/office/word/2010/wordprocessingGroup" xmlns:wpi="http://schemas.microsoft.com/office/word/2010/wordprocessingInk" xmlns:wne="http://schemas.microsoft.com/office/word/2006/wordml" xmlns:wps="http://schemas.microsoft.com/office/word/2010/wordprocessingShape" mc:Ignorable="w14 w15 w16se w16cid w16 w16cex w16sdtdh wp14">
+  <w:p>
+    <w:pPr>
+      <w:pStyle w:val="Footer"/>
+    </w:pPr>
+  </w:p>
+</w:ftr>
+</file>
+
+<file path=word/footer2.xml><?xml version="1.0" encoding="utf-8"?>
 <w:ftr xmlns:wpc="http://schemas.microsoft.com/office/word/2010/wordprocessingCanvas" xmlns:cx="http://schemas.microsoft.com/office/drawing/2014/chartex" xmlns:cx1="http://schemas.microsoft.com/office/drawing/2015/9/8/chartex" xmlns:cx2="http://schemas.microsoft.com/office/drawing/2015/10/21/chartex" xmlns:cx3="http://schemas.microsoft.com/office/drawing/2016/5/9/chartex" xmlns:cx4="http://schemas.microsoft.com/office/drawing/2016/5/10/chartex" xmlns:cx5="http://schemas.microsoft.com/office/drawing/2016/5/11/chartex" xmlns:cx6="http://schemas.microsoft.com/office/drawing/2016/5/12/chartex" xmlns:cx7="http://schemas.microsoft.com/office/drawing/2016/5/13/chartex" xmlns:cx8="http://schemas.microsoft.com/office/drawing/2016/5/14/chartex" xmlns:mc="http://schemas.openxmlformats.org/markup-compatibility/2006" xmlns:aink="http://schemas.microsoft.com/office/drawing/2016/ink" xmlns:am3d="http://schemas.microsoft.com/office/drawing/2017/model3d" xmlns:o="urn:schemas-microsoft-com:office:office" xmlns:oel="http://schemas.microsoft.com/office/2019/extlst" xmlns:r="http://schemas.openxmlformats.org/officeDocument/2006/relationships" xmlns:m="http://schemas.openxmlformats.org/officeDocument/2006/math" xmlns:v="urn:schemas-microsoft-com:vml" xmlns:wp14="http://schemas.microsoft.com/office/word/2010/wordprocessingDrawing" xmlns:wp="http://schemas.openxmlformats.org/drawingml/2006/wordprocessingDrawing" xmlns:w10="urn:schemas-microsoft-com:office:word" xmlns:w="http://schemas.openxmlformats.org/wordprocessingml/2006/main" xmlns:w14="http://schemas.microsoft.com/office/word/2010/wordml" xmlns:w15="http://schemas.microsoft.com/office/word/2012/wordml" xmlns:w16cex="http://schemas.microsoft.com/office/word/2018/wordml/cex" xmlns:w16cid="http://schemas.microsoft.com/office/word/2016/wordml/cid" xmlns:w16="http://schemas.microsoft.com/office/word/2018/wordml" xmlns:w16sdtdh="http://schemas.microsoft.com/office/word/2020/wordml/sdtdatahash" xmlns:w16se="http://schemas.microsoft.com/office/word/2015/wordml/symex" xmlns:wpg="http://schemas.microsoft.com/office/word/2010/wordprocessingGroup" xmlns:wpi="http://schemas.microsoft.com/office/word/2010/wordprocessingInk" xmlns:wne="http://schemas.microsoft.com/office/word/2006/wordml" xmlns:wps="http://schemas.microsoft.com/office/word/2010/wordprocessingShape" mc:Ignorable="w14 w15 w16se w16cid w16 w16cex w16sdtdh wp14">
   <w:p>
     <w:pPr>
@@ -3935,7 +3979,7 @@
         <w:color w:val="A6A6A6" w:themeColor="background1" w:themeShade="A6"/>
         <w:lang w:val="en-US"/>
       </w:rPr>
-      <w:t>01</w:t>
+      <w:t>20</w:t>
     </w:r>
     <w:r>
       <w:rPr>
@@ -3953,7 +3997,7 @@
         <w:color w:val="A6A6A6" w:themeColor="background1" w:themeShade="A6"/>
         <w:lang w:val="en-US"/>
       </w:rPr>
-      <w:t>2</w:t>
+      <w:t>3</w:t>
     </w:r>
     <w:r>
       <w:rPr>
@@ -3962,7 +4006,16 @@
         <w:color w:val="A6A6A6" w:themeColor="background1" w:themeShade="A6"/>
         <w:lang w:val="en-US"/>
       </w:rPr>
-      <w:t>-2021</w:t>
+      <w:t>-202</w:t>
+    </w:r>
+    <w:r>
+      <w:rPr>
+        <w:i/>
+        <w:iCs/>
+        <w:color w:val="A6A6A6" w:themeColor="background1" w:themeShade="A6"/>
+        <w:lang w:val="en-US"/>
+      </w:rPr>
+      <w:t>4</w:t>
     </w:r>
     <w:r>
       <w:rPr>
@@ -3977,6 +4030,16 @@
 </w:ftr>
 </file>
 
+<file path=word/footer3.xml><?xml version="1.0" encoding="utf-8"?>
+<w:ftr xmlns:wpc="http://schemas.microsoft.com/office/word/2010/wordprocessingCanvas" xmlns:cx="http://schemas.microsoft.com/office/drawing/2014/chartex" xmlns:cx1="http://schemas.microsoft.com/office/drawing/2015/9/8/chartex" xmlns:cx2="http://schemas.microsoft.com/office/drawing/2015/10/21/chartex" xmlns:cx3="http://schemas.microsoft.com/office/drawing/2016/5/9/chartex" xmlns:cx4="http://schemas.microsoft.com/office/drawing/2016/5/10/chartex" xmlns:cx5="http://schemas.microsoft.com/office/drawing/2016/5/11/chartex" xmlns:cx6="http://schemas.microsoft.com/office/drawing/2016/5/12/chartex" xmlns:cx7="http://schemas.microsoft.com/office/drawing/2016/5/13/chartex" xmlns:cx8="http://schemas.microsoft.com/office/drawing/2016/5/14/chartex" xmlns:mc="http://schemas.openxmlformats.org/markup-compatibility/2006" xmlns:aink="http://schemas.microsoft.com/office/drawing/2016/ink" xmlns:am3d="http://schemas.microsoft.com/office/drawing/2017/model3d" xmlns:o="urn:schemas-microsoft-com:office:office" xmlns:oel="http://schemas.microsoft.com/office/2019/extlst" xmlns:r="http://schemas.openxmlformats.org/officeDocument/2006/relationships" xmlns:m="http://schemas.openxmlformats.org/officeDocument/2006/math" xmlns:v="urn:schemas-microsoft-com:vml" xmlns:wp14="http://schemas.microsoft.com/office/word/2010/wordprocessingDrawing" xmlns:wp="http://schemas.openxmlformats.org/drawingml/2006/wordprocessingDrawing" xmlns:w10="urn:schemas-microsoft-com:office:word" xmlns:w="http://schemas.openxmlformats.org/wordprocessingml/2006/main" xmlns:w14="http://schemas.microsoft.com/office/word/2010/wordml" xmlns:w15="http://schemas.microsoft.com/office/word/2012/wordml" xmlns:w16cex="http://schemas.microsoft.com/office/word/2018/wordml/cex" xmlns:w16cid="http://schemas.microsoft.com/office/word/2016/wordml/cid" xmlns:w16="http://schemas.microsoft.com/office/word/2018/wordml" xmlns:w16sdtdh="http://schemas.microsoft.com/office/word/2020/wordml/sdtdatahash" xmlns:w16se="http://schemas.microsoft.com/office/word/2015/wordml/symex" xmlns:wpg="http://schemas.microsoft.com/office/word/2010/wordprocessingGroup" xmlns:wpi="http://schemas.microsoft.com/office/word/2010/wordprocessingInk" xmlns:wne="http://schemas.microsoft.com/office/word/2006/wordml" xmlns:wps="http://schemas.microsoft.com/office/word/2010/wordprocessingShape" mc:Ignorable="w14 w15 w16se w16cid w16 w16cex w16sdtdh wp14">
+  <w:p>
+    <w:pPr>
+      <w:pStyle w:val="Footer"/>
+    </w:pPr>
+  </w:p>
+</w:ftr>
+</file>
+
 <file path=word/footnotes.xml><?xml version="1.0" encoding="utf-8"?>
 <w:footnotes xmlns:wpc="http://schemas.microsoft.com/office/word/2010/wordprocessingCanvas" xmlns:cx="http://schemas.microsoft.com/office/drawing/2014/chartex" xmlns:cx1="http://schemas.microsoft.com/office/drawing/2015/9/8/chartex" xmlns:cx2="http://schemas.microsoft.com/office/drawing/2015/10/21/chartex" xmlns:cx3="http://schemas.microsoft.com/office/drawing/2016/5/9/chartex" xmlns:cx4="http://schemas.microsoft.com/office/drawing/2016/5/10/chartex" xmlns:cx5="http://schemas.microsoft.com/office/drawing/2016/5/11/chartex" xmlns:cx6="http://schemas.microsoft.com/office/drawing/2016/5/12/chartex" xmlns:cx7="http://schemas.microsoft.com/office/drawing/2016/5/13/chartex" xmlns:cx8="http://schemas.microsoft.com/office/drawing/2016/5/14/chartex" xmlns:mc="http://schemas.openxmlformats.org/markup-compatibility/2006" xmlns:aink="http://schemas.microsoft.com/office/drawing/2016/ink" xmlns:am3d="http://schemas.microsoft.com/office/drawing/2017/model3d" xmlns:o="urn:schemas-microsoft-com:office:office" xmlns:oel="http://schemas.microsoft.com/office/2019/extlst" xmlns:r="http://schemas.openxmlformats.org/officeDocument/2006/relationships" xmlns:m="http://schemas.openxmlformats.org/officeDocument/2006/math" xmlns:v="urn:schemas-microsoft-com:vml" xmlns:wp14="http://schemas.microsoft.com/office/word/2010/wordprocessingDrawing" xmlns:wp="http://schemas.openxmlformats.org/drawingml/2006/wordprocessingDrawing" xmlns:w10="urn:schemas-microsoft-com:office:word" xmlns:w="http://schemas.openxmlformats.org/wordprocessingml/2006/main" xmlns:w14="http://schemas.microsoft.com/office/word/2010/wordml" xmlns:w15="http://schemas.microsoft.com/office/word/2012/wordml" xmlns:w16cex="http://schemas.microsoft.com/office/word/2018/wordml/cex" xmlns:w16cid="http://schemas.microsoft.com/office/word/2016/wordml/cid" xmlns:w16="http://schemas.microsoft.com/office/word/2018/wordml" xmlns:w16sdtdh="http://schemas.microsoft.com/office/word/2020/wordml/sdtdatahash" xmlns:w16se="http://schemas.microsoft.com/office/word/2015/wordml/symex" xmlns:wpg="http://schemas.microsoft.com/office/word/2010/wordprocessingGroup" xmlns:wpi="http://schemas.microsoft.com/office/word/2010/wordprocessingInk" xmlns:wne="http://schemas.microsoft.com/office/word/2006/wordml" xmlns:wps="http://schemas.microsoft.com/office/word/2010/wordprocessingShape" mc:Ignorable="w14 w15 w16se w16cid w16 w16cex w16sdtdh wp14">
   <w:footnote w:type="separator" w:id="-1">
@@ -4003,6 +4066,16 @@
 </file>
 
 <file path=word/header1.xml><?xml version="1.0" encoding="utf-8"?>
+<w:hdr xmlns:wpc="http://schemas.microsoft.com/office/word/2010/wordprocessingCanvas" xmlns:cx="http://schemas.microsoft.com/office/drawing/2014/chartex" xmlns:cx1="http://schemas.microsoft.com/office/drawing/2015/9/8/chartex" xmlns:cx2="http://schemas.microsoft.com/office/drawing/2015/10/21/chartex" xmlns:cx3="http://schemas.microsoft.com/office/drawing/2016/5/9/chartex" xmlns:cx4="http://schemas.microsoft.com/office/drawing/2016/5/10/chartex" xmlns:cx5="http://schemas.microsoft.com/office/drawing/2016/5/11/chartex" xmlns:cx6="http://schemas.microsoft.com/office/drawing/2016/5/12/chartex" xmlns:cx7="http://schemas.microsoft.com/office/drawing/2016/5/13/chartex" xmlns:cx8="http://schemas.microsoft.com/office/drawing/2016/5/14/chartex" xmlns:mc="http://schemas.openxmlformats.org/markup-compatibility/2006" xmlns:aink="http://schemas.microsoft.com/office/drawing/2016/ink" xmlns:am3d="http://schemas.microsoft.com/office/drawing/2017/model3d" xmlns:o="urn:schemas-microsoft-com:office:office" xmlns:oel="http://schemas.microsoft.com/office/2019/extlst" xmlns:r="http://schemas.openxmlformats.org/officeDocument/2006/relationships" xmlns:m="http://schemas.openxmlformats.org/officeDocument/2006/math" xmlns:v="urn:schemas-microsoft-com:vml" xmlns:wp14="http://schemas.microsoft.com/office/word/2010/wordprocessingDrawing" xmlns:wp="http://schemas.openxmlformats.org/drawingml/2006/wordprocessingDrawing" xmlns:w10="urn:schemas-microsoft-com:office:word" xmlns:w="http://schemas.openxmlformats.org/wordprocessingml/2006/main" xmlns:w14="http://schemas.microsoft.com/office/word/2010/wordml" xmlns:w15="http://schemas.microsoft.com/office/word/2012/wordml" xmlns:w16cex="http://schemas.microsoft.com/office/word/2018/wordml/cex" xmlns:w16cid="http://schemas.microsoft.com/office/word/2016/wordml/cid" xmlns:w16="http://schemas.microsoft.com/office/word/2018/wordml" xmlns:w16sdtdh="http://schemas.microsoft.com/office/word/2020/wordml/sdtdatahash" xmlns:w16se="http://schemas.microsoft.com/office/word/2015/wordml/symex" xmlns:wpg="http://schemas.microsoft.com/office/word/2010/wordprocessingGroup" xmlns:wpi="http://schemas.microsoft.com/office/word/2010/wordprocessingInk" xmlns:wne="http://schemas.microsoft.com/office/word/2006/wordml" xmlns:wps="http://schemas.microsoft.com/office/word/2010/wordprocessingShape" mc:Ignorable="w14 w15 w16se w16cid w16 w16cex w16sdtdh wp14">
+  <w:p>
+    <w:pPr>
+      <w:pStyle w:val="Header"/>
+    </w:pPr>
+  </w:p>
+</w:hdr>
+</file>
+
+<file path=word/header2.xml><?xml version="1.0" encoding="utf-8"?>
 <w:hdr xmlns:wpc="http://schemas.microsoft.com/office/word/2010/wordprocessingCanvas" xmlns:cx="http://schemas.microsoft.com/office/drawing/2014/chartex" xmlns:cx1="http://schemas.microsoft.com/office/drawing/2015/9/8/chartex" xmlns:cx2="http://schemas.microsoft.com/office/drawing/2015/10/21/chartex" xmlns:cx3="http://schemas.microsoft.com/office/drawing/2016/5/9/chartex" xmlns:cx4="http://schemas.microsoft.com/office/drawing/2016/5/10/chartex" xmlns:cx5="http://schemas.microsoft.com/office/drawing/2016/5/11/chartex" xmlns:cx6="http://schemas.microsoft.com/office/drawing/2016/5/12/chartex" xmlns:cx7="http://schemas.microsoft.com/office/drawing/2016/5/13/chartex" xmlns:cx8="http://schemas.microsoft.com/office/drawing/2016/5/14/chartex" xmlns:mc="http://schemas.openxmlformats.org/markup-compatibility/2006" xmlns:aink="http://schemas.microsoft.com/office/drawing/2016/ink" xmlns:am3d="http://schemas.microsoft.com/office/drawing/2017/model3d" xmlns:o="urn:schemas-microsoft-com:office:office" xmlns:oel="http://schemas.microsoft.com/office/2019/extlst" xmlns:r="http://schemas.openxmlformats.org/officeDocument/2006/relationships" xmlns:m="http://schemas.openxmlformats.org/officeDocument/2006/math" xmlns:v="urn:schemas-microsoft-com:vml" xmlns:wp14="http://schemas.microsoft.com/office/word/2010/wordprocessingDrawing" xmlns:wp="http://schemas.openxmlformats.org/drawingml/2006/wordprocessingDrawing" xmlns:w10="urn:schemas-microsoft-com:office:word" xmlns:w="http://schemas.openxmlformats.org/wordprocessingml/2006/main" xmlns:w14="http://schemas.microsoft.com/office/word/2010/wordml" xmlns:w15="http://schemas.microsoft.com/office/word/2012/wordml" xmlns:w16cex="http://schemas.microsoft.com/office/word/2018/wordml/cex" xmlns:w16cid="http://schemas.microsoft.com/office/word/2016/wordml/cid" xmlns:w16="http://schemas.microsoft.com/office/word/2018/wordml" xmlns:w16sdtdh="http://schemas.microsoft.com/office/word/2020/wordml/sdtdatahash" xmlns:w16se="http://schemas.microsoft.com/office/word/2015/wordml/symex" xmlns:wpg="http://schemas.microsoft.com/office/word/2010/wordprocessingGroup" xmlns:wpi="http://schemas.microsoft.com/office/word/2010/wordprocessingInk" xmlns:wne="http://schemas.microsoft.com/office/word/2006/wordml" xmlns:wps="http://schemas.microsoft.com/office/word/2010/wordprocessingShape" mc:Ignorable="w14 w15 w16se w16cid w16 w16cex w16sdtdh wp14">
   <w:p>
     <w:pPr>
@@ -4051,9 +4124,194 @@
 </w:hdr>
 </file>
 
+<file path=word/header3.xml><?xml version="1.0" encoding="utf-8"?>
+<w:hdr xmlns:wpc="http://schemas.microsoft.com/office/word/2010/wordprocessingCanvas" xmlns:cx="http://schemas.microsoft.com/office/drawing/2014/chartex" xmlns:cx1="http://schemas.microsoft.com/office/drawing/2015/9/8/chartex" xmlns:cx2="http://schemas.microsoft.com/office/drawing/2015/10/21/chartex" xmlns:cx3="http://schemas.microsoft.com/office/drawing/2016/5/9/chartex" xmlns:cx4="http://schemas.microsoft.com/office/drawing/2016/5/10/chartex" xmlns:cx5="http://schemas.microsoft.com/office/drawing/2016/5/11/chartex" xmlns:cx6="http://schemas.microsoft.com/office/drawing/2016/5/12/chartex" xmlns:cx7="http://schemas.microsoft.com/office/drawing/2016/5/13/chartex" xmlns:cx8="http://schemas.microsoft.com/office/drawing/2016/5/14/chartex" xmlns:mc="http://schemas.openxmlformats.org/markup-compatibility/2006" xmlns:aink="http://schemas.microsoft.com/office/drawing/2016/ink" xmlns:am3d="http://schemas.microsoft.com/office/drawing/2017/model3d" xmlns:o="urn:schemas-microsoft-com:office:office" xmlns:oel="http://schemas.microsoft.com/office/2019/extlst" xmlns:r="http://schemas.openxmlformats.org/officeDocument/2006/relationships" xmlns:m="http://schemas.openxmlformats.org/officeDocument/2006/math" xmlns:v="urn:schemas-microsoft-com:vml" xmlns:wp14="http://schemas.microsoft.com/office/word/2010/wordprocessingDrawing" xmlns:wp="http://schemas.openxmlformats.org/drawingml/2006/wordprocessingDrawing" xmlns:w10="urn:schemas-microsoft-com:office:word" xmlns:w="http://schemas.openxmlformats.org/wordprocessingml/2006/main" xmlns:w14="http://schemas.microsoft.com/office/word/2010/wordml" xmlns:w15="http://schemas.microsoft.com/office/word/2012/wordml" xmlns:w16cex="http://schemas.microsoft.com/office/word/2018/wordml/cex" xmlns:w16cid="http://schemas.microsoft.com/office/word/2016/wordml/cid" xmlns:w16="http://schemas.microsoft.com/office/word/2018/wordml" xmlns:w16sdtdh="http://schemas.microsoft.com/office/word/2020/wordml/sdtdatahash" xmlns:w16se="http://schemas.microsoft.com/office/word/2015/wordml/symex" xmlns:wpg="http://schemas.microsoft.com/office/word/2010/wordprocessingGroup" xmlns:wpi="http://schemas.microsoft.com/office/word/2010/wordprocessingInk" xmlns:wne="http://schemas.microsoft.com/office/word/2006/wordml" xmlns:wps="http://schemas.microsoft.com/office/word/2010/wordprocessingShape" mc:Ignorable="w14 w15 w16se w16cid w16 w16cex w16sdtdh wp14">
+  <w:p>
+    <w:pPr>
+      <w:pStyle w:val="Header"/>
+    </w:pPr>
+  </w:p>
+</w:hdr>
+</file>
+
 <file path=word/numbering.xml><?xml version="1.0" encoding="utf-8"?>
 <w:numbering xmlns:wpc="http://schemas.microsoft.com/office/word/2010/wordprocessingCanvas" xmlns:cx="http://schemas.microsoft.com/office/drawing/2014/chartex" xmlns:cx1="http://schemas.microsoft.com/office/drawing/2015/9/8/chartex" xmlns:cx2="http://schemas.microsoft.com/office/drawing/2015/10/21/chartex" xmlns:cx3="http://schemas.microsoft.com/office/drawing/2016/5/9/chartex" xmlns:cx4="http://schemas.microsoft.com/office/drawing/2016/5/10/chartex" xmlns:cx5="http://schemas.microsoft.com/office/drawing/2016/5/11/chartex" xmlns:cx6="http://schemas.microsoft.com/office/drawing/2016/5/12/chartex" xmlns:cx7="http://schemas.microsoft.com/office/drawing/2016/5/13/chartex" xmlns:cx8="http://schemas.microsoft.com/office/drawing/2016/5/14/chartex" xmlns:mc="http://schemas.openxmlformats.org/markup-compatibility/2006" xmlns:aink="http://schemas.microsoft.com/office/drawing/2016/ink" xmlns:am3d="http://schemas.microsoft.com/office/drawing/2017/model3d" xmlns:o="urn:schemas-microsoft-com:office:office" xmlns:oel="http://schemas.microsoft.com/office/2019/extlst" xmlns:r="http://schemas.openxmlformats.org/officeDocument/2006/relationships" xmlns:m="http://schemas.openxmlformats.org/officeDocument/2006/math" xmlns:v="urn:schemas-microsoft-com:vml" xmlns:wp14="http://schemas.microsoft.com/office/word/2010/wordprocessingDrawing" xmlns:wp="http://schemas.openxmlformats.org/drawingml/2006/wordprocessingDrawing" xmlns:w10="urn:schemas-microsoft-com:office:word" xmlns:w="http://schemas.openxmlformats.org/wordprocessingml/2006/main" xmlns:w14="http://schemas.microsoft.com/office/word/2010/wordml" xmlns:w15="http://schemas.microsoft.com/office/word/2012/wordml" xmlns:w16cex="http://schemas.microsoft.com/office/word/2018/wordml/cex" xmlns:w16cid="http://schemas.microsoft.com/office/word/2016/wordml/cid" xmlns:w16="http://schemas.microsoft.com/office/word/2018/wordml" xmlns:w16sdtdh="http://schemas.microsoft.com/office/word/2020/wordml/sdtdatahash" xmlns:w16se="http://schemas.microsoft.com/office/word/2015/wordml/symex" xmlns:wpg="http://schemas.microsoft.com/office/word/2010/wordprocessingGroup" xmlns:wpi="http://schemas.microsoft.com/office/word/2010/wordprocessingInk" xmlns:wne="http://schemas.microsoft.com/office/word/2006/wordml" xmlns:wps="http://schemas.microsoft.com/office/word/2010/wordprocessingShape" mc:Ignorable="w14 w15 w16se w16cid w16 w16cex w16sdtdh wp14">
   <w:abstractNum w:abstractNumId="0" w15:restartNumberingAfterBreak="0">
+    <w:nsid w:val="08B65C65"/>
+    <w:multiLevelType w:val="hybridMultilevel"/>
+    <w:tmpl w:val="3A0C6600"/>
+    <w:lvl w:ilvl="0" w:tplc="BFF8FCC8">
+      <w:start w:val="1"/>
+      <w:numFmt w:val="decimal"/>
+      <w:lvlText w:val="%1."/>
+      <w:lvlJc w:val="left"/>
+      <w:pPr>
+        <w:ind w:left="720" w:hanging="360"/>
+      </w:pPr>
+      <w:rPr>
+        <w:rFonts w:hint="default"/>
+      </w:rPr>
+    </w:lvl>
+    <w:lvl w:ilvl="1" w:tplc="20000019" w:tentative="1">
+      <w:start w:val="1"/>
+      <w:numFmt w:val="lowerLetter"/>
+      <w:lvlText w:val="%2."/>
+      <w:lvlJc w:val="left"/>
+      <w:pPr>
+        <w:ind w:left="1440" w:hanging="360"/>
+      </w:pPr>
+    </w:lvl>
+    <w:lvl w:ilvl="2" w:tplc="2000001B" w:tentative="1">
+      <w:start w:val="1"/>
+      <w:numFmt w:val="lowerRoman"/>
+      <w:lvlText w:val="%3."/>
+      <w:lvlJc w:val="right"/>
+      <w:pPr>
+        <w:ind w:left="2160" w:hanging="180"/>
+      </w:pPr>
+    </w:lvl>
+    <w:lvl w:ilvl="3" w:tplc="2000000F" w:tentative="1">
+      <w:start w:val="1"/>
+      <w:numFmt w:val="decimal"/>
+      <w:lvlText w:val="%4."/>
+      <w:lvlJc w:val="left"/>
+      <w:pPr>
+        <w:ind w:left="2880" w:hanging="360"/>
+      </w:pPr>
+    </w:lvl>
+    <w:lvl w:ilvl="4" w:tplc="20000019" w:tentative="1">
+      <w:start w:val="1"/>
+      <w:numFmt w:val="lowerLetter"/>
+      <w:lvlText w:val="%5."/>
+      <w:lvlJc w:val="left"/>
+      <w:pPr>
+        <w:ind w:left="3600" w:hanging="360"/>
+      </w:pPr>
+    </w:lvl>
+    <w:lvl w:ilvl="5" w:tplc="2000001B" w:tentative="1">
+      <w:start w:val="1"/>
+      <w:numFmt w:val="lowerRoman"/>
+      <w:lvlText w:val="%6."/>
+      <w:lvlJc w:val="right"/>
+      <w:pPr>
+        <w:ind w:left="4320" w:hanging="180"/>
+      </w:pPr>
+    </w:lvl>
+    <w:lvl w:ilvl="6" w:tplc="2000000F" w:tentative="1">
+      <w:start w:val="1"/>
+      <w:numFmt w:val="decimal"/>
+      <w:lvlText w:val="%7."/>
+      <w:lvlJc w:val="left"/>
+      <w:pPr>
+        <w:ind w:left="5040" w:hanging="360"/>
+      </w:pPr>
+    </w:lvl>
+    <w:lvl w:ilvl="7" w:tplc="20000019" w:tentative="1">
+      <w:start w:val="1"/>
+      <w:numFmt w:val="lowerLetter"/>
+      <w:lvlText w:val="%8."/>
+      <w:lvlJc w:val="left"/>
+      <w:pPr>
+        <w:ind w:left="5760" w:hanging="360"/>
+      </w:pPr>
+    </w:lvl>
+    <w:lvl w:ilvl="8" w:tplc="2000001B" w:tentative="1">
+      <w:start w:val="1"/>
+      <w:numFmt w:val="lowerRoman"/>
+      <w:lvlText w:val="%9."/>
+      <w:lvlJc w:val="right"/>
+      <w:pPr>
+        <w:ind w:left="6480" w:hanging="180"/>
+      </w:pPr>
+    </w:lvl>
+  </w:abstractNum>
+  <w:abstractNum w:abstractNumId="1" w15:restartNumberingAfterBreak="0">
+    <w:nsid w:val="10676B4B"/>
+    <w:multiLevelType w:val="hybridMultilevel"/>
+    <w:tmpl w:val="C4D22A38"/>
+    <w:lvl w:ilvl="0" w:tplc="20000017">
+      <w:start w:val="1"/>
+      <w:numFmt w:val="lowerLetter"/>
+      <w:lvlText w:val="%1)"/>
+      <w:lvlJc w:val="left"/>
+      <w:pPr>
+        <w:ind w:left="720" w:hanging="360"/>
+      </w:pPr>
+    </w:lvl>
+    <w:lvl w:ilvl="1" w:tplc="20000019" w:tentative="1">
+      <w:start w:val="1"/>
+      <w:numFmt w:val="lowerLetter"/>
+      <w:lvlText w:val="%2."/>
+      <w:lvlJc w:val="left"/>
+      <w:pPr>
+        <w:ind w:left="1440" w:hanging="360"/>
+      </w:pPr>
+    </w:lvl>
+    <w:lvl w:ilvl="2" w:tplc="2000001B" w:tentative="1">
+      <w:start w:val="1"/>
+      <w:numFmt w:val="lowerRoman"/>
+      <w:lvlText w:val="%3."/>
+      <w:lvlJc w:val="right"/>
+      <w:pPr>
+        <w:ind w:left="2160" w:hanging="180"/>
+      </w:pPr>
+    </w:lvl>
+    <w:lvl w:ilvl="3" w:tplc="2000000F" w:tentative="1">
+      <w:start w:val="1"/>
+      <w:numFmt w:val="decimal"/>
+      <w:lvlText w:val="%4."/>
+      <w:lvlJc w:val="left"/>
+      <w:pPr>
+        <w:ind w:left="2880" w:hanging="360"/>
+      </w:pPr>
+    </w:lvl>
+    <w:lvl w:ilvl="4" w:tplc="20000019" w:tentative="1">
+      <w:start w:val="1"/>
+      <w:numFmt w:val="lowerLetter"/>
+      <w:lvlText w:val="%5."/>
+      <w:lvlJc w:val="left"/>
+      <w:pPr>
+        <w:ind w:left="3600" w:hanging="360"/>
+      </w:pPr>
+    </w:lvl>
+    <w:lvl w:ilvl="5" w:tplc="2000001B" w:tentative="1">
+      <w:start w:val="1"/>
+      <w:numFmt w:val="lowerRoman"/>
+      <w:lvlText w:val="%6."/>
+      <w:lvlJc w:val="right"/>
+      <w:pPr>
+        <w:ind w:left="4320" w:hanging="180"/>
+      </w:pPr>
+    </w:lvl>
+    <w:lvl w:ilvl="6" w:tplc="2000000F" w:tentative="1">
+      <w:start w:val="1"/>
+      <w:numFmt w:val="decimal"/>
+      <w:lvlText w:val="%7."/>
+      <w:lvlJc w:val="left"/>
+      <w:pPr>
+        <w:ind w:left="5040" w:hanging="360"/>
+      </w:pPr>
+    </w:lvl>
+    <w:lvl w:ilvl="7" w:tplc="20000019" w:tentative="1">
+      <w:start w:val="1"/>
+      <w:numFmt w:val="lowerLetter"/>
+      <w:lvlText w:val="%8."/>
+      <w:lvlJc w:val="left"/>
+      <w:pPr>
+        <w:ind w:left="5760" w:hanging="360"/>
+      </w:pPr>
+    </w:lvl>
+    <w:lvl w:ilvl="8" w:tplc="2000001B" w:tentative="1">
+      <w:start w:val="1"/>
+      <w:numFmt w:val="lowerRoman"/>
+      <w:lvlText w:val="%9."/>
+      <w:lvlJc w:val="right"/>
+      <w:pPr>
+        <w:ind w:left="6480" w:hanging="180"/>
+      </w:pPr>
+    </w:lvl>
+  </w:abstractNum>
+  <w:abstractNum w:abstractNumId="2" w15:restartNumberingAfterBreak="0">
     <w:nsid w:val="149373DB"/>
     <w:multiLevelType w:val="hybridMultilevel"/>
     <w:tmpl w:val="AB022152"/>
@@ -4142,7 +4400,7 @@
       </w:pPr>
     </w:lvl>
   </w:abstractNum>
-  <w:abstractNum w:abstractNumId="1" w15:restartNumberingAfterBreak="0">
+  <w:abstractNum w:abstractNumId="3" w15:restartNumberingAfterBreak="0">
     <w:nsid w:val="1962782D"/>
     <w:multiLevelType w:val="hybridMultilevel"/>
     <w:tmpl w:val="E752DC5A"/>
@@ -4232,7 +4490,7 @@
       </w:pPr>
     </w:lvl>
   </w:abstractNum>
-  <w:abstractNum w:abstractNumId="2" w15:restartNumberingAfterBreak="0">
+  <w:abstractNum w:abstractNumId="4" w15:restartNumberingAfterBreak="0">
     <w:nsid w:val="331734D5"/>
     <w:multiLevelType w:val="hybridMultilevel"/>
     <w:tmpl w:val="B68E0F50"/>
@@ -4321,7 +4579,96 @@
       </w:pPr>
     </w:lvl>
   </w:abstractNum>
-  <w:abstractNum w:abstractNumId="3" w15:restartNumberingAfterBreak="0">
+  <w:abstractNum w:abstractNumId="5" w15:restartNumberingAfterBreak="0">
+    <w:nsid w:val="344C1647"/>
+    <w:multiLevelType w:val="hybridMultilevel"/>
+    <w:tmpl w:val="BB0A11FC"/>
+    <w:lvl w:ilvl="0" w:tplc="2000000F">
+      <w:start w:val="1"/>
+      <w:numFmt w:val="decimal"/>
+      <w:lvlText w:val="%1."/>
+      <w:lvlJc w:val="left"/>
+      <w:pPr>
+        <w:ind w:left="720" w:hanging="360"/>
+      </w:pPr>
+      <w:rPr>
+        <w:rFonts w:hint="default"/>
+      </w:rPr>
+    </w:lvl>
+    <w:lvl w:ilvl="1" w:tplc="20000019" w:tentative="1">
+      <w:start w:val="1"/>
+      <w:numFmt w:val="lowerLetter"/>
+      <w:lvlText w:val="%2."/>
+      <w:lvlJc w:val="left"/>
+      <w:pPr>
+        <w:ind w:left="1440" w:hanging="360"/>
+      </w:pPr>
+    </w:lvl>
+    <w:lvl w:ilvl="2" w:tplc="2000001B" w:tentative="1">
+      <w:start w:val="1"/>
+      <w:numFmt w:val="lowerRoman"/>
+      <w:lvlText w:val="%3."/>
+      <w:lvlJc w:val="right"/>
+      <w:pPr>
+        <w:ind w:left="2160" w:hanging="180"/>
+      </w:pPr>
+    </w:lvl>
+    <w:lvl w:ilvl="3" w:tplc="2000000F" w:tentative="1">
+      <w:start w:val="1"/>
+      <w:numFmt w:val="decimal"/>
+      <w:lvlText w:val="%4."/>
+      <w:lvlJc w:val="left"/>
+      <w:pPr>
+        <w:ind w:left="2880" w:hanging="360"/>
+      </w:pPr>
+    </w:lvl>
+    <w:lvl w:ilvl="4" w:tplc="20000019" w:tentative="1">
+      <w:start w:val="1"/>
+      <w:numFmt w:val="lowerLetter"/>
+      <w:lvlText w:val="%5."/>
+      <w:lvlJc w:val="left"/>
+      <w:pPr>
+        <w:ind w:left="3600" w:hanging="360"/>
+      </w:pPr>
+    </w:lvl>
+    <w:lvl w:ilvl="5" w:tplc="2000001B" w:tentative="1">
+      <w:start w:val="1"/>
+      <w:numFmt w:val="lowerRoman"/>
+      <w:lvlText w:val="%6."/>
+      <w:lvlJc w:val="right"/>
+      <w:pPr>
+        <w:ind w:left="4320" w:hanging="180"/>
+      </w:pPr>
+    </w:lvl>
+    <w:lvl w:ilvl="6" w:tplc="2000000F" w:tentative="1">
+      <w:start w:val="1"/>
+      <w:numFmt w:val="decimal"/>
+      <w:lvlText w:val="%7."/>
+      <w:lvlJc w:val="left"/>
+      <w:pPr>
+        <w:ind w:left="5040" w:hanging="360"/>
+      </w:pPr>
+    </w:lvl>
+    <w:lvl w:ilvl="7" w:tplc="20000019" w:tentative="1">
+      <w:start w:val="1"/>
+      <w:numFmt w:val="lowerLetter"/>
+      <w:lvlText w:val="%8."/>
+      <w:lvlJc w:val="left"/>
+      <w:pPr>
+        <w:ind w:left="5760" w:hanging="360"/>
+      </w:pPr>
+    </w:lvl>
+    <w:lvl w:ilvl="8" w:tplc="2000001B" w:tentative="1">
+      <w:start w:val="1"/>
+      <w:numFmt w:val="lowerRoman"/>
+      <w:lvlText w:val="%9."/>
+      <w:lvlJc w:val="right"/>
+      <w:pPr>
+        <w:ind w:left="6480" w:hanging="180"/>
+      </w:pPr>
+    </w:lvl>
+  </w:abstractNum>
+  <w:abstractNum w:abstractNumId="6" w15:restartNumberingAfterBreak="0">
     <w:nsid w:val="48DF5276"/>
     <w:multiLevelType w:val="hybridMultilevel"/>
     <w:tmpl w:val="4F66747A"/>
@@ -4410,7 +4757,96 @@
       </w:pPr>
     </w:lvl>
   </w:abstractNum>
-  <w:abstractNum w:abstractNumId="4" w15:restartNumberingAfterBreak="0">
+  <w:abstractNum w:abstractNumId="7" w15:restartNumberingAfterBreak="0">
+    <w:nsid w:val="504956A7"/>
+    <w:multiLevelType w:val="hybridMultilevel"/>
+    <w:tmpl w:val="09D0D216"/>
+    <w:lvl w:ilvl="0" w:tplc="2000000F">
+      <w:start w:val="1"/>
+      <w:numFmt w:val="decimal"/>
+      <w:lvlText w:val="%1."/>
+      <w:lvlJc w:val="left"/>
+      <w:pPr>
+        <w:ind w:left="720" w:hanging="360"/>
+      </w:pPr>
+      <w:rPr>
+        <w:rFonts w:hint="default"/>
+      </w:rPr>
+    </w:lvl>
+    <w:lvl w:ilvl="1" w:tplc="20000019" w:tentative="1">
+      <w:start w:val="1"/>
+      <w:numFmt w:val="lowerLetter"/>
+      <w:lvlText w:val="%2."/>
+      <w:lvlJc w:val="left"/>
+      <w:pPr>
+        <w:ind w:left="1440" w:hanging="360"/>
+      </w:pPr>
+    </w:lvl>
+    <w:lvl w:ilvl="2" w:tplc="2000001B" w:tentative="1">
+      <w:start w:val="1"/>
+      <w:numFmt w:val="lowerRoman"/>
+      <w:lvlText w:val="%3."/>
+      <w:lvlJc w:val="right"/>
+      <w:pPr>
+        <w:ind w:left="2160" w:hanging="180"/>
+      </w:pPr>
+    </w:lvl>
+    <w:lvl w:ilvl="3" w:tplc="2000000F" w:tentative="1">
+      <w:start w:val="1"/>
+      <w:numFmt w:val="decimal"/>
+      <w:lvlText w:val="%4."/>
+      <w:lvlJc w:val="left"/>
+      <w:pPr>
+        <w:ind w:left="2880" w:hanging="360"/>
+      </w:pPr>
+    </w:lvl>
+    <w:lvl w:ilvl="4" w:tplc="20000019" w:tentative="1">
+      <w:start w:val="1"/>
+      <w:numFmt w:val="lowerLetter"/>
+      <w:lvlText w:val="%5."/>
+      <w:lvlJc w:val="left"/>
+      <w:pPr>
+        <w:ind w:left="3600" w:hanging="360"/>
+      </w:pPr>
+    </w:lvl>
+    <w:lvl w:ilvl="5" w:tplc="2000001B" w:tentative="1">
+      <w:start w:val="1"/>
+      <w:numFmt w:val="lowerRoman"/>
+      <w:lvlText w:val="%6."/>
+      <w:lvlJc w:val="right"/>
+      <w:pPr>
+        <w:ind w:left="4320" w:hanging="180"/>
+      </w:pPr>
+    </w:lvl>
+    <w:lvl w:ilvl="6" w:tplc="2000000F" w:tentative="1">
+      <w:start w:val="1"/>
+      <w:numFmt w:val="decimal"/>
+      <w:lvlText w:val="%7."/>
+      <w:lvlJc w:val="left"/>
+      <w:pPr>
+        <w:ind w:left="5040" w:hanging="360"/>
+      </w:pPr>
+    </w:lvl>
+    <w:lvl w:ilvl="7" w:tplc="20000019" w:tentative="1">
+      <w:start w:val="1"/>
+      <w:numFmt w:val="lowerLetter"/>
+      <w:lvlText w:val="%8."/>
+      <w:lvlJc w:val="left"/>
+      <w:pPr>
+        <w:ind w:left="5760" w:hanging="360"/>
+      </w:pPr>
+    </w:lvl>
+    <w:lvl w:ilvl="8" w:tplc="2000001B" w:tentative="1">
+      <w:start w:val="1"/>
+      <w:numFmt w:val="lowerRoman"/>
+      <w:lvlText w:val="%9."/>
+      <w:lvlJc w:val="right"/>
+      <w:pPr>
+        <w:ind w:left="6480" w:hanging="180"/>
+      </w:pPr>
+    </w:lvl>
+  </w:abstractNum>
+  <w:abstractNum w:abstractNumId="8" w15:restartNumberingAfterBreak="0">
     <w:nsid w:val="561C38E2"/>
     <w:multiLevelType w:val="hybridMultilevel"/>
     <w:tmpl w:val="143C91A4"/>
@@ -4499,7 +4935,185 @@
       </w:pPr>
     </w:lvl>
   </w:abstractNum>
-  <w:abstractNum w:abstractNumId="5" w15:restartNumberingAfterBreak="0">
+  <w:abstractNum w:abstractNumId="9" w15:restartNumberingAfterBreak="0">
+    <w:nsid w:val="59914DCD"/>
+    <w:multiLevelType w:val="hybridMultilevel"/>
+    <w:tmpl w:val="99FCF18A"/>
+    <w:lvl w:ilvl="0" w:tplc="2BCEF272">
+      <w:start w:val="1"/>
+      <w:numFmt w:val="decimal"/>
+      <w:lvlText w:val="%1."/>
+      <w:lvlJc w:val="left"/>
+      <w:pPr>
+        <w:ind w:left="720" w:hanging="360"/>
+      </w:pPr>
+      <w:rPr>
+        <w:rFonts w:hint="default"/>
+      </w:rPr>
+    </w:lvl>
+    <w:lvl w:ilvl="1" w:tplc="20000019" w:tentative="1">
+      <w:start w:val="1"/>
+      <w:numFmt w:val="lowerLetter"/>
+      <w:lvlText w:val="%2."/>
+      <w:lvlJc w:val="left"/>
+      <w:pPr>
+        <w:ind w:left="1440" w:hanging="360"/>
+      </w:pPr>
+    </w:lvl>
+    <w:lvl w:ilvl="2" w:tplc="2000001B" w:tentative="1">
+      <w:start w:val="1"/>
+      <w:numFmt w:val="lowerRoman"/>
+      <w:lvlText w:val="%3."/>
+      <w:lvlJc w:val="right"/>
+      <w:pPr>
+        <w:ind w:left="2160" w:hanging="180"/>
+      </w:pPr>
+    </w:lvl>
+    <w:lvl w:ilvl="3" w:tplc="2000000F" w:tentative="1">
+      <w:start w:val="1"/>
+      <w:numFmt w:val="decimal"/>
+      <w:lvlText w:val="%4."/>
+      <w:lvlJc w:val="left"/>
+      <w:pPr>
+        <w:ind w:left="2880" w:hanging="360"/>
+      </w:pPr>
+    </w:lvl>
+    <w:lvl w:ilvl="4" w:tplc="20000019" w:tentative="1">
+      <w:start w:val="1"/>
+      <w:numFmt w:val="lowerLetter"/>
+      <w:lvlText w:val="%5."/>
+      <w:lvlJc w:val="left"/>
+      <w:pPr>
+        <w:ind w:left="3600" w:hanging="360"/>
+      </w:pPr>
+    </w:lvl>
+    <w:lvl w:ilvl="5" w:tplc="2000001B" w:tentative="1">
+      <w:start w:val="1"/>
+      <w:numFmt w:val="lowerRoman"/>
+      <w:lvlText w:val="%6."/>
+      <w:lvlJc w:val="right"/>
+      <w:pPr>
+        <w:ind w:left="4320" w:hanging="180"/>
+      </w:pPr>
+    </w:lvl>
+    <w:lvl w:ilvl="6" w:tplc="2000000F" w:tentative="1">
+      <w:start w:val="1"/>
+      <w:numFmt w:val="decimal"/>
+      <w:lvlText w:val="%7."/>
+      <w:lvlJc w:val="left"/>
+      <w:pPr>
+        <w:ind w:left="5040" w:hanging="360"/>
+      </w:pPr>
+    </w:lvl>
+    <w:lvl w:ilvl="7" w:tplc="20000019" w:tentative="1">
+      <w:start w:val="1"/>
+      <w:numFmt w:val="lowerLetter"/>
+      <w:lvlText w:val="%8."/>
+      <w:lvlJc w:val="left"/>
+      <w:pPr>
+        <w:ind w:left="5760" w:hanging="360"/>
+      </w:pPr>
+    </w:lvl>
+    <w:lvl w:ilvl="8" w:tplc="2000001B" w:tentative="1">
+      <w:start w:val="1"/>
+      <w:numFmt w:val="lowerRoman"/>
+      <w:lvlText w:val="%9."/>
+      <w:lvlJc w:val="right"/>
+      <w:pPr>
+        <w:ind w:left="6480" w:hanging="180"/>
+      </w:pPr>
+    </w:lvl>
+  </w:abstractNum>
+  <w:abstractNum w:abstractNumId="10" w15:restartNumberingAfterBreak="0">
+    <w:nsid w:val="60A577C4"/>
+    <w:multiLevelType w:val="hybridMultilevel"/>
+    <w:tmpl w:val="33161F1E"/>
+    <w:lvl w:ilvl="0" w:tplc="20000019">
+      <w:start w:val="1"/>
+      <w:numFmt w:val="lowerLetter"/>
+      <w:lvlText w:val="%1."/>
+      <w:lvlJc w:val="left"/>
+      <w:pPr>
+        <w:ind w:left="720" w:hanging="360"/>
+      </w:pPr>
+      <w:rPr>
+        <w:rFonts w:hint="default"/>
+      </w:rPr>
+    </w:lvl>
+    <w:lvl w:ilvl="1" w:tplc="20000019" w:tentative="1">
+      <w:start w:val="1"/>
+      <w:numFmt w:val="lowerLetter"/>
+      <w:lvlText w:val="%2."/>
+      <w:lvlJc w:val="left"/>
+      <w:pPr>
+        <w:ind w:left="1440" w:hanging="360"/>
+      </w:pPr>
+    </w:lvl>
+    <w:lvl w:ilvl="2" w:tplc="2000001B" w:tentative="1">
+      <w:start w:val="1"/>
+      <w:numFmt w:val="lowerRoman"/>
+      <w:lvlText w:val="%3."/>
+      <w:lvlJc w:val="right"/>
+      <w:pPr>
+        <w:ind w:left="2160" w:hanging="180"/>
+      </w:pPr>
+    </w:lvl>
+    <w:lvl w:ilvl="3" w:tplc="2000000F" w:tentative="1">
+      <w:start w:val="1"/>
+      <w:numFmt w:val="decimal"/>
+      <w:lvlText w:val="%4."/>
+      <w:lvlJc w:val="left"/>
+      <w:pPr>
+        <w:ind w:left="2880" w:hanging="360"/>
+      </w:pPr>
+    </w:lvl>
+    <w:lvl w:ilvl="4" w:tplc="20000019" w:tentative="1">
+      <w:start w:val="1"/>
+      <w:numFmt w:val="lowerLetter"/>
+      <w:lvlText w:val="%5."/>
+      <w:lvlJc w:val="left"/>
+      <w:pPr>
+        <w:ind w:left="3600" w:hanging="360"/>
+      </w:pPr>
+    </w:lvl>
+    <w:lvl w:ilvl="5" w:tplc="2000001B" w:tentative="1">
+      <w:start w:val="1"/>
+      <w:numFmt w:val="lowerRoman"/>
+      <w:lvlText w:val="%6."/>
+      <w:lvlJc w:val="right"/>
+      <w:pPr>
+        <w:ind w:left="4320" w:hanging="180"/>
+      </w:pPr>
+    </w:lvl>
+    <w:lvl w:ilvl="6" w:tplc="2000000F" w:tentative="1">
+      <w:start w:val="1"/>
+      <w:numFmt w:val="decimal"/>
+      <w:lvlText w:val="%7."/>
+      <w:lvlJc w:val="left"/>
+      <w:pPr>
+        <w:ind w:left="5040" w:hanging="360"/>
+      </w:pPr>
+    </w:lvl>
+    <w:lvl w:ilvl="7" w:tplc="20000019" w:tentative="1">
+      <w:start w:val="1"/>
+      <w:numFmt w:val="lowerLetter"/>
+      <w:lvlText w:val="%8."/>
+      <w:lvlJc w:val="left"/>
+      <w:pPr>
+        <w:ind w:left="5760" w:hanging="360"/>
+      </w:pPr>
+    </w:lvl>
+    <w:lvl w:ilvl="8" w:tplc="2000001B" w:tentative="1">
+      <w:start w:val="1"/>
+      <w:numFmt w:val="lowerRoman"/>
+      <w:lvlText w:val="%9."/>
+      <w:lvlJc w:val="right"/>
+      <w:pPr>
+        <w:ind w:left="6480" w:hanging="180"/>
+      </w:pPr>
+    </w:lvl>
+  </w:abstractNum>
+  <w:abstractNum w:abstractNumId="11" w15:restartNumberingAfterBreak="0">
     <w:nsid w:val="727B1B48"/>
     <w:multiLevelType w:val="hybridMultilevel"/>
     <w:tmpl w:val="05C6BA60"/>
@@ -4588,7 +5202,7 @@
       </w:pPr>
     </w:lvl>
   </w:abstractNum>
-  <w:abstractNum w:abstractNumId="6" w15:restartNumberingAfterBreak="0">
+  <w:abstractNum w:abstractNumId="12" w15:restartNumberingAfterBreak="0">
     <w:nsid w:val="783A24DC"/>
     <w:multiLevelType w:val="hybridMultilevel"/>
     <w:tmpl w:val="143C91A4"/>
@@ -4678,25 +5292,43 @@
     </w:lvl>
   </w:abstractNum>
   <w:num w:numId="1" w16cid:durableId="1163855172">
-    <w:abstractNumId w:val="0"/>
+    <w:abstractNumId w:val="2"/>
   </w:num>
   <w:num w:numId="2" w16cid:durableId="1778021156">
+    <w:abstractNumId w:val="11"/>
+  </w:num>
+  <w:num w:numId="3" w16cid:durableId="385759282">
+    <w:abstractNumId w:val="6"/>
+  </w:num>
+  <w:num w:numId="4" w16cid:durableId="1834954566">
+    <w:abstractNumId w:val="4"/>
+  </w:num>
+  <w:num w:numId="5" w16cid:durableId="1032651290">
+    <w:abstractNumId w:val="3"/>
+  </w:num>
+  <w:num w:numId="6" w16cid:durableId="1149398114">
+    <w:abstractNumId w:val="8"/>
+  </w:num>
+  <w:num w:numId="7" w16cid:durableId="1243416123">
+    <w:abstractNumId w:val="12"/>
+  </w:num>
+  <w:num w:numId="8" w16cid:durableId="1470511811">
+    <w:abstractNumId w:val="7"/>
+  </w:num>
+  <w:num w:numId="9" w16cid:durableId="1454472963">
     <w:abstractNumId w:val="5"/>
   </w:num>
-  <w:num w:numId="3" w16cid:durableId="385759282">
-    <w:abstractNumId w:val="3"/>
-  </w:num>
-  <w:num w:numId="4" w16cid:durableId="1834954566">
-    <w:abstractNumId w:val="2"/>
-  </w:num>
-  <w:num w:numId="5" w16cid:durableId="1032651290">
+  <w:num w:numId="10" w16cid:durableId="1463964467">
     <w:abstractNumId w:val="1"/>
   </w:num>
-  <w:num w:numId="6" w16cid:durableId="1149398114">
-    <w:abstractNumId w:val="4"/>
+  <w:num w:numId="11" w16cid:durableId="1975793150">
+    <w:abstractNumId w:val="10"/>
   </w:num>
-  <w:num w:numId="7" w16cid:durableId="1243416123">
-    <w:abstractNumId w:val="6"/>
+  <w:num w:numId="12" w16cid:durableId="2047631636">
+    <w:abstractNumId w:val="9"/>
+  </w:num>
+  <w:num w:numId="13" w16cid:durableId="2017724671">
+    <w:abstractNumId w:val="0"/>
   </w:num>
 </w:numbering>
 </file>

</xml_diff>